<commit_message>
access control for school users
</commit_message>
<xml_diff>
--- a/ops/migration/log.docx
+++ b/ops/migration/log.docx
@@ -14679,422 +14679,645 @@
       </w:r>
       <w:proofErr w:type="spellEnd"/>
       <w:r>
-        <w:t xml:space="preserve"> '.jpeg', 'image/jpeg', 'application/pdf')</w:t>
-      </w:r>
-    </w:p>
-    <w:p>
-      <w:r>
-        <w:t xml:space="preserve">  )</w:t>
-      </w:r>
-    </w:p>
-    <w:p>
-      <w:r>
-        <w:t>,</w:t>
-      </w:r>
-    </w:p>
-    <w:p>
-      <w:r>
-        <w:t xml:space="preserve">  </w:t>
-      </w:r>
-      <w:proofErr w:type="spellStart"/>
-      <w:r>
-        <w:t>ssefSPM.translaters.name_zh_cn</w:t>
-      </w:r>
-      <w:proofErr w:type="spellEnd"/>
-      <w:r>
-        <w:t>,</w:t>
-      </w:r>
-    </w:p>
-    <w:p>
-      <w:r>
-        <w:t xml:space="preserve">  nodedb.projects.id  </w:t>
-      </w:r>
-    </w:p>
-    <w:p/>
-    <w:p>
-      <w:r>
-        <w:t xml:space="preserve">FROM </w:t>
-      </w:r>
-      <w:proofErr w:type="spellStart"/>
-      <w:r>
-        <w:t>ssefSPM.document</w:t>
-      </w:r>
-      <w:proofErr w:type="spellEnd"/>
-      <w:r>
-        <w:t xml:space="preserve">, </w:t>
-      </w:r>
-      <w:proofErr w:type="spellStart"/>
-      <w:r>
-        <w:t>ssefSPM.schools</w:t>
-      </w:r>
-      <w:proofErr w:type="spellEnd"/>
-      <w:r>
-        <w:t xml:space="preserve">, </w:t>
-      </w:r>
-      <w:proofErr w:type="spellStart"/>
-      <w:proofErr w:type="gramStart"/>
-      <w:r>
-        <w:t>nodedb.schools</w:t>
-      </w:r>
-      <w:proofErr w:type="spellEnd"/>
-      <w:proofErr w:type="gramEnd"/>
-      <w:r>
-        <w:t xml:space="preserve">, </w:t>
-      </w:r>
-      <w:proofErr w:type="spellStart"/>
-      <w:r>
-        <w:t>ssefSPM.document_types</w:t>
-      </w:r>
-      <w:proofErr w:type="spellEnd"/>
-      <w:r>
-        <w:t xml:space="preserve">, </w:t>
-      </w:r>
-      <w:proofErr w:type="spellStart"/>
-      <w:r>
-        <w:t>ssefSPM.translaters</w:t>
-      </w:r>
-      <w:proofErr w:type="spellEnd"/>
-      <w:r>
-        <w:t xml:space="preserve">, </w:t>
-      </w:r>
-      <w:proofErr w:type="spellStart"/>
-      <w:r>
-        <w:t>ssefSPM.program_cases</w:t>
-      </w:r>
-      <w:proofErr w:type="spellEnd"/>
-      <w:r>
-        <w:t xml:space="preserve">, </w:t>
-      </w:r>
-      <w:proofErr w:type="spellStart"/>
-      <w:r>
-        <w:t>nodedb.projects</w:t>
-      </w:r>
-      <w:proofErr w:type="spellEnd"/>
-    </w:p>
-    <w:p/>
-    <w:p>
-      <w:r>
-        <w:t xml:space="preserve">where </w:t>
-      </w:r>
-      <w:proofErr w:type="spellStart"/>
-      <w:proofErr w:type="gramStart"/>
-      <w:r>
-        <w:t>ssefSPM.document.related</w:t>
-      </w:r>
-      <w:proofErr w:type="gramEnd"/>
-      <w:r>
-        <w:t>_model</w:t>
-      </w:r>
-      <w:proofErr w:type="spellEnd"/>
-      <w:r>
-        <w:t xml:space="preserve"> = '</w:t>
-      </w:r>
-      <w:proofErr w:type="spellStart"/>
-      <w:r>
-        <w:t>ProgramCase</w:t>
-      </w:r>
-      <w:proofErr w:type="spellEnd"/>
-      <w:r>
-        <w:t xml:space="preserve">' </w:t>
-      </w:r>
-    </w:p>
-    <w:p>
-      <w:r>
-        <w:t xml:space="preserve">and </w:t>
-      </w:r>
-      <w:proofErr w:type="spellStart"/>
-      <w:proofErr w:type="gramStart"/>
-      <w:r>
-        <w:t>ssefSPM.document.type</w:t>
-      </w:r>
-      <w:proofErr w:type="gramEnd"/>
-      <w:r>
-        <w:t>_id</w:t>
-      </w:r>
-      <w:proofErr w:type="spellEnd"/>
-      <w:r>
-        <w:t xml:space="preserve"> = ssefSPM.document_types.id</w:t>
-      </w:r>
-    </w:p>
-    <w:p>
-      <w:r>
-        <w:t xml:space="preserve">and </w:t>
-      </w:r>
-      <w:proofErr w:type="spellStart"/>
-      <w:r>
-        <w:t>ssefSPM.document_types.id_translater</w:t>
-      </w:r>
-      <w:proofErr w:type="spellEnd"/>
-      <w:r>
-        <w:t xml:space="preserve"> = ssefSPM.translaters.id</w:t>
-      </w:r>
-    </w:p>
-    <w:p/>
-    <w:p>
-      <w:r>
-        <w:t xml:space="preserve">and </w:t>
-      </w:r>
-      <w:proofErr w:type="spellStart"/>
-      <w:proofErr w:type="gramStart"/>
-      <w:r>
-        <w:t>ssefSPM.document.related</w:t>
-      </w:r>
-      <w:proofErr w:type="gramEnd"/>
-      <w:r>
-        <w:t>_key</w:t>
-      </w:r>
-      <w:proofErr w:type="spellEnd"/>
-      <w:r>
-        <w:t xml:space="preserve"> = </w:t>
+        <w:t xml:space="preserve"> '.jpeg', 'image/jpeg', </w:t>
+      </w:r>
+    </w:p>
+    <w:p>
+      <w:r>
+        <w:tab/>
+        <w:t>If (`</w:t>
       </w:r>
       <w:proofErr w:type="spellStart"/>
       <w:r>
         <w:t>ssefSPM</w:t>
       </w:r>
       <w:proofErr w:type="spellEnd"/>
-      <w:r>
-        <w:t>.</w:t>
-      </w:r>
-      <w:r>
-        <w:t xml:space="preserve"> </w:t>
-      </w:r>
-      <w:r>
-        <w:t xml:space="preserve">program_cases.id </w:t>
-      </w:r>
-    </w:p>
-    <w:p>
-      <w:r>
-        <w:t xml:space="preserve">and </w:t>
-      </w:r>
-      <w:proofErr w:type="spellStart"/>
-      <w:r>
-        <w:t>ssefSPM.program_</w:t>
-      </w:r>
-      <w:proofErr w:type="gramStart"/>
-      <w:r>
-        <w:t>cases.s</w:t>
-      </w:r>
-      <w:proofErr w:type="gramEnd"/>
-      <w:r>
-        <w:t>_id</w:t>
-      </w:r>
-      <w:proofErr w:type="spellEnd"/>
-      <w:r>
-        <w:t xml:space="preserve"> = ssefSPM.schools.id</w:t>
-      </w:r>
-    </w:p>
-    <w:p>
-      <w:r>
-        <w:t xml:space="preserve">and </w:t>
-      </w:r>
-      <w:proofErr w:type="spellStart"/>
-      <w:proofErr w:type="gramStart"/>
-      <w:r>
-        <w:t>nodedb.schools</w:t>
-      </w:r>
-      <w:proofErr w:type="gramEnd"/>
-      <w:r>
-        <w:t>.code</w:t>
-      </w:r>
-      <w:proofErr w:type="spellEnd"/>
-      <w:r>
-        <w:t xml:space="preserve"> = </w:t>
-      </w:r>
-      <w:proofErr w:type="spellStart"/>
-      <w:r>
-        <w:t>ssefSPM.schools.school_number</w:t>
-      </w:r>
-      <w:proofErr w:type="spellEnd"/>
-    </w:p>
-    <w:p>
-      <w:r>
-        <w:t xml:space="preserve">and nodedb.schools.id = </w:t>
-      </w:r>
-      <w:proofErr w:type="spellStart"/>
-      <w:proofErr w:type="gramStart"/>
-      <w:r>
-        <w:t>nodedb.projects</w:t>
-      </w:r>
-      <w:proofErr w:type="gramEnd"/>
-      <w:r>
-        <w:t>.schoolId</w:t>
-      </w:r>
-      <w:proofErr w:type="spellEnd"/>
-    </w:p>
-    <w:p/>
-    <w:p>
-      <w:r>
-        <w:t xml:space="preserve">and </w:t>
-      </w:r>
-      <w:proofErr w:type="spellStart"/>
-      <w:r>
-        <w:t>ssefSPM.program_</w:t>
-      </w:r>
-      <w:proofErr w:type="gramStart"/>
-      <w:r>
-        <w:t>cases.`</w:t>
-      </w:r>
-      <w:proofErr w:type="gramEnd"/>
-      <w:r>
-        <w:t>title</w:t>
-      </w:r>
-      <w:proofErr w:type="spellEnd"/>
-      <w:r>
-        <w:t>` = nodedb.projects.name</w:t>
-      </w:r>
-    </w:p>
-    <w:p>
-      <w:r>
-        <w:t xml:space="preserve">and </w:t>
-      </w:r>
-      <w:proofErr w:type="spellStart"/>
-      <w:r>
-        <w:t>ssefSPM.program_</w:t>
-      </w:r>
-      <w:proofErr w:type="gramStart"/>
-      <w:r>
-        <w:t>cases.`</w:t>
-      </w:r>
-      <w:proofErr w:type="gramEnd"/>
-      <w:r>
-        <w:t>description</w:t>
-      </w:r>
-      <w:proofErr w:type="spellEnd"/>
-      <w:r>
-        <w:t xml:space="preserve">` = </w:t>
-      </w:r>
-      <w:proofErr w:type="spellStart"/>
-      <w:r>
-        <w:t>nodedb.projects.description</w:t>
-      </w:r>
-      <w:proofErr w:type="spellEnd"/>
-    </w:p>
-    <w:p>
-      <w:pPr>
+      <w:proofErr w:type="gramStart"/>
+      <w:r>
+        <w:t>`.`</w:t>
+      </w:r>
+      <w:proofErr w:type="spellStart"/>
+      <w:proofErr w:type="gramEnd"/>
+      <w:r>
+        <w:t>document`.`file</w:t>
+      </w:r>
+      <w:proofErr w:type="spellEnd"/>
+      <w:r>
+        <w:t xml:space="preserve">` </w:t>
+      </w:r>
+      <w:proofErr w:type="spellStart"/>
+      <w:r>
+        <w:t>regexp</w:t>
+      </w:r>
+      <w:proofErr w:type="spellEnd"/>
+      <w:r>
+        <w:t xml:space="preserve"> '.pdf', 'application/pdf',</w:t>
+      </w:r>
+    </w:p>
+    <w:p>
+      <w:r>
+        <w:tab/>
+        <w:t>If (`</w:t>
+      </w:r>
+      <w:proofErr w:type="spellStart"/>
+      <w:r>
+        <w:t>ssefSPM</w:t>
+      </w:r>
+      <w:proofErr w:type="spellEnd"/>
+      <w:proofErr w:type="gramStart"/>
+      <w:r>
+        <w:t>`.`</w:t>
+      </w:r>
+      <w:proofErr w:type="spellStart"/>
+      <w:proofErr w:type="gramEnd"/>
+      <w:r>
+        <w:t>document`.`file</w:t>
+      </w:r>
+      <w:proofErr w:type="spellEnd"/>
+      <w:r>
+        <w:t xml:space="preserve">` </w:t>
+      </w:r>
+      <w:proofErr w:type="spellStart"/>
+      <w:r>
+        <w:t>regexp</w:t>
+      </w:r>
+      <w:proofErr w:type="spellEnd"/>
+      <w:r>
+        <w:t xml:space="preserve"> '.txt', '</w:t>
+      </w:r>
+      <w:r>
         <w:rPr>
           <w:sz w:val="40"/>
           <w:szCs w:val="40"/>
         </w:rPr>
-      </w:pPr>
-    </w:p>
-    <w:p>
-      <w:r>
-        <w:t>and not exists (select *</w:t>
-      </w:r>
-    </w:p>
-    <w:p>
-      <w:proofErr w:type="gramStart"/>
-      <w:r>
-        <w:t>from  `</w:t>
-      </w:r>
-      <w:proofErr w:type="spellStart"/>
-      <w:proofErr w:type="gramEnd"/>
-      <w:r>
-        <w:t>nodedb</w:t>
-      </w:r>
-      <w:proofErr w:type="spellEnd"/>
-      <w:r>
-        <w:t xml:space="preserve">`.`responses`,  </w:t>
-      </w:r>
-      <w:proofErr w:type="spellStart"/>
-      <w:r>
-        <w:t>ssefSPM.case_application_mapping</w:t>
-      </w:r>
-      <w:proofErr w:type="spellEnd"/>
-    </w:p>
-    <w:p>
-      <w:proofErr w:type="gramStart"/>
-      <w:r>
-        <w:t>where</w:t>
-      </w:r>
-      <w:proofErr w:type="gramEnd"/>
-    </w:p>
-    <w:p>
-      <w:proofErr w:type="spellStart"/>
-      <w:r>
-        <w:t>ssefSPM.case_application_</w:t>
-      </w:r>
-      <w:proofErr w:type="gramStart"/>
-      <w:r>
-        <w:t>mapping.case</w:t>
-      </w:r>
-      <w:proofErr w:type="gramEnd"/>
-      <w:r>
-        <w:t>_id</w:t>
-      </w:r>
-      <w:proofErr w:type="spellEnd"/>
-      <w:r>
-        <w:t xml:space="preserve"> = ssefSPM.program_cases.id </w:t>
-      </w:r>
-    </w:p>
-    <w:p>
-      <w:r>
-        <w:t xml:space="preserve">and </w:t>
-      </w:r>
-      <w:proofErr w:type="spellStart"/>
-      <w:r>
-        <w:t>ssefSPM.case_application_</w:t>
-      </w:r>
-      <w:proofErr w:type="gramStart"/>
-      <w:r>
-        <w:t>mapping.result</w:t>
-      </w:r>
-      <w:proofErr w:type="gramEnd"/>
-      <w:r>
-        <w:t>_id</w:t>
-      </w:r>
-      <w:proofErr w:type="spellEnd"/>
-      <w:r>
-        <w:t xml:space="preserve"> = `</w:t>
-      </w:r>
-      <w:proofErr w:type="spellStart"/>
-      <w:r>
-        <w:t>nodedb</w:t>
-      </w:r>
-      <w:proofErr w:type="spellEnd"/>
-      <w:r>
-        <w:t>`.`responses`.</w:t>
-      </w:r>
-      <w:proofErr w:type="spellStart"/>
-      <w:r>
-        <w:t>result_id</w:t>
-      </w:r>
-      <w:proofErr w:type="spellEnd"/>
-    </w:p>
-    <w:p>
-      <w:r>
-        <w:t>)</w:t>
-      </w:r>
-    </w:p>
-    <w:p>
-      <w:pPr>
+        <w:t>text/plain</w:t>
+      </w:r>
+      <w:r>
+        <w:t>',</w:t>
+      </w:r>
+    </w:p>
+    <w:p>
+      <w:r>
+        <w:tab/>
+        <w:t>If (`</w:t>
+      </w:r>
+      <w:proofErr w:type="spellStart"/>
+      <w:r>
+        <w:t>ssefSPM</w:t>
+      </w:r>
+      <w:proofErr w:type="spellEnd"/>
+      <w:proofErr w:type="gramStart"/>
+      <w:r>
+        <w:t>`.`</w:t>
+      </w:r>
+      <w:proofErr w:type="spellStart"/>
+      <w:proofErr w:type="gramEnd"/>
+      <w:r>
+        <w:t>document`.`file</w:t>
+      </w:r>
+      <w:proofErr w:type="spellEnd"/>
+      <w:r>
+        <w:t xml:space="preserve">` </w:t>
+      </w:r>
+      <w:proofErr w:type="spellStart"/>
+      <w:r>
+        <w:t>regexp</w:t>
+      </w:r>
+      <w:proofErr w:type="spellEnd"/>
+      <w:r>
+        <w:t xml:space="preserve"> '.doc', '</w:t>
+      </w:r>
+      <w:r>
         <w:rPr>
           <w:sz w:val="40"/>
           <w:szCs w:val="40"/>
         </w:rPr>
-      </w:pPr>
-    </w:p>
-    <w:p>
-      <w:pPr>
+        <w:t>application/</w:t>
+      </w:r>
+      <w:proofErr w:type="spellStart"/>
+      <w:r>
         <w:rPr>
           <w:sz w:val="40"/>
           <w:szCs w:val="40"/>
         </w:rPr>
-      </w:pPr>
-      <w:r>
-        <w:rPr>
+        <w:t>msword</w:t>
+      </w:r>
+      <w:proofErr w:type="spellEnd"/>
+      <w:r>
+        <w:t>',</w:t>
+      </w:r>
+    </w:p>
+    <w:p>
+      <w:r>
+        <w:tab/>
+        <w:t>If (`</w:t>
+      </w:r>
+      <w:proofErr w:type="spellStart"/>
+      <w:r>
+        <w:t>ssefSPM</w:t>
+      </w:r>
+      <w:proofErr w:type="spellEnd"/>
+      <w:proofErr w:type="gramStart"/>
+      <w:r>
+        <w:t>`.`</w:t>
+      </w:r>
+      <w:proofErr w:type="spellStart"/>
+      <w:proofErr w:type="gramEnd"/>
+      <w:r>
+        <w:t>document`.`file</w:t>
+      </w:r>
+      <w:proofErr w:type="spellEnd"/>
+      <w:r>
+        <w:t xml:space="preserve">` </w:t>
+      </w:r>
+      <w:proofErr w:type="spellStart"/>
+      <w:r>
+        <w:t>regexp</w:t>
+      </w:r>
+      <w:proofErr w:type="spellEnd"/>
+      <w:r>
+        <w:t xml:space="preserve"> '.</w:t>
+      </w:r>
+      <w:proofErr w:type="spellStart"/>
+      <w:r>
+        <w:rPr>
+          <w:rFonts w:hint="eastAsia"/>
           <w:sz w:val="40"/>
           <w:szCs w:val="40"/>
         </w:rPr>
-        <w:t>UNION</w:t>
-      </w:r>
-    </w:p>
-    <w:p>
-      <w:pPr>
+        <w:t>xls</w:t>
+      </w:r>
+      <w:proofErr w:type="spellEnd"/>
+      <w:r>
+        <w:t>', '</w:t>
+      </w:r>
+      <w:r>
         <w:rPr>
           <w:sz w:val="40"/>
           <w:szCs w:val="40"/>
         </w:rPr>
+        <w:t>application/vnd.ms-excel</w:t>
+      </w:r>
+      <w:r>
+        <w:t>', '</w:t>
+      </w:r>
+      <w:r>
+        <w:rPr>
+          <w:sz w:val="40"/>
+          <w:szCs w:val="40"/>
+        </w:rPr>
+        <w:t>application/octet-stream</w:t>
+      </w:r>
+      <w:r>
+        <w:t>'</w:t>
+      </w:r>
+    </w:p>
+    <w:p>
+      <w:r>
+        <w:tab/>
+        <w:t>)</w:t>
+      </w:r>
+    </w:p>
+    <w:p>
+      <w:r>
+        <w:tab/>
+        <w:t>)</w:t>
+      </w:r>
+    </w:p>
+    <w:p>
+      <w:r>
+        <w:tab/>
+        <w:t>)</w:t>
+      </w:r>
+    </w:p>
+    <w:p>
+      <w:r>
+        <w:tab/>
+        <w:t>)</w:t>
+      </w:r>
+    </w:p>
+    <w:p>
+      <w:pPr>
+        <w:ind w:firstLine="720"/>
+      </w:pPr>
+      <w:r>
+        <w:t>)</w:t>
+      </w:r>
+    </w:p>
+    <w:p>
+      <w:r>
+        <w:t xml:space="preserve">  )</w:t>
+      </w:r>
+    </w:p>
+    <w:p>
+      <w:r>
+        <w:t>,</w:t>
+      </w:r>
+    </w:p>
+    <w:p>
+      <w:r>
+        <w:t xml:space="preserve">  </w:t>
+      </w:r>
+      <w:proofErr w:type="spellStart"/>
+      <w:r>
+        <w:t>ssefSPM.translaters.name_zh_cn</w:t>
+      </w:r>
+      <w:proofErr w:type="spellEnd"/>
+      <w:r>
+        <w:t>,</w:t>
+      </w:r>
+    </w:p>
+    <w:p>
+      <w:r>
+        <w:t xml:space="preserve">  nodedb.projects.id  </w:t>
+      </w:r>
+    </w:p>
+    <w:p/>
+    <w:p>
+      <w:r>
+        <w:t xml:space="preserve">FROM </w:t>
+      </w:r>
+      <w:proofErr w:type="spellStart"/>
+      <w:r>
+        <w:t>ssefSPM.document</w:t>
+      </w:r>
+      <w:proofErr w:type="spellEnd"/>
+      <w:r>
+        <w:t xml:space="preserve">, </w:t>
+      </w:r>
+      <w:proofErr w:type="spellStart"/>
+      <w:r>
+        <w:t>ssefSPM.schools</w:t>
+      </w:r>
+      <w:proofErr w:type="spellEnd"/>
+      <w:r>
+        <w:t xml:space="preserve">, </w:t>
+      </w:r>
+      <w:proofErr w:type="spellStart"/>
+      <w:proofErr w:type="gramStart"/>
+      <w:r>
+        <w:t>nodedb.schools</w:t>
+      </w:r>
+      <w:proofErr w:type="spellEnd"/>
+      <w:proofErr w:type="gramEnd"/>
+      <w:r>
+        <w:t xml:space="preserve">, </w:t>
+      </w:r>
+      <w:proofErr w:type="spellStart"/>
+      <w:r>
+        <w:t>ssefSPM.document_types</w:t>
+      </w:r>
+      <w:proofErr w:type="spellEnd"/>
+      <w:r>
+        <w:t xml:space="preserve">, </w:t>
+      </w:r>
+      <w:proofErr w:type="spellStart"/>
+      <w:r>
+        <w:t>ssefSPM.translaters</w:t>
+      </w:r>
+      <w:proofErr w:type="spellEnd"/>
+      <w:r>
+        <w:t xml:space="preserve">, </w:t>
+      </w:r>
+      <w:proofErr w:type="spellStart"/>
+      <w:r>
+        <w:t>ssefSPM.program_cases</w:t>
+      </w:r>
+      <w:proofErr w:type="spellEnd"/>
+      <w:r>
+        <w:t xml:space="preserve">, </w:t>
+      </w:r>
+      <w:proofErr w:type="spellStart"/>
+      <w:r>
+        <w:t>nodedb.projects</w:t>
+      </w:r>
+      <w:proofErr w:type="spellEnd"/>
+    </w:p>
+    <w:p/>
+    <w:p>
+      <w:r>
+        <w:t xml:space="preserve">where </w:t>
+      </w:r>
+      <w:proofErr w:type="spellStart"/>
+      <w:proofErr w:type="gramStart"/>
+      <w:r>
+        <w:t>ssefSPM.document.related</w:t>
+      </w:r>
+      <w:proofErr w:type="gramEnd"/>
+      <w:r>
+        <w:t>_model</w:t>
+      </w:r>
+      <w:proofErr w:type="spellEnd"/>
+      <w:r>
+        <w:t xml:space="preserve"> = '</w:t>
+      </w:r>
+      <w:proofErr w:type="spellStart"/>
+      <w:r>
+        <w:t>ProgramCase</w:t>
+      </w:r>
+      <w:proofErr w:type="spellEnd"/>
+      <w:r>
+        <w:t xml:space="preserve">' </w:t>
+      </w:r>
+    </w:p>
+    <w:p>
+      <w:r>
+        <w:t xml:space="preserve">and </w:t>
+      </w:r>
+      <w:proofErr w:type="spellStart"/>
+      <w:proofErr w:type="gramStart"/>
+      <w:r>
+        <w:t>ssefSPM.document.type</w:t>
+      </w:r>
+      <w:proofErr w:type="gramEnd"/>
+      <w:r>
+        <w:t>_id</w:t>
+      </w:r>
+      <w:proofErr w:type="spellEnd"/>
+      <w:r>
+        <w:t xml:space="preserve"> = ssefSPM.document_types.id</w:t>
+      </w:r>
+    </w:p>
+    <w:p>
+      <w:r>
+        <w:t xml:space="preserve">and </w:t>
+      </w:r>
+      <w:proofErr w:type="spellStart"/>
+      <w:r>
+        <w:t>ssefSPM.document_types.id_translater</w:t>
+      </w:r>
+      <w:proofErr w:type="spellEnd"/>
+      <w:r>
+        <w:t xml:space="preserve"> = ssefSPM.translaters.id</w:t>
+      </w:r>
+    </w:p>
+    <w:p/>
+    <w:p>
+      <w:r>
+        <w:t xml:space="preserve">and </w:t>
+      </w:r>
+      <w:proofErr w:type="spellStart"/>
+      <w:proofErr w:type="gramStart"/>
+      <w:r>
+        <w:t>ssefSPM.document.related</w:t>
+      </w:r>
+      <w:proofErr w:type="gramEnd"/>
+      <w:r>
+        <w:t>_key</w:t>
+      </w:r>
+      <w:proofErr w:type="spellEnd"/>
+      <w:r>
+        <w:t xml:space="preserve"> = </w:t>
+      </w:r>
+      <w:proofErr w:type="spellStart"/>
+      <w:r>
+        <w:t>ssefSPM</w:t>
+      </w:r>
+      <w:proofErr w:type="spellEnd"/>
+      <w:r>
+        <w:t>.</w:t>
+      </w:r>
+      <w:r>
+        <w:t xml:space="preserve"> </w:t>
+      </w:r>
+      <w:r>
+        <w:t xml:space="preserve">program_cases.id </w:t>
+      </w:r>
+    </w:p>
+    <w:p>
+      <w:r>
+        <w:t xml:space="preserve">and </w:t>
+      </w:r>
+      <w:proofErr w:type="spellStart"/>
+      <w:r>
+        <w:t>ssefSPM.program_</w:t>
+      </w:r>
+      <w:proofErr w:type="gramStart"/>
+      <w:r>
+        <w:t>cases.s</w:t>
+      </w:r>
+      <w:proofErr w:type="gramEnd"/>
+      <w:r>
+        <w:t>_id</w:t>
+      </w:r>
+      <w:proofErr w:type="spellEnd"/>
+      <w:r>
+        <w:t xml:space="preserve"> = ssefSPM.schools.id</w:t>
+      </w:r>
+    </w:p>
+    <w:p>
+      <w:r>
+        <w:t xml:space="preserve">and </w:t>
+      </w:r>
+      <w:proofErr w:type="spellStart"/>
+      <w:proofErr w:type="gramStart"/>
+      <w:r>
+        <w:t>nodedb.schools</w:t>
+      </w:r>
+      <w:proofErr w:type="gramEnd"/>
+      <w:r>
+        <w:t>.code</w:t>
+      </w:r>
+      <w:proofErr w:type="spellEnd"/>
+      <w:r>
+        <w:t xml:space="preserve"> = </w:t>
+      </w:r>
+      <w:proofErr w:type="spellStart"/>
+      <w:r>
+        <w:t>ssefSPM.schools.school_number</w:t>
+      </w:r>
+      <w:proofErr w:type="spellEnd"/>
+    </w:p>
+    <w:p>
+      <w:r>
+        <w:t xml:space="preserve">and nodedb.schools.id = </w:t>
+      </w:r>
+      <w:proofErr w:type="spellStart"/>
+      <w:proofErr w:type="gramStart"/>
+      <w:r>
+        <w:t>nodedb.projects</w:t>
+      </w:r>
+      <w:proofErr w:type="gramEnd"/>
+      <w:r>
+        <w:t>.schoolId</w:t>
+      </w:r>
+      <w:proofErr w:type="spellEnd"/>
+    </w:p>
+    <w:p/>
+    <w:p>
+      <w:r>
+        <w:t xml:space="preserve">and </w:t>
+      </w:r>
+      <w:proofErr w:type="spellStart"/>
+      <w:r>
+        <w:t>ssefSPM.program_</w:t>
+      </w:r>
+      <w:proofErr w:type="gramStart"/>
+      <w:r>
+        <w:t>cases.`</w:t>
+      </w:r>
+      <w:proofErr w:type="gramEnd"/>
+      <w:r>
+        <w:t>title</w:t>
+      </w:r>
+      <w:proofErr w:type="spellEnd"/>
+      <w:r>
+        <w:t>` = nodedb.projects.name</w:t>
+      </w:r>
+    </w:p>
+    <w:p>
+      <w:r>
+        <w:t xml:space="preserve">and </w:t>
+      </w:r>
+      <w:proofErr w:type="spellStart"/>
+      <w:r>
+        <w:t>ssefSPM.program_</w:t>
+      </w:r>
+      <w:proofErr w:type="gramStart"/>
+      <w:r>
+        <w:t>cases.`</w:t>
+      </w:r>
+      <w:proofErr w:type="gramEnd"/>
+      <w:r>
+        <w:t>description</w:t>
+      </w:r>
+      <w:proofErr w:type="spellEnd"/>
+      <w:r>
+        <w:t xml:space="preserve">` = </w:t>
+      </w:r>
+      <w:proofErr w:type="spellStart"/>
+      <w:r>
+        <w:t>nodedb.projects.description</w:t>
+      </w:r>
+      <w:proofErr w:type="spellEnd"/>
+    </w:p>
+    <w:p>
+      <w:pPr>
+        <w:rPr>
+          <w:sz w:val="40"/>
+          <w:szCs w:val="40"/>
+        </w:rPr>
+      </w:pPr>
+    </w:p>
+    <w:p>
+      <w:r>
+        <w:t>and not exists (select *</w:t>
+      </w:r>
+    </w:p>
+    <w:p>
+      <w:proofErr w:type="gramStart"/>
+      <w:r>
+        <w:t>from  `</w:t>
+      </w:r>
+      <w:proofErr w:type="spellStart"/>
+      <w:proofErr w:type="gramEnd"/>
+      <w:r>
+        <w:t>nodedb</w:t>
+      </w:r>
+      <w:proofErr w:type="spellEnd"/>
+      <w:r>
+        <w:t xml:space="preserve">`.`responses`,  </w:t>
+      </w:r>
+      <w:proofErr w:type="spellStart"/>
+      <w:r>
+        <w:t>ssefSPM.case_application_mapping</w:t>
+      </w:r>
+      <w:proofErr w:type="spellEnd"/>
+    </w:p>
+    <w:p>
+      <w:proofErr w:type="gramStart"/>
+      <w:r>
+        <w:t>where</w:t>
+      </w:r>
+      <w:proofErr w:type="gramEnd"/>
+    </w:p>
+    <w:p>
+      <w:proofErr w:type="spellStart"/>
+      <w:r>
+        <w:t>ssefSPM.case_application_</w:t>
+      </w:r>
+      <w:proofErr w:type="gramStart"/>
+      <w:r>
+        <w:t>mapping.case</w:t>
+      </w:r>
+      <w:proofErr w:type="gramEnd"/>
+      <w:r>
+        <w:t>_id</w:t>
+      </w:r>
+      <w:proofErr w:type="spellEnd"/>
+      <w:r>
+        <w:t xml:space="preserve"> = ssefSPM.program_cases.id </w:t>
+      </w:r>
+    </w:p>
+    <w:p>
+      <w:r>
+        <w:lastRenderedPageBreak/>
+        <w:t xml:space="preserve">and </w:t>
+      </w:r>
+      <w:proofErr w:type="spellStart"/>
+      <w:r>
+        <w:t>ssefSPM.case_application_</w:t>
+      </w:r>
+      <w:proofErr w:type="gramStart"/>
+      <w:r>
+        <w:t>mapping.result</w:t>
+      </w:r>
+      <w:proofErr w:type="gramEnd"/>
+      <w:r>
+        <w:t>_id</w:t>
+      </w:r>
+      <w:proofErr w:type="spellEnd"/>
+      <w:r>
+        <w:t xml:space="preserve"> = `</w:t>
+      </w:r>
+      <w:proofErr w:type="spellStart"/>
+      <w:r>
+        <w:t>nodedb</w:t>
+      </w:r>
+      <w:proofErr w:type="spellEnd"/>
+      <w:r>
+        <w:t>`.`responses`.</w:t>
+      </w:r>
+      <w:proofErr w:type="spellStart"/>
+      <w:r>
+        <w:t>result_id</w:t>
+      </w:r>
+      <w:proofErr w:type="spellEnd"/>
+    </w:p>
+    <w:p>
+      <w:r>
+        <w:t>)</w:t>
+      </w:r>
+    </w:p>
+    <w:p>
+      <w:pPr>
+        <w:rPr>
+          <w:sz w:val="40"/>
+          <w:szCs w:val="40"/>
+        </w:rPr>
+      </w:pPr>
+    </w:p>
+    <w:p>
+      <w:pPr>
+        <w:rPr>
+          <w:sz w:val="40"/>
+          <w:szCs w:val="40"/>
+        </w:rPr>
+      </w:pPr>
+      <w:r>
+        <w:rPr>
+          <w:sz w:val="40"/>
+          <w:szCs w:val="40"/>
+        </w:rPr>
+        <w:t>UNION</w:t>
+      </w:r>
+    </w:p>
+    <w:p>
+      <w:pPr>
+        <w:rPr>
+          <w:sz w:val="40"/>
+          <w:szCs w:val="40"/>
+        </w:rPr>
       </w:pPr>
     </w:p>
     <w:p>
@@ -15166,7 +15389,6 @@
     </w:p>
     <w:p>
       <w:r>
-        <w:lastRenderedPageBreak/>
         <w:t>`path`,</w:t>
       </w:r>
     </w:p>
@@ -15513,7 +15735,249 @@
       </w:r>
       <w:proofErr w:type="spellEnd"/>
       <w:r>
-        <w:t xml:space="preserve"> '.jpeg', 'image/jpeg', 'application/pdf')</w:t>
+        <w:t xml:space="preserve"> '.jpeg', 'image/jpeg', </w:t>
+      </w:r>
+    </w:p>
+    <w:p>
+      <w:r>
+        <w:tab/>
+        <w:t>If (`</w:t>
+      </w:r>
+      <w:proofErr w:type="spellStart"/>
+      <w:r>
+        <w:t>ssefSPM</w:t>
+      </w:r>
+      <w:proofErr w:type="spellEnd"/>
+      <w:proofErr w:type="gramStart"/>
+      <w:r>
+        <w:t>`.`</w:t>
+      </w:r>
+      <w:proofErr w:type="spellStart"/>
+      <w:proofErr w:type="gramEnd"/>
+      <w:r>
+        <w:t>document`.`file</w:t>
+      </w:r>
+      <w:proofErr w:type="spellEnd"/>
+      <w:r>
+        <w:t xml:space="preserve">` </w:t>
+      </w:r>
+      <w:proofErr w:type="spellStart"/>
+      <w:r>
+        <w:t>regexp</w:t>
+      </w:r>
+      <w:proofErr w:type="spellEnd"/>
+      <w:r>
+        <w:t xml:space="preserve"> '.pdf', 'application/pdf',</w:t>
+      </w:r>
+    </w:p>
+    <w:p>
+      <w:r>
+        <w:tab/>
+        <w:t>If (`</w:t>
+      </w:r>
+      <w:proofErr w:type="spellStart"/>
+      <w:r>
+        <w:t>ssefSPM</w:t>
+      </w:r>
+      <w:proofErr w:type="spellEnd"/>
+      <w:proofErr w:type="gramStart"/>
+      <w:r>
+        <w:t>`.`</w:t>
+      </w:r>
+      <w:proofErr w:type="spellStart"/>
+      <w:proofErr w:type="gramEnd"/>
+      <w:r>
+        <w:t>document`.`file</w:t>
+      </w:r>
+      <w:proofErr w:type="spellEnd"/>
+      <w:r>
+        <w:t xml:space="preserve">` </w:t>
+      </w:r>
+      <w:proofErr w:type="spellStart"/>
+      <w:r>
+        <w:t>regexp</w:t>
+      </w:r>
+      <w:proofErr w:type="spellEnd"/>
+      <w:r>
+        <w:t xml:space="preserve"> '.txt</w:t>
+      </w:r>
+      <w:r>
+        <w:t>'</w:t>
+      </w:r>
+      <w:r>
+        <w:t xml:space="preserve">, </w:t>
+      </w:r>
+      <w:r>
+        <w:t>'</w:t>
+      </w:r>
+      <w:r>
+        <w:rPr>
+          <w:sz w:val="40"/>
+          <w:szCs w:val="40"/>
+        </w:rPr>
+        <w:t>text/plain</w:t>
+      </w:r>
+      <w:r>
+        <w:t>',</w:t>
+      </w:r>
+    </w:p>
+    <w:p>
+      <w:r>
+        <w:tab/>
+        <w:t>If (`</w:t>
+      </w:r>
+      <w:proofErr w:type="spellStart"/>
+      <w:r>
+        <w:t>ssefSPM</w:t>
+      </w:r>
+      <w:proofErr w:type="spellEnd"/>
+      <w:proofErr w:type="gramStart"/>
+      <w:r>
+        <w:t>`.`</w:t>
+      </w:r>
+      <w:proofErr w:type="spellStart"/>
+      <w:proofErr w:type="gramEnd"/>
+      <w:r>
+        <w:t>document`.`file</w:t>
+      </w:r>
+      <w:proofErr w:type="spellEnd"/>
+      <w:r>
+        <w:t xml:space="preserve">` </w:t>
+      </w:r>
+      <w:proofErr w:type="spellStart"/>
+      <w:r>
+        <w:t>regexp</w:t>
+      </w:r>
+      <w:proofErr w:type="spellEnd"/>
+      <w:r>
+        <w:t xml:space="preserve"> '.doc', '</w:t>
+      </w:r>
+      <w:r>
+        <w:rPr>
+          <w:sz w:val="40"/>
+          <w:szCs w:val="40"/>
+        </w:rPr>
+        <w:t>application/</w:t>
+      </w:r>
+      <w:proofErr w:type="spellStart"/>
+      <w:r>
+        <w:rPr>
+          <w:sz w:val="40"/>
+          <w:szCs w:val="40"/>
+        </w:rPr>
+        <w:t>msword</w:t>
+      </w:r>
+      <w:proofErr w:type="spellEnd"/>
+      <w:r>
+        <w:t>',</w:t>
+      </w:r>
+    </w:p>
+    <w:p>
+      <w:r>
+        <w:lastRenderedPageBreak/>
+        <w:tab/>
+        <w:t>If (`</w:t>
+      </w:r>
+      <w:proofErr w:type="spellStart"/>
+      <w:r>
+        <w:t>ssefSPM</w:t>
+      </w:r>
+      <w:proofErr w:type="spellEnd"/>
+      <w:proofErr w:type="gramStart"/>
+      <w:r>
+        <w:t>`.`</w:t>
+      </w:r>
+      <w:proofErr w:type="spellStart"/>
+      <w:proofErr w:type="gramEnd"/>
+      <w:r>
+        <w:t>document`.`file</w:t>
+      </w:r>
+      <w:proofErr w:type="spellEnd"/>
+      <w:r>
+        <w:t xml:space="preserve">` </w:t>
+      </w:r>
+      <w:proofErr w:type="spellStart"/>
+      <w:r>
+        <w:t>regexp</w:t>
+      </w:r>
+      <w:proofErr w:type="spellEnd"/>
+      <w:r>
+        <w:t xml:space="preserve"> '.</w:t>
+      </w:r>
+      <w:proofErr w:type="spellStart"/>
+      <w:r>
+        <w:rPr>
+          <w:rFonts w:hint="eastAsia"/>
+          <w:sz w:val="40"/>
+          <w:szCs w:val="40"/>
+        </w:rPr>
+        <w:t>xls</w:t>
+      </w:r>
+      <w:proofErr w:type="spellEnd"/>
+      <w:r>
+        <w:t>', '</w:t>
+      </w:r>
+      <w:r>
+        <w:rPr>
+          <w:sz w:val="40"/>
+          <w:szCs w:val="40"/>
+        </w:rPr>
+        <w:t>application/</w:t>
+      </w:r>
+      <w:r>
+        <w:rPr>
+          <w:sz w:val="40"/>
+          <w:szCs w:val="40"/>
+        </w:rPr>
+        <w:t>vnd.ms-excel</w:t>
+      </w:r>
+      <w:r>
+        <w:t>',</w:t>
+      </w:r>
+      <w:r>
+        <w:t xml:space="preserve"> '</w:t>
+      </w:r>
+      <w:r>
+        <w:rPr>
+          <w:sz w:val="40"/>
+          <w:szCs w:val="40"/>
+        </w:rPr>
+        <w:t>application/octet-stream</w:t>
+      </w:r>
+      <w:r>
+        <w:t>'</w:t>
+      </w:r>
+    </w:p>
+    <w:p>
+      <w:r>
+        <w:tab/>
+        <w:t>)</w:t>
+      </w:r>
+    </w:p>
+    <w:p>
+      <w:r>
+        <w:tab/>
+        <w:t>)</w:t>
+      </w:r>
+    </w:p>
+    <w:p>
+      <w:r>
+        <w:tab/>
+        <w:t>)</w:t>
+      </w:r>
+    </w:p>
+    <w:p>
+      <w:r>
+        <w:tab/>
+        <w:t>)</w:t>
+      </w:r>
+    </w:p>
+    <w:p>
+      <w:pPr>
+        <w:ind w:firstLine="720"/>
+      </w:pPr>
+      <w:r>
+        <w:t>)</w:t>
       </w:r>
     </w:p>
     <w:p>
@@ -15521,6 +15985,7 @@
         <w:t xml:space="preserve">  )</w:t>
       </w:r>
     </w:p>
+    <w:p/>
     <w:p>
       <w:r>
         <w:t>,</w:t>
@@ -15605,10 +16070,7 @@
       </w:r>
       <w:proofErr w:type="spellEnd"/>
       <w:r>
-        <w:t>,</w:t>
-      </w:r>
-      <w:r>
-        <w:t xml:space="preserve"> `</w:t>
+        <w:t>, `</w:t>
       </w:r>
       <w:proofErr w:type="spellStart"/>
       <w:r>

</xml_diff>

<commit_message>
school sub-components access control
</commit_message>
<xml_diff>
--- a/ops/migration/log.docx
+++ b/ops/migration/log.docx
@@ -3589,52 +3589,37 @@
     </w:p>
     <w:p>
       <w:pPr>
-        <w:pStyle w:val="HTMLPreformatted"/>
-        <w:shd w:val="clear" w:color="auto" w:fill="2B2B2B"/>
-        <w:rPr>
-          <w:rFonts w:ascii="Menlo-Regular" w:hAnsi="Menlo-Regular" w:cs="Menlo-Regular" w:hint="eastAsia"/>
-          <w:color w:val="FFFFFF" w:themeColor="background1"/>
-        </w:rPr>
-      </w:pPr>
-      <w:r>
         <w:rPr>
           <w:rFonts w:hint="eastAsia"/>
-          <w:color w:val="FFFFFF" w:themeColor="background1"/>
+        </w:rPr>
+      </w:pPr>
+      <w:r>
+        <w:rPr>
+          <w:rFonts w:hint="eastAsia"/>
         </w:rPr>
         <w:t>if (region = '</w:t>
       </w:r>
       <w:r>
         <w:rPr>
-          <w:rFonts w:ascii="Microsoft YaHei" w:eastAsia="Microsoft YaHei" w:hAnsi="Microsoft YaHei" w:cs="Microsoft YaHei" w:hint="eastAsia"/>
-          <w:color w:val="FFFFFF" w:themeColor="background1"/>
-        </w:rPr>
-        <w:t>内蒙</w:t>
-      </w:r>
-      <w:r>
-        <w:rPr>
-          <w:rFonts w:ascii="Microsoft YaHei" w:eastAsia="Microsoft YaHei" w:hAnsi="Microsoft YaHei" w:cs="Microsoft YaHei"/>
-          <w:color w:val="FFFFFF" w:themeColor="background1"/>
-        </w:rPr>
-        <w:t>古</w:t>
-      </w:r>
-      <w:r>
-        <w:rPr>
           <w:rFonts w:hint="eastAsia"/>
-          <w:color w:val="FFFFFF" w:themeColor="background1"/>
+        </w:rPr>
+        <w:t>内蒙古</w:t>
+      </w:r>
+      <w:r>
+        <w:rPr>
+          <w:rFonts w:hint="eastAsia"/>
         </w:rPr>
         <w:t>', '</w:t>
       </w:r>
       <w:r>
         <w:rPr>
-          <w:rFonts w:ascii="Microsoft YaHei" w:eastAsia="Microsoft YaHei" w:hAnsi="Microsoft YaHei" w:cs="Microsoft YaHei" w:hint="eastAsia"/>
-          <w:color w:val="FFFFFF" w:themeColor="background1"/>
+          <w:rFonts w:hint="eastAsia"/>
         </w:rPr>
         <w:t>内蒙古自治区</w:t>
       </w:r>
       <w:r>
         <w:rPr>
           <w:rFonts w:hint="eastAsia"/>
-          <w:color w:val="FFFFFF" w:themeColor="background1"/>
         </w:rPr>
         <w:t>',</w:t>
       </w:r>
@@ -3715,10 +3700,15 @@
       </w:r>
     </w:p>
     <w:p>
-      <w:r>
+      <w:pPr>
         <w:rPr>
           <w:rFonts w:hint="eastAsia"/>
         </w:rPr>
+      </w:pPr>
+      <w:r>
+        <w:rPr>
+          <w:rFonts w:hint="eastAsia"/>
+        </w:rPr>
         <w:t>if (region = '</w:t>
       </w:r>
       <w:r>
@@ -3748,23 +3738,19 @@
     </w:p>
     <w:p>
       <w:pPr>
-        <w:pStyle w:val="HTMLPreformatted"/>
-        <w:shd w:val="clear" w:color="auto" w:fill="2B2B2B"/>
-        <w:rPr>
-          <w:rFonts w:ascii="Menlo-Regular" w:hAnsi="Menlo-Regular" w:cs="Menlo-Regular" w:hint="eastAsia"/>
-          <w:color w:val="A9B7C6"/>
-        </w:rPr>
-      </w:pPr>
-      <w:r>
         <w:rPr>
           <w:rFonts w:hint="eastAsia"/>
         </w:rPr>
+      </w:pPr>
+      <w:r>
+        <w:rPr>
+          <w:rFonts w:hint="eastAsia"/>
+        </w:rPr>
         <w:t>if (region = '</w:t>
       </w:r>
       <w:r>
         <w:rPr>
-          <w:rFonts w:ascii="Microsoft YaHei" w:eastAsia="Microsoft YaHei" w:hAnsi="Microsoft YaHei" w:cs="Microsoft YaHei" w:hint="eastAsia"/>
-          <w:color w:val="6A8759"/>
+          <w:rFonts w:hint="eastAsia"/>
         </w:rPr>
         <w:t>重庆</w:t>
       </w:r>
@@ -3776,30 +3762,66 @@
       </w:r>
       <w:r>
         <w:rPr>
-          <w:rFonts w:ascii="Microsoft YaHei" w:eastAsia="Microsoft YaHei" w:hAnsi="Microsoft YaHei" w:cs="Microsoft YaHei" w:hint="eastAsia"/>
-          <w:color w:val="6A8759"/>
-        </w:rPr>
-        <w:t>重庆</w:t>
-      </w:r>
-      <w:r>
-        <w:rPr>
-          <w:rFonts w:ascii="SimSun" w:eastAsia="SimSun" w:hAnsi="SimSun" w:cs="SimSun" w:hint="eastAsia"/>
-          <w:color w:val="A9B7C6"/>
-        </w:rPr>
-        <w:t>市</w:t>
-      </w:r>
-      <w:r>
-        <w:rPr>
           <w:rFonts w:hint="eastAsia"/>
         </w:rPr>
+        <w:t>重庆市</w:t>
+      </w:r>
+      <w:r>
+        <w:rPr>
+          <w:rFonts w:hint="eastAsia"/>
+        </w:rPr>
         <w:t>',</w:t>
       </w:r>
     </w:p>
     <w:p>
-      <w:r>
+      <w:pPr>
         <w:rPr>
           <w:rFonts w:hint="eastAsia"/>
         </w:rPr>
+      </w:pPr>
+      <w:r>
+        <w:rPr>
+          <w:rFonts w:hint="eastAsia"/>
+        </w:rPr>
+        <w:t xml:space="preserve">if (region </w:t>
+      </w:r>
+      <w:proofErr w:type="spellStart"/>
+      <w:r>
+        <w:rPr>
+          <w:rFonts w:hint="eastAsia"/>
+        </w:rPr>
+        <w:t>regexp</w:t>
+      </w:r>
+      <w:proofErr w:type="spellEnd"/>
+      <w:r>
+        <w:rPr>
+          <w:rFonts w:hint="eastAsia"/>
+        </w:rPr>
+        <w:t xml:space="preserve"> '.</w:t>
+      </w:r>
+      <w:r>
+        <w:rPr>
+          <w:rFonts w:hint="eastAsia"/>
+        </w:rPr>
+        <w:t>省</w:t>
+      </w:r>
+      <w:r>
+        <w:rPr>
+          <w:rFonts w:hint="eastAsia"/>
+        </w:rPr>
+        <w:t>', region,</w:t>
+      </w:r>
+    </w:p>
+    <w:p>
+      <w:pPr>
+        <w:rPr>
+          <w:rFonts w:hint="eastAsia"/>
+        </w:rPr>
+      </w:pPr>
+      <w:r>
+        <w:rPr>
+          <w:rFonts w:hint="eastAsia"/>
+        </w:rPr>
         <w:t xml:space="preserve">  </w:t>
       </w:r>
       <w:proofErr w:type="spellStart"/>
@@ -3830,11 +3852,11 @@
       </w:r>
     </w:p>
     <w:p>
-      <w:pPr>
-        <w:rPr>
-          <w:rFonts w:hint="eastAsia"/>
-        </w:rPr>
-      </w:pPr>
+      <w:r>
+        <w:t>)</w:t>
+      </w:r>
+    </w:p>
+    <w:p>
       <w:r>
         <w:t>)</w:t>
       </w:r>
@@ -3876,6 +3898,7 @@
     </w:p>
     <w:p/>
     <w:p/>
+    <w:p/>
     <w:p>
       <w:pPr>
         <w:rPr>
@@ -4209,6 +4232,7 @@
         </w:pBdr>
       </w:pPr>
       <w:r>
+        <w:lastRenderedPageBreak/>
         <w:t xml:space="preserve">select </w:t>
       </w:r>
     </w:p>
@@ -4271,7 +4295,6 @@
         </w:pBdr>
       </w:pPr>
       <w:r>
-        <w:lastRenderedPageBreak/>
         <w:t xml:space="preserve">  </w:t>
       </w:r>
       <w:proofErr w:type="spellStart"/>
@@ -4899,6 +4922,7 @@
     </w:p>
     <w:p>
       <w:r>
+        <w:lastRenderedPageBreak/>
         <w:t xml:space="preserve">(select </w:t>
       </w:r>
       <w:proofErr w:type="gramStart"/>
@@ -4934,7 +4958,6 @@
     </w:p>
     <w:p>
       <w:r>
-        <w:lastRenderedPageBreak/>
         <w:t xml:space="preserve">set </w:t>
       </w:r>
       <w:proofErr w:type="spellStart"/>
@@ -5958,6 +5981,7 @@
         <w:rPr>
           <w:rFonts w:ascii="Times" w:hAnsi="Times"/>
         </w:rPr>
+        <w:lastRenderedPageBreak/>
         <w:t xml:space="preserve">  1</w:t>
       </w:r>
     </w:p>
@@ -6826,6 +6850,7 @@
           <w:sz w:val="28"/>
           <w:szCs w:val="28"/>
         </w:rPr>
+        <w:lastRenderedPageBreak/>
         <w:t>`</w:t>
       </w:r>
       <w:proofErr w:type="spellStart"/>
@@ -8227,7 +8252,6 @@
           <w:sz w:val="28"/>
           <w:szCs w:val="28"/>
         </w:rPr>
-        <w:lastRenderedPageBreak/>
         <w:t xml:space="preserve">from </w:t>
       </w:r>
       <w:proofErr w:type="spellStart"/>
@@ -10208,6 +10232,7 @@
     <w:p/>
     <w:p>
       <w:r>
+        <w:lastRenderedPageBreak/>
         <w:t xml:space="preserve">where </w:t>
       </w:r>
       <w:r>
@@ -10232,8 +10257,858 @@
     </w:p>
     <w:p>
       <w:r>
+        <w:t xml:space="preserve">and </w:t>
+      </w:r>
+      <w:proofErr w:type="spellStart"/>
+      <w:r>
+        <w:t>ssefSPM.program_</w:t>
+      </w:r>
+      <w:proofErr w:type="gramStart"/>
+      <w:r>
+        <w:t>cases.s</w:t>
+      </w:r>
+      <w:proofErr w:type="gramEnd"/>
+      <w:r>
+        <w:t>_id</w:t>
+      </w:r>
+      <w:proofErr w:type="spellEnd"/>
+      <w:r>
+        <w:t xml:space="preserve"> = ssefSPM.schools.id</w:t>
+      </w:r>
+    </w:p>
+    <w:p>
+      <w:r>
+        <w:t xml:space="preserve">and </w:t>
+      </w:r>
+      <w:proofErr w:type="spellStart"/>
+      <w:proofErr w:type="gramStart"/>
+      <w:r>
+        <w:t>ssefSPM.schools.school</w:t>
+      </w:r>
+      <w:proofErr w:type="gramEnd"/>
+      <w:r>
+        <w:t>_number</w:t>
+      </w:r>
+      <w:proofErr w:type="spellEnd"/>
+      <w:r>
+        <w:t xml:space="preserve"> = `</w:t>
+      </w:r>
+      <w:proofErr w:type="spellStart"/>
+      <w:r>
+        <w:t>nodedb</w:t>
+      </w:r>
+      <w:proofErr w:type="spellEnd"/>
+      <w:r>
+        <w:t>`.`</w:t>
+      </w:r>
+      <w:proofErr w:type="spellStart"/>
+      <w:r>
+        <w:t>schools`.`code</w:t>
+      </w:r>
+      <w:proofErr w:type="spellEnd"/>
+      <w:r>
+        <w:t xml:space="preserve">` </w:t>
+      </w:r>
+    </w:p>
+    <w:p>
+      <w:r>
+        <w:t>and not exists (select *</w:t>
+      </w:r>
+    </w:p>
+    <w:p>
+      <w:proofErr w:type="gramStart"/>
+      <w:r>
+        <w:t>from  `</w:t>
+      </w:r>
+      <w:proofErr w:type="spellStart"/>
+      <w:proofErr w:type="gramEnd"/>
+      <w:r>
+        <w:t>nodedb</w:t>
+      </w:r>
+      <w:proofErr w:type="spellEnd"/>
+      <w:r>
+        <w:t xml:space="preserve">`.`responses`,  </w:t>
+      </w:r>
+      <w:proofErr w:type="spellStart"/>
+      <w:r>
+        <w:t>ssefSPM.case_application_mapping</w:t>
+      </w:r>
+      <w:proofErr w:type="spellEnd"/>
+    </w:p>
+    <w:p>
+      <w:proofErr w:type="gramStart"/>
+      <w:r>
+        <w:t>where</w:t>
+      </w:r>
+      <w:proofErr w:type="gramEnd"/>
+    </w:p>
+    <w:p>
+      <w:proofErr w:type="spellStart"/>
+      <w:r>
+        <w:t>ssefSPM.case_application_</w:t>
+      </w:r>
+      <w:proofErr w:type="gramStart"/>
+      <w:r>
+        <w:t>mapping.case</w:t>
+      </w:r>
+      <w:proofErr w:type="gramEnd"/>
+      <w:r>
+        <w:t>_id</w:t>
+      </w:r>
+      <w:proofErr w:type="spellEnd"/>
+      <w:r>
+        <w:t xml:space="preserve"> = ssefSPM.program_cases.id </w:t>
+      </w:r>
+    </w:p>
+    <w:p>
+      <w:r>
+        <w:t xml:space="preserve">and </w:t>
+      </w:r>
+      <w:proofErr w:type="spellStart"/>
+      <w:r>
+        <w:t>ssefSPM.case_application_</w:t>
+      </w:r>
+      <w:proofErr w:type="gramStart"/>
+      <w:r>
+        <w:t>mapping.result</w:t>
+      </w:r>
+      <w:proofErr w:type="gramEnd"/>
+      <w:r>
+        <w:t>_id</w:t>
+      </w:r>
+      <w:proofErr w:type="spellEnd"/>
+      <w:r>
+        <w:t xml:space="preserve"> = `</w:t>
+      </w:r>
+      <w:proofErr w:type="spellStart"/>
+      <w:r>
+        <w:t>nodedb</w:t>
+      </w:r>
+      <w:proofErr w:type="spellEnd"/>
+      <w:r>
+        <w:t>`.`responses`.</w:t>
+      </w:r>
+      <w:proofErr w:type="spellStart"/>
+      <w:r>
+        <w:t>result_id</w:t>
+      </w:r>
+      <w:proofErr w:type="spellEnd"/>
+    </w:p>
+    <w:p>
+      <w:r>
+        <w:t>)</w:t>
+      </w:r>
+    </w:p>
+    <w:p/>
+    <w:p>
+      <w:pPr>
+        <w:pBdr>
+          <w:bottom w:val="dotted" w:sz="24" w:space="1" w:color="auto"/>
+        </w:pBdr>
+      </w:pPr>
+    </w:p>
+    <w:p/>
+    <w:p>
+      <w:r>
+        <w:t>INSERT INTO `</w:t>
+      </w:r>
+      <w:proofErr w:type="spellStart"/>
+      <w:r>
+        <w:t>nodedb</w:t>
+      </w:r>
+      <w:proofErr w:type="spellEnd"/>
+      <w:proofErr w:type="gramStart"/>
+      <w:r>
+        <w:t>`.`</w:t>
+      </w:r>
+      <w:proofErr w:type="gramEnd"/>
+      <w:r>
+        <w:t>projects`</w:t>
+      </w:r>
+    </w:p>
+    <w:p>
+      <w:r>
+        <w:t>(</w:t>
+      </w:r>
+    </w:p>
+    <w:p>
+      <w:r>
+        <w:t>`</w:t>
+      </w:r>
+      <w:proofErr w:type="spellStart"/>
+      <w:r>
+        <w:t>createdAt</w:t>
+      </w:r>
+      <w:proofErr w:type="spellEnd"/>
+      <w:r>
+        <w:t>`,</w:t>
+      </w:r>
+    </w:p>
+    <w:p>
+      <w:r>
+        <w:t>`</w:t>
+      </w:r>
+      <w:proofErr w:type="spellStart"/>
+      <w:r>
+        <w:t>updatedAt</w:t>
+      </w:r>
+      <w:proofErr w:type="spellEnd"/>
+      <w:r>
+        <w:t>`,</w:t>
+      </w:r>
+    </w:p>
+    <w:p>
+      <w:r>
+        <w:t>`name`,</w:t>
+      </w:r>
+    </w:p>
+    <w:p>
+      <w:r>
+        <w:t>`budget`,</w:t>
+      </w:r>
+    </w:p>
+    <w:p>
+      <w:r>
+        <w:t>`status`,</w:t>
+      </w:r>
+    </w:p>
+    <w:p>
+      <w:r>
+        <w:t>`description`,</w:t>
+      </w:r>
+    </w:p>
+    <w:p>
+      <w:r>
+        <w:t>`</w:t>
+      </w:r>
+      <w:proofErr w:type="spellStart"/>
+      <w:r>
+        <w:t>startAt</w:t>
+      </w:r>
+      <w:proofErr w:type="spellEnd"/>
+      <w:r>
+        <w:t>`,</w:t>
+      </w:r>
+    </w:p>
+    <w:p/>
+    <w:p>
+      <w:r>
+        <w:t>`</w:t>
+      </w:r>
+      <w:proofErr w:type="spellStart"/>
+      <w:r>
+        <w:t>schoolId</w:t>
+      </w:r>
+      <w:proofErr w:type="spellEnd"/>
+      <w:r>
+        <w:t>`,</w:t>
+      </w:r>
+    </w:p>
+    <w:p>
+      <w:r>
+        <w:t>`</w:t>
+      </w:r>
+      <w:proofErr w:type="spellStart"/>
+      <w:r>
+        <w:t>responseId</w:t>
+      </w:r>
+      <w:proofErr w:type="spellEnd"/>
+      <w:r>
+        <w:t>`</w:t>
+      </w:r>
+    </w:p>
+    <w:p>
+      <w:r>
+        <w:t>)</w:t>
+      </w:r>
+    </w:p>
+    <w:p>
+      <w:pPr>
+        <w:rPr>
+          <w:rFonts w:ascii="Menlo" w:hAnsi="Menlo" w:cs="Menlo"/>
+          <w:color w:val="000000"/>
+          <w:sz w:val="28"/>
+          <w:szCs w:val="28"/>
+        </w:rPr>
+      </w:pPr>
+      <w:r>
+        <w:rPr>
+          <w:rFonts w:ascii="Menlo" w:hAnsi="Menlo" w:cs="Menlo"/>
+          <w:color w:val="000000"/>
+          <w:sz w:val="28"/>
+          <w:szCs w:val="28"/>
+        </w:rPr>
+        <w:t>select</w:t>
+      </w:r>
+    </w:p>
+    <w:p>
+      <w:pPr>
+        <w:rPr>
+          <w:rFonts w:ascii="Menlo" w:hAnsi="Menlo" w:cs="Menlo"/>
+          <w:color w:val="000000"/>
+          <w:sz w:val="28"/>
+          <w:szCs w:val="28"/>
+        </w:rPr>
+      </w:pPr>
+      <w:proofErr w:type="gramStart"/>
+      <w:r>
+        <w:rPr>
+          <w:rFonts w:ascii="Menlo" w:hAnsi="Menlo" w:cs="Menlo"/>
+          <w:color w:val="000000"/>
+          <w:sz w:val="28"/>
+          <w:szCs w:val="28"/>
+        </w:rPr>
+        <w:t>now(</w:t>
+      </w:r>
+      <w:proofErr w:type="gramEnd"/>
+      <w:r>
+        <w:rPr>
+          <w:rFonts w:ascii="Menlo" w:hAnsi="Menlo" w:cs="Menlo"/>
+          <w:color w:val="000000"/>
+          <w:sz w:val="28"/>
+          <w:szCs w:val="28"/>
+        </w:rPr>
+        <w:t xml:space="preserve">) as </w:t>
+      </w:r>
+      <w:proofErr w:type="spellStart"/>
+      <w:r>
+        <w:rPr>
+          <w:rFonts w:ascii="Menlo" w:hAnsi="Menlo" w:cs="Menlo"/>
+          <w:color w:val="000000"/>
+          <w:sz w:val="28"/>
+          <w:szCs w:val="28"/>
+        </w:rPr>
+        <w:t>createdAt</w:t>
+      </w:r>
+      <w:proofErr w:type="spellEnd"/>
+      <w:r>
+        <w:rPr>
+          <w:rFonts w:ascii="Menlo" w:hAnsi="Menlo" w:cs="Menlo"/>
+          <w:color w:val="000000"/>
+          <w:sz w:val="28"/>
+          <w:szCs w:val="28"/>
+        </w:rPr>
+        <w:t>,</w:t>
+      </w:r>
+    </w:p>
+    <w:p>
+      <w:pPr>
+        <w:rPr>
+          <w:rFonts w:ascii="Menlo" w:hAnsi="Menlo" w:cs="Menlo"/>
+          <w:color w:val="000000"/>
+          <w:sz w:val="28"/>
+          <w:szCs w:val="28"/>
+        </w:rPr>
+      </w:pPr>
+      <w:proofErr w:type="gramStart"/>
+      <w:r>
+        <w:rPr>
+          <w:rFonts w:ascii="Menlo" w:hAnsi="Menlo" w:cs="Menlo"/>
+          <w:color w:val="000000"/>
+          <w:sz w:val="28"/>
+          <w:szCs w:val="28"/>
+        </w:rPr>
+        <w:t>now(</w:t>
+      </w:r>
+      <w:proofErr w:type="gramEnd"/>
+      <w:r>
+        <w:rPr>
+          <w:rFonts w:ascii="Menlo" w:hAnsi="Menlo" w:cs="Menlo"/>
+          <w:color w:val="000000"/>
+          <w:sz w:val="28"/>
+          <w:szCs w:val="28"/>
+        </w:rPr>
+        <w:t xml:space="preserve">) as </w:t>
+      </w:r>
+      <w:proofErr w:type="spellStart"/>
+      <w:r>
+        <w:rPr>
+          <w:rFonts w:ascii="Menlo" w:hAnsi="Menlo" w:cs="Menlo"/>
+          <w:color w:val="000000"/>
+          <w:sz w:val="28"/>
+          <w:szCs w:val="28"/>
+        </w:rPr>
+        <w:t>updatedAt</w:t>
+      </w:r>
+      <w:proofErr w:type="spellEnd"/>
+      <w:r>
+        <w:rPr>
+          <w:rFonts w:ascii="Menlo" w:hAnsi="Menlo" w:cs="Menlo"/>
+          <w:color w:val="000000"/>
+          <w:sz w:val="28"/>
+          <w:szCs w:val="28"/>
+        </w:rPr>
+        <w:t xml:space="preserve">, </w:t>
+      </w:r>
+    </w:p>
+    <w:p>
+      <w:pPr>
+        <w:rPr>
+          <w:rFonts w:ascii="Menlo" w:hAnsi="Menlo" w:cs="Menlo"/>
+          <w:color w:val="000000"/>
+          <w:sz w:val="28"/>
+          <w:szCs w:val="28"/>
+        </w:rPr>
+      </w:pPr>
+      <w:proofErr w:type="spellStart"/>
+      <w:r>
+        <w:rPr>
+          <w:rFonts w:ascii="Menlo" w:hAnsi="Menlo" w:cs="Menlo"/>
+          <w:color w:val="000000"/>
+          <w:sz w:val="28"/>
+          <w:szCs w:val="28"/>
+        </w:rPr>
+        <w:t>ssefSPM.program_</w:t>
+      </w:r>
+      <w:proofErr w:type="gramStart"/>
+      <w:r>
+        <w:rPr>
+          <w:rFonts w:ascii="Menlo" w:hAnsi="Menlo" w:cs="Menlo"/>
+          <w:color w:val="000000"/>
+          <w:sz w:val="28"/>
+          <w:szCs w:val="28"/>
+        </w:rPr>
+        <w:t>cases.`</w:t>
+      </w:r>
+      <w:proofErr w:type="gramEnd"/>
+      <w:r>
+        <w:rPr>
+          <w:rFonts w:ascii="Menlo" w:hAnsi="Menlo" w:cs="Menlo"/>
+          <w:color w:val="000000"/>
+          <w:sz w:val="28"/>
+          <w:szCs w:val="28"/>
+        </w:rPr>
+        <w:t>title</w:t>
+      </w:r>
+      <w:proofErr w:type="spellEnd"/>
+      <w:r>
+        <w:rPr>
+          <w:rFonts w:ascii="Menlo" w:hAnsi="Menlo" w:cs="Menlo"/>
+          <w:color w:val="000000"/>
+          <w:sz w:val="28"/>
+          <w:szCs w:val="28"/>
+        </w:rPr>
+        <w:t>` as `title`,</w:t>
+      </w:r>
+    </w:p>
+    <w:p>
+      <w:pPr>
+        <w:rPr>
+          <w:rFonts w:ascii="Menlo" w:hAnsi="Menlo" w:cs="Menlo"/>
+          <w:color w:val="000000"/>
+          <w:sz w:val="28"/>
+          <w:szCs w:val="28"/>
+        </w:rPr>
+      </w:pPr>
+      <w:proofErr w:type="spellStart"/>
+      <w:r>
+        <w:rPr>
+          <w:rFonts w:ascii="Menlo" w:hAnsi="Menlo" w:cs="Menlo"/>
+          <w:color w:val="000000"/>
+          <w:sz w:val="28"/>
+          <w:szCs w:val="28"/>
+        </w:rPr>
+        <w:t>ssefSPM.program_cases</w:t>
+      </w:r>
+      <w:proofErr w:type="spellEnd"/>
+      <w:r>
+        <w:rPr>
+          <w:rFonts w:ascii="Menlo" w:hAnsi="Menlo" w:cs="Menlo"/>
+          <w:color w:val="000000"/>
+          <w:sz w:val="28"/>
+          <w:szCs w:val="28"/>
+        </w:rPr>
+        <w:t>. budget as budget,</w:t>
+      </w:r>
+    </w:p>
+    <w:p>
+      <w:pPr>
+        <w:rPr>
+          <w:rFonts w:ascii="Menlo" w:hAnsi="Menlo" w:cs="Menlo"/>
+          <w:color w:val="000000"/>
+          <w:sz w:val="28"/>
+          <w:szCs w:val="28"/>
+        </w:rPr>
+      </w:pPr>
+      <w:r>
+        <w:rPr>
+          <w:rFonts w:ascii="Menlo" w:hAnsi="Menlo" w:cs="Menlo" w:hint="eastAsia"/>
+          <w:color w:val="000000"/>
+          <w:sz w:val="28"/>
+          <w:szCs w:val="28"/>
+        </w:rPr>
+        <w:t>'</w:t>
+      </w:r>
+      <w:r>
+        <w:rPr>
+          <w:rFonts w:ascii="Menlo" w:hAnsi="Menlo" w:cs="Menlo" w:hint="eastAsia"/>
+          <w:color w:val="000000"/>
+          <w:sz w:val="28"/>
+          <w:szCs w:val="28"/>
+        </w:rPr>
+        <w:t>已完成</w:t>
+      </w:r>
+      <w:r>
+        <w:rPr>
+          <w:rFonts w:ascii="Menlo" w:hAnsi="Menlo" w:cs="Menlo" w:hint="eastAsia"/>
+          <w:color w:val="000000"/>
+          <w:sz w:val="28"/>
+          <w:szCs w:val="28"/>
+        </w:rPr>
+        <w:t>' as `status`,</w:t>
+      </w:r>
+    </w:p>
+    <w:p>
+      <w:pPr>
+        <w:rPr>
+          <w:rFonts w:ascii="Menlo" w:hAnsi="Menlo" w:cs="Menlo"/>
+          <w:color w:val="000000"/>
+          <w:sz w:val="28"/>
+          <w:szCs w:val="28"/>
+        </w:rPr>
+      </w:pPr>
+      <w:proofErr w:type="spellStart"/>
+      <w:r>
+        <w:rPr>
+          <w:rFonts w:ascii="Menlo" w:hAnsi="Menlo" w:cs="Menlo"/>
+          <w:color w:val="000000"/>
+          <w:sz w:val="28"/>
+          <w:szCs w:val="28"/>
+        </w:rPr>
+        <w:t>ssefSPM.program_</w:t>
+      </w:r>
+      <w:proofErr w:type="gramStart"/>
+      <w:r>
+        <w:rPr>
+          <w:rFonts w:ascii="Menlo" w:hAnsi="Menlo" w:cs="Menlo"/>
+          <w:color w:val="000000"/>
+          <w:sz w:val="28"/>
+          <w:szCs w:val="28"/>
+        </w:rPr>
+        <w:t>cases.`</w:t>
+      </w:r>
+      <w:proofErr w:type="gramEnd"/>
+      <w:r>
+        <w:rPr>
+          <w:rFonts w:ascii="Menlo" w:hAnsi="Menlo" w:cs="Menlo"/>
+          <w:color w:val="000000"/>
+          <w:sz w:val="28"/>
+          <w:szCs w:val="28"/>
+        </w:rPr>
+        <w:t>description</w:t>
+      </w:r>
+      <w:proofErr w:type="spellEnd"/>
+      <w:r>
+        <w:rPr>
+          <w:rFonts w:ascii="Menlo" w:hAnsi="Menlo" w:cs="Menlo"/>
+          <w:color w:val="000000"/>
+          <w:sz w:val="28"/>
+          <w:szCs w:val="28"/>
+        </w:rPr>
+        <w:t>` as `description`,</w:t>
+      </w:r>
+    </w:p>
+    <w:p>
+      <w:proofErr w:type="spellStart"/>
+      <w:proofErr w:type="gramStart"/>
+      <w:r>
+        <w:t>makedate</w:t>
+      </w:r>
+      <w:proofErr w:type="spellEnd"/>
+      <w:r>
+        <w:t>(</w:t>
+      </w:r>
+      <w:proofErr w:type="spellStart"/>
+      <w:proofErr w:type="gramEnd"/>
+      <w:r>
+        <w:t>ssefSPM.program_instances</w:t>
+      </w:r>
+      <w:r>
+        <w:t>.</w:t>
+      </w:r>
+      <w:r>
+        <w:t>particular_year</w:t>
+      </w:r>
+      <w:proofErr w:type="spellEnd"/>
+      <w:r>
+        <w:t>, 10),</w:t>
+      </w:r>
+    </w:p>
+    <w:p>
+      <w:pPr>
+        <w:rPr>
+          <w:rFonts w:ascii="Menlo" w:hAnsi="Menlo" w:cs="Menlo"/>
+          <w:color w:val="000000"/>
+          <w:sz w:val="28"/>
+          <w:szCs w:val="28"/>
+        </w:rPr>
+      </w:pPr>
+    </w:p>
+    <w:p>
+      <w:pPr>
+        <w:rPr>
+          <w:rFonts w:ascii="Menlo" w:hAnsi="Menlo" w:cs="Menlo"/>
+          <w:color w:val="000000"/>
+          <w:sz w:val="28"/>
+          <w:szCs w:val="28"/>
+        </w:rPr>
+      </w:pPr>
+      <w:r>
+        <w:rPr>
+          <w:rFonts w:ascii="Menlo" w:hAnsi="Menlo" w:cs="Menlo"/>
+          <w:color w:val="000000"/>
+          <w:sz w:val="28"/>
+          <w:szCs w:val="28"/>
+        </w:rPr>
+        <w:t>`</w:t>
+      </w:r>
+      <w:proofErr w:type="spellStart"/>
+      <w:r>
+        <w:rPr>
+          <w:rFonts w:ascii="Menlo" w:hAnsi="Menlo" w:cs="Menlo"/>
+          <w:color w:val="000000"/>
+          <w:sz w:val="28"/>
+          <w:szCs w:val="28"/>
+        </w:rPr>
+        <w:t>nodedb</w:t>
+      </w:r>
+      <w:proofErr w:type="spellEnd"/>
+      <w:proofErr w:type="gramStart"/>
+      <w:r>
+        <w:rPr>
+          <w:rFonts w:ascii="Menlo" w:hAnsi="Menlo" w:cs="Menlo"/>
+          <w:color w:val="000000"/>
+          <w:sz w:val="28"/>
+          <w:szCs w:val="28"/>
+        </w:rPr>
+        <w:t>`.`</w:t>
+      </w:r>
+      <w:proofErr w:type="spellStart"/>
+      <w:proofErr w:type="gramEnd"/>
+      <w:r>
+        <w:rPr>
+          <w:rFonts w:ascii="Menlo" w:hAnsi="Menlo" w:cs="Menlo"/>
+          <w:color w:val="000000"/>
+          <w:sz w:val="28"/>
+          <w:szCs w:val="28"/>
+        </w:rPr>
+        <w:t>schools`.`id</w:t>
+      </w:r>
+      <w:proofErr w:type="spellEnd"/>
+      <w:r>
+        <w:rPr>
+          <w:rFonts w:ascii="Menlo" w:hAnsi="Menlo" w:cs="Menlo"/>
+          <w:color w:val="000000"/>
+          <w:sz w:val="28"/>
+          <w:szCs w:val="28"/>
+        </w:rPr>
+        <w:t>` as `</w:t>
+      </w:r>
+      <w:proofErr w:type="spellStart"/>
+      <w:r>
+        <w:rPr>
+          <w:rFonts w:ascii="Menlo" w:hAnsi="Menlo" w:cs="Menlo"/>
+          <w:color w:val="000000"/>
+          <w:sz w:val="28"/>
+          <w:szCs w:val="28"/>
+        </w:rPr>
+        <w:t>schoolId</w:t>
+      </w:r>
+      <w:proofErr w:type="spellEnd"/>
+      <w:r>
+        <w:rPr>
+          <w:rFonts w:ascii="Menlo" w:hAnsi="Menlo" w:cs="Menlo"/>
+          <w:color w:val="000000"/>
+          <w:sz w:val="28"/>
+          <w:szCs w:val="28"/>
+        </w:rPr>
+        <w:t>`,</w:t>
+      </w:r>
+    </w:p>
+    <w:p>
+      <w:pPr>
+        <w:rPr>
+          <w:rFonts w:ascii="Menlo" w:hAnsi="Menlo" w:cs="Menlo"/>
+          <w:color w:val="000000"/>
+          <w:sz w:val="28"/>
+          <w:szCs w:val="28"/>
+        </w:rPr>
+      </w:pPr>
+      <w:r>
+        <w:rPr>
+          <w:rFonts w:ascii="Menlo" w:hAnsi="Menlo" w:cs="Menlo"/>
+          <w:color w:val="000000"/>
+          <w:sz w:val="28"/>
+          <w:szCs w:val="28"/>
+        </w:rPr>
+        <w:t>`nodedb`.`responses`.id</w:t>
+      </w:r>
+    </w:p>
+    <w:p>
+      <w:pPr>
+        <w:rPr>
+          <w:rFonts w:ascii="Menlo" w:hAnsi="Menlo" w:cs="Menlo"/>
+          <w:color w:val="000000"/>
+          <w:sz w:val="28"/>
+          <w:szCs w:val="28"/>
+        </w:rPr>
+      </w:pPr>
+    </w:p>
+    <w:p>
+      <w:pPr>
+        <w:rPr>
+          <w:rFonts w:ascii="Menlo" w:hAnsi="Menlo" w:cs="Menlo"/>
+          <w:color w:val="000000"/>
+          <w:sz w:val="28"/>
+          <w:szCs w:val="28"/>
+        </w:rPr>
+      </w:pPr>
+      <w:r>
+        <w:rPr>
+          <w:rFonts w:ascii="Menlo" w:hAnsi="Menlo" w:cs="Menlo"/>
+          <w:color w:val="000000"/>
+          <w:sz w:val="28"/>
+          <w:szCs w:val="28"/>
+        </w:rPr>
+        <w:t xml:space="preserve">from </w:t>
+      </w:r>
+      <w:proofErr w:type="spellStart"/>
+      <w:r>
+        <w:t>ssefSPM.program_instances</w:t>
+      </w:r>
+      <w:proofErr w:type="spellEnd"/>
+      <w:r>
+        <w:t xml:space="preserve">, </w:t>
+      </w:r>
+      <w:proofErr w:type="spellStart"/>
+      <w:r>
+        <w:rPr>
+          <w:rFonts w:ascii="Menlo" w:hAnsi="Menlo" w:cs="Menlo"/>
+          <w:color w:val="000000"/>
+          <w:sz w:val="28"/>
+          <w:szCs w:val="28"/>
+        </w:rPr>
+        <w:t>ssefSPM.program_cases</w:t>
+      </w:r>
+      <w:proofErr w:type="spellEnd"/>
+      <w:r>
+        <w:rPr>
+          <w:rFonts w:ascii="Menlo" w:hAnsi="Menlo" w:cs="Menlo"/>
+          <w:color w:val="000000"/>
+          <w:sz w:val="28"/>
+          <w:szCs w:val="28"/>
+        </w:rPr>
+        <w:t xml:space="preserve">, </w:t>
+      </w:r>
+      <w:proofErr w:type="spellStart"/>
+      <w:r>
+        <w:rPr>
+          <w:rFonts w:ascii="Menlo" w:hAnsi="Menlo" w:cs="Menlo"/>
+          <w:color w:val="000000"/>
+          <w:sz w:val="28"/>
+          <w:szCs w:val="28"/>
+        </w:rPr>
+        <w:t>ssefSPM.schools</w:t>
+      </w:r>
+      <w:proofErr w:type="spellEnd"/>
+      <w:r>
+        <w:rPr>
+          <w:rFonts w:ascii="Menlo" w:hAnsi="Menlo" w:cs="Menlo"/>
+          <w:color w:val="000000"/>
+          <w:sz w:val="28"/>
+          <w:szCs w:val="28"/>
+        </w:rPr>
+        <w:t>, `</w:t>
+      </w:r>
+      <w:proofErr w:type="spellStart"/>
+      <w:r>
+        <w:rPr>
+          <w:rFonts w:ascii="Menlo" w:hAnsi="Menlo" w:cs="Menlo"/>
+          <w:color w:val="000000"/>
+          <w:sz w:val="28"/>
+          <w:szCs w:val="28"/>
+        </w:rPr>
+        <w:t>nodedb</w:t>
+      </w:r>
+      <w:proofErr w:type="spellEnd"/>
+      <w:proofErr w:type="gramStart"/>
+      <w:r>
+        <w:rPr>
+          <w:rFonts w:ascii="Menlo" w:hAnsi="Menlo" w:cs="Menlo"/>
+          <w:color w:val="000000"/>
+          <w:sz w:val="28"/>
+          <w:szCs w:val="28"/>
+        </w:rPr>
+        <w:t>`.`</w:t>
+      </w:r>
+      <w:proofErr w:type="gramEnd"/>
+      <w:r>
+        <w:rPr>
+          <w:rFonts w:ascii="Menlo" w:hAnsi="Menlo" w:cs="Menlo"/>
+          <w:color w:val="000000"/>
+          <w:sz w:val="28"/>
+          <w:szCs w:val="28"/>
+        </w:rPr>
+        <w:t>responses`, `</w:t>
+      </w:r>
+      <w:proofErr w:type="spellStart"/>
+      <w:r>
+        <w:rPr>
+          <w:rFonts w:ascii="Menlo" w:hAnsi="Menlo" w:cs="Menlo"/>
+          <w:color w:val="000000"/>
+          <w:sz w:val="28"/>
+          <w:szCs w:val="28"/>
+        </w:rPr>
+        <w:t>nodedb</w:t>
+      </w:r>
+      <w:proofErr w:type="spellEnd"/>
+      <w:r>
+        <w:rPr>
+          <w:rFonts w:ascii="Menlo" w:hAnsi="Menlo" w:cs="Menlo"/>
+          <w:color w:val="000000"/>
+          <w:sz w:val="28"/>
+          <w:szCs w:val="28"/>
+        </w:rPr>
+        <w:t xml:space="preserve">`.`schools`, </w:t>
+      </w:r>
+      <w:proofErr w:type="spellStart"/>
+      <w:r>
+        <w:rPr>
+          <w:rFonts w:ascii="Menlo" w:hAnsi="Menlo" w:cs="Menlo"/>
+          <w:color w:val="000000"/>
+          <w:sz w:val="28"/>
+          <w:szCs w:val="28"/>
+        </w:rPr>
+        <w:t>ssefSPM.case_application_mapping</w:t>
+      </w:r>
+      <w:proofErr w:type="spellEnd"/>
+    </w:p>
+    <w:p>
+      <w:pPr>
+        <w:rPr>
+          <w:rFonts w:ascii="Menlo" w:hAnsi="Menlo" w:cs="Menlo"/>
+          <w:color w:val="000000"/>
+          <w:sz w:val="28"/>
+          <w:szCs w:val="28"/>
+        </w:rPr>
+      </w:pPr>
+    </w:p>
+    <w:p>
+      <w:r>
+        <w:rPr>
+          <w:rFonts w:ascii="Menlo" w:hAnsi="Menlo" w:cs="Menlo"/>
+          <w:color w:val="000000"/>
+          <w:sz w:val="28"/>
+          <w:szCs w:val="28"/>
+        </w:rPr>
         <w:lastRenderedPageBreak/>
-        <w:t xml:space="preserve">and </w:t>
+        <w:t xml:space="preserve">where </w:t>
+      </w:r>
+      <w:r>
+        <w:t>ssefSPM.program_instances</w:t>
+      </w:r>
+      <w:r>
+        <w:t xml:space="preserve">.id = </w:t>
       </w:r>
       <w:proofErr w:type="spellStart"/>
       <w:r>
@@ -10241,875 +11116,24 @@
       </w:r>
       <w:proofErr w:type="gramStart"/>
       <w:r>
-        <w:t>cases.s</w:t>
+        <w:t>cases.instance</w:t>
       </w:r>
       <w:proofErr w:type="gramEnd"/>
       <w:r>
         <w:t>_id</w:t>
       </w:r>
       <w:proofErr w:type="spellEnd"/>
-      <w:r>
-        <w:t xml:space="preserve"> = ssefSPM.schools.id</w:t>
-      </w:r>
-    </w:p>
-    <w:p>
-      <w:r>
-        <w:t xml:space="preserve">and </w:t>
-      </w:r>
-      <w:proofErr w:type="spellStart"/>
-      <w:proofErr w:type="gramStart"/>
-      <w:r>
-        <w:t>ssefSPM.schools.school</w:t>
-      </w:r>
-      <w:proofErr w:type="gramEnd"/>
-      <w:r>
-        <w:t>_number</w:t>
-      </w:r>
-      <w:proofErr w:type="spellEnd"/>
-      <w:r>
-        <w:t xml:space="preserve"> = `</w:t>
-      </w:r>
-      <w:proofErr w:type="spellStart"/>
-      <w:r>
-        <w:t>nodedb</w:t>
-      </w:r>
-      <w:proofErr w:type="spellEnd"/>
-      <w:r>
-        <w:t>`.`</w:t>
-      </w:r>
-      <w:proofErr w:type="spellStart"/>
-      <w:r>
-        <w:t>schools`.`code</w:t>
-      </w:r>
-      <w:proofErr w:type="spellEnd"/>
-      <w:r>
-        <w:t xml:space="preserve">` </w:t>
-      </w:r>
-    </w:p>
-    <w:p>
-      <w:r>
-        <w:t>and not exists (select *</w:t>
-      </w:r>
-    </w:p>
-    <w:p>
-      <w:proofErr w:type="gramStart"/>
-      <w:r>
-        <w:t>from  `</w:t>
-      </w:r>
-      <w:proofErr w:type="spellStart"/>
-      <w:proofErr w:type="gramEnd"/>
-      <w:r>
-        <w:t>nodedb</w:t>
-      </w:r>
-      <w:proofErr w:type="spellEnd"/>
-      <w:r>
-        <w:t xml:space="preserve">`.`responses`,  </w:t>
-      </w:r>
-      <w:proofErr w:type="spellStart"/>
-      <w:r>
-        <w:t>ssefSPM.case_application_mapping</w:t>
-      </w:r>
-      <w:proofErr w:type="spellEnd"/>
-    </w:p>
-    <w:p>
-      <w:proofErr w:type="gramStart"/>
-      <w:r>
-        <w:t>where</w:t>
-      </w:r>
-      <w:proofErr w:type="gramEnd"/>
-    </w:p>
-    <w:p>
-      <w:proofErr w:type="spellStart"/>
-      <w:r>
-        <w:t>ssefSPM.case_application_</w:t>
-      </w:r>
-      <w:proofErr w:type="gramStart"/>
-      <w:r>
-        <w:t>mapping.case</w:t>
-      </w:r>
-      <w:proofErr w:type="gramEnd"/>
-      <w:r>
-        <w:t>_id</w:t>
-      </w:r>
-      <w:proofErr w:type="spellEnd"/>
-      <w:r>
-        <w:t xml:space="preserve"> = ssefSPM.program_cases.id </w:t>
-      </w:r>
-    </w:p>
-    <w:p>
-      <w:r>
-        <w:t xml:space="preserve">and </w:t>
-      </w:r>
-      <w:proofErr w:type="spellStart"/>
-      <w:r>
-        <w:t>ssefSPM.case_application_</w:t>
-      </w:r>
-      <w:proofErr w:type="gramStart"/>
-      <w:r>
-        <w:t>mapping.result</w:t>
-      </w:r>
-      <w:proofErr w:type="gramEnd"/>
-      <w:r>
-        <w:t>_id</w:t>
-      </w:r>
-      <w:proofErr w:type="spellEnd"/>
-      <w:r>
-        <w:t xml:space="preserve"> = `</w:t>
-      </w:r>
-      <w:proofErr w:type="spellStart"/>
-      <w:r>
-        <w:t>nodedb</w:t>
-      </w:r>
-      <w:proofErr w:type="spellEnd"/>
-      <w:r>
-        <w:t>`.`responses`.</w:t>
-      </w:r>
-      <w:proofErr w:type="spellStart"/>
-      <w:r>
-        <w:t>result_id</w:t>
-      </w:r>
-      <w:proofErr w:type="spellEnd"/>
-    </w:p>
-    <w:p>
-      <w:r>
-        <w:t>)</w:t>
-      </w:r>
-    </w:p>
-    <w:p/>
-    <w:p>
-      <w:pPr>
-        <w:pBdr>
-          <w:bottom w:val="dotted" w:sz="24" w:space="1" w:color="auto"/>
-        </w:pBdr>
-      </w:pPr>
-    </w:p>
-    <w:p/>
-    <w:p>
-      <w:r>
-        <w:t>INSERT INTO `</w:t>
-      </w:r>
-      <w:proofErr w:type="spellStart"/>
-      <w:r>
-        <w:t>nodedb</w:t>
-      </w:r>
-      <w:proofErr w:type="spellEnd"/>
-      <w:proofErr w:type="gramStart"/>
-      <w:r>
-        <w:t>`.`</w:t>
-      </w:r>
-      <w:proofErr w:type="gramEnd"/>
-      <w:r>
-        <w:t>projects`</w:t>
-      </w:r>
-    </w:p>
-    <w:p>
-      <w:r>
-        <w:t>(</w:t>
-      </w:r>
-    </w:p>
-    <w:p>
-      <w:r>
-        <w:t>`</w:t>
-      </w:r>
-      <w:proofErr w:type="spellStart"/>
-      <w:r>
-        <w:t>createdAt</w:t>
-      </w:r>
-      <w:proofErr w:type="spellEnd"/>
-      <w:r>
-        <w:t>`,</w:t>
-      </w:r>
-    </w:p>
-    <w:p>
-      <w:r>
-        <w:t>`</w:t>
-      </w:r>
-      <w:proofErr w:type="spellStart"/>
-      <w:r>
-        <w:t>updatedAt</w:t>
-      </w:r>
-      <w:proofErr w:type="spellEnd"/>
-      <w:r>
-        <w:t>`,</w:t>
-      </w:r>
-    </w:p>
-    <w:p>
-      <w:r>
-        <w:t>`name`,</w:t>
-      </w:r>
-    </w:p>
-    <w:p>
-      <w:r>
-        <w:t>`budget`,</w:t>
-      </w:r>
-    </w:p>
-    <w:p>
-      <w:r>
-        <w:t>`status`,</w:t>
-      </w:r>
-    </w:p>
-    <w:p>
-      <w:r>
-        <w:t>`description`,</w:t>
-      </w:r>
-    </w:p>
-    <w:p>
-      <w:r>
-        <w:t>`</w:t>
-      </w:r>
-      <w:proofErr w:type="spellStart"/>
-      <w:r>
-        <w:t>startAt</w:t>
-      </w:r>
-      <w:proofErr w:type="spellEnd"/>
-      <w:r>
-        <w:t>`,</w:t>
-      </w:r>
-    </w:p>
-    <w:p/>
-    <w:p>
-      <w:r>
-        <w:t>`</w:t>
-      </w:r>
-      <w:proofErr w:type="spellStart"/>
-      <w:r>
-        <w:t>schoolId</w:t>
-      </w:r>
-      <w:proofErr w:type="spellEnd"/>
-      <w:r>
-        <w:t>`,</w:t>
-      </w:r>
-    </w:p>
-    <w:p>
-      <w:r>
-        <w:t>`</w:t>
-      </w:r>
-      <w:proofErr w:type="spellStart"/>
-      <w:r>
-        <w:t>responseId</w:t>
-      </w:r>
-      <w:proofErr w:type="spellEnd"/>
-      <w:r>
-        <w:t>`</w:t>
-      </w:r>
-    </w:p>
-    <w:p>
-      <w:r>
-        <w:t>)</w:t>
-      </w:r>
-    </w:p>
-    <w:p>
-      <w:pPr>
-        <w:rPr>
-          <w:rFonts w:ascii="Menlo" w:hAnsi="Menlo" w:cs="Menlo"/>
-          <w:color w:val="000000"/>
-          <w:sz w:val="28"/>
-          <w:szCs w:val="28"/>
-        </w:rPr>
-      </w:pPr>
-      <w:r>
-        <w:rPr>
-          <w:rFonts w:ascii="Menlo" w:hAnsi="Menlo" w:cs="Menlo"/>
-          <w:color w:val="000000"/>
-          <w:sz w:val="28"/>
-          <w:szCs w:val="28"/>
-        </w:rPr>
-        <w:t>select</w:t>
-      </w:r>
-    </w:p>
-    <w:p>
-      <w:pPr>
-        <w:rPr>
-          <w:rFonts w:ascii="Menlo" w:hAnsi="Menlo" w:cs="Menlo"/>
-          <w:color w:val="000000"/>
-          <w:sz w:val="28"/>
-          <w:szCs w:val="28"/>
-        </w:rPr>
-      </w:pPr>
-      <w:proofErr w:type="gramStart"/>
-      <w:r>
-        <w:rPr>
-          <w:rFonts w:ascii="Menlo" w:hAnsi="Menlo" w:cs="Menlo"/>
-          <w:color w:val="000000"/>
-          <w:sz w:val="28"/>
-          <w:szCs w:val="28"/>
-        </w:rPr>
-        <w:t>now(</w:t>
-      </w:r>
-      <w:proofErr w:type="gramEnd"/>
-      <w:r>
-        <w:rPr>
-          <w:rFonts w:ascii="Menlo" w:hAnsi="Menlo" w:cs="Menlo"/>
-          <w:color w:val="000000"/>
-          <w:sz w:val="28"/>
-          <w:szCs w:val="28"/>
-        </w:rPr>
-        <w:t xml:space="preserve">) as </w:t>
-      </w:r>
-      <w:proofErr w:type="spellStart"/>
-      <w:r>
-        <w:rPr>
-          <w:rFonts w:ascii="Menlo" w:hAnsi="Menlo" w:cs="Menlo"/>
-          <w:color w:val="000000"/>
-          <w:sz w:val="28"/>
-          <w:szCs w:val="28"/>
-        </w:rPr>
-        <w:t>createdAt</w:t>
-      </w:r>
-      <w:proofErr w:type="spellEnd"/>
-      <w:r>
-        <w:rPr>
-          <w:rFonts w:ascii="Menlo" w:hAnsi="Menlo" w:cs="Menlo"/>
-          <w:color w:val="000000"/>
-          <w:sz w:val="28"/>
-          <w:szCs w:val="28"/>
-        </w:rPr>
-        <w:t>,</w:t>
-      </w:r>
-    </w:p>
-    <w:p>
-      <w:pPr>
-        <w:rPr>
-          <w:rFonts w:ascii="Menlo" w:hAnsi="Menlo" w:cs="Menlo"/>
-          <w:color w:val="000000"/>
-          <w:sz w:val="28"/>
-          <w:szCs w:val="28"/>
-        </w:rPr>
-      </w:pPr>
-      <w:proofErr w:type="gramStart"/>
-      <w:r>
-        <w:rPr>
-          <w:rFonts w:ascii="Menlo" w:hAnsi="Menlo" w:cs="Menlo"/>
-          <w:color w:val="000000"/>
-          <w:sz w:val="28"/>
-          <w:szCs w:val="28"/>
-        </w:rPr>
-        <w:t>now(</w:t>
-      </w:r>
-      <w:proofErr w:type="gramEnd"/>
-      <w:r>
-        <w:rPr>
-          <w:rFonts w:ascii="Menlo" w:hAnsi="Menlo" w:cs="Menlo"/>
-          <w:color w:val="000000"/>
-          <w:sz w:val="28"/>
-          <w:szCs w:val="28"/>
-        </w:rPr>
-        <w:t xml:space="preserve">) as </w:t>
-      </w:r>
-      <w:proofErr w:type="spellStart"/>
-      <w:r>
-        <w:rPr>
-          <w:rFonts w:ascii="Menlo" w:hAnsi="Menlo" w:cs="Menlo"/>
-          <w:color w:val="000000"/>
-          <w:sz w:val="28"/>
-          <w:szCs w:val="28"/>
-        </w:rPr>
-        <w:t>updatedAt</w:t>
-      </w:r>
-      <w:proofErr w:type="spellEnd"/>
-      <w:r>
-        <w:rPr>
-          <w:rFonts w:ascii="Menlo" w:hAnsi="Menlo" w:cs="Menlo"/>
-          <w:color w:val="000000"/>
-          <w:sz w:val="28"/>
-          <w:szCs w:val="28"/>
-        </w:rPr>
-        <w:t xml:space="preserve">, </w:t>
-      </w:r>
-    </w:p>
-    <w:p>
-      <w:pPr>
-        <w:rPr>
-          <w:rFonts w:ascii="Menlo" w:hAnsi="Menlo" w:cs="Menlo"/>
-          <w:color w:val="000000"/>
-          <w:sz w:val="28"/>
-          <w:szCs w:val="28"/>
-        </w:rPr>
-      </w:pPr>
-      <w:proofErr w:type="spellStart"/>
-      <w:r>
-        <w:rPr>
-          <w:rFonts w:ascii="Menlo" w:hAnsi="Menlo" w:cs="Menlo"/>
-          <w:color w:val="000000"/>
-          <w:sz w:val="28"/>
-          <w:szCs w:val="28"/>
-        </w:rPr>
-        <w:t>ssefSPM.program_</w:t>
-      </w:r>
-      <w:proofErr w:type="gramStart"/>
-      <w:r>
-        <w:rPr>
-          <w:rFonts w:ascii="Menlo" w:hAnsi="Menlo" w:cs="Menlo"/>
-          <w:color w:val="000000"/>
-          <w:sz w:val="28"/>
-          <w:szCs w:val="28"/>
-        </w:rPr>
-        <w:t>cases.`</w:t>
-      </w:r>
-      <w:proofErr w:type="gramEnd"/>
-      <w:r>
-        <w:rPr>
-          <w:rFonts w:ascii="Menlo" w:hAnsi="Menlo" w:cs="Menlo"/>
-          <w:color w:val="000000"/>
-          <w:sz w:val="28"/>
-          <w:szCs w:val="28"/>
-        </w:rPr>
-        <w:t>title</w:t>
-      </w:r>
-      <w:proofErr w:type="spellEnd"/>
-      <w:r>
-        <w:rPr>
-          <w:rFonts w:ascii="Menlo" w:hAnsi="Menlo" w:cs="Menlo"/>
-          <w:color w:val="000000"/>
-          <w:sz w:val="28"/>
-          <w:szCs w:val="28"/>
-        </w:rPr>
-        <w:t>` as `title`,</w:t>
-      </w:r>
-    </w:p>
-    <w:p>
-      <w:pPr>
-        <w:rPr>
-          <w:rFonts w:ascii="Menlo" w:hAnsi="Menlo" w:cs="Menlo"/>
-          <w:color w:val="000000"/>
-          <w:sz w:val="28"/>
-          <w:szCs w:val="28"/>
-        </w:rPr>
-      </w:pPr>
-      <w:proofErr w:type="spellStart"/>
-      <w:r>
-        <w:rPr>
-          <w:rFonts w:ascii="Menlo" w:hAnsi="Menlo" w:cs="Menlo"/>
-          <w:color w:val="000000"/>
-          <w:sz w:val="28"/>
-          <w:szCs w:val="28"/>
-        </w:rPr>
-        <w:t>ssefSPM.program_cases</w:t>
-      </w:r>
-      <w:proofErr w:type="spellEnd"/>
-      <w:r>
-        <w:rPr>
-          <w:rFonts w:ascii="Menlo" w:hAnsi="Menlo" w:cs="Menlo"/>
-          <w:color w:val="000000"/>
-          <w:sz w:val="28"/>
-          <w:szCs w:val="28"/>
-        </w:rPr>
-        <w:t>. budget as budget,</w:t>
-      </w:r>
-    </w:p>
-    <w:p>
-      <w:pPr>
-        <w:rPr>
-          <w:rFonts w:ascii="Menlo" w:hAnsi="Menlo" w:cs="Menlo"/>
-          <w:color w:val="000000"/>
-          <w:sz w:val="28"/>
-          <w:szCs w:val="28"/>
-        </w:rPr>
-      </w:pPr>
-      <w:r>
-        <w:rPr>
-          <w:rFonts w:ascii="Menlo" w:hAnsi="Menlo" w:cs="Menlo" w:hint="eastAsia"/>
-          <w:color w:val="000000"/>
-          <w:sz w:val="28"/>
-          <w:szCs w:val="28"/>
-        </w:rPr>
-        <w:t>'</w:t>
-      </w:r>
-      <w:r>
-        <w:rPr>
-          <w:rFonts w:ascii="Menlo" w:hAnsi="Menlo" w:cs="Menlo" w:hint="eastAsia"/>
-          <w:color w:val="000000"/>
-          <w:sz w:val="28"/>
-          <w:szCs w:val="28"/>
-        </w:rPr>
-        <w:t>已完成</w:t>
-      </w:r>
-      <w:r>
-        <w:rPr>
-          <w:rFonts w:ascii="Menlo" w:hAnsi="Menlo" w:cs="Menlo" w:hint="eastAsia"/>
-          <w:color w:val="000000"/>
-          <w:sz w:val="28"/>
-          <w:szCs w:val="28"/>
-        </w:rPr>
-        <w:t>' as `status`,</w:t>
-      </w:r>
-    </w:p>
-    <w:p>
-      <w:pPr>
-        <w:rPr>
-          <w:rFonts w:ascii="Menlo" w:hAnsi="Menlo" w:cs="Menlo"/>
-          <w:color w:val="000000"/>
-          <w:sz w:val="28"/>
-          <w:szCs w:val="28"/>
-        </w:rPr>
-      </w:pPr>
-      <w:proofErr w:type="spellStart"/>
-      <w:r>
-        <w:rPr>
-          <w:rFonts w:ascii="Menlo" w:hAnsi="Menlo" w:cs="Menlo"/>
-          <w:color w:val="000000"/>
-          <w:sz w:val="28"/>
-          <w:szCs w:val="28"/>
-        </w:rPr>
-        <w:t>ssefSPM.program_</w:t>
-      </w:r>
-      <w:proofErr w:type="gramStart"/>
-      <w:r>
-        <w:rPr>
-          <w:rFonts w:ascii="Menlo" w:hAnsi="Menlo" w:cs="Menlo"/>
-          <w:color w:val="000000"/>
-          <w:sz w:val="28"/>
-          <w:szCs w:val="28"/>
-        </w:rPr>
-        <w:t>cases.`</w:t>
-      </w:r>
-      <w:proofErr w:type="gramEnd"/>
-      <w:r>
-        <w:rPr>
-          <w:rFonts w:ascii="Menlo" w:hAnsi="Menlo" w:cs="Menlo"/>
-          <w:color w:val="000000"/>
-          <w:sz w:val="28"/>
-          <w:szCs w:val="28"/>
-        </w:rPr>
-        <w:t>description</w:t>
-      </w:r>
-      <w:proofErr w:type="spellEnd"/>
-      <w:r>
-        <w:rPr>
-          <w:rFonts w:ascii="Menlo" w:hAnsi="Menlo" w:cs="Menlo"/>
-          <w:color w:val="000000"/>
-          <w:sz w:val="28"/>
-          <w:szCs w:val="28"/>
-        </w:rPr>
-        <w:t>` as `description`,</w:t>
-      </w:r>
-    </w:p>
-    <w:p>
-      <w:proofErr w:type="spellStart"/>
-      <w:proofErr w:type="gramStart"/>
-      <w:r>
-        <w:t>makedate</w:t>
-      </w:r>
-      <w:proofErr w:type="spellEnd"/>
-      <w:r>
-        <w:t>(</w:t>
-      </w:r>
-      <w:proofErr w:type="spellStart"/>
-      <w:proofErr w:type="gramEnd"/>
-      <w:r>
-        <w:t>ssefSPM.program_instances</w:t>
-      </w:r>
-      <w:r>
-        <w:t>.</w:t>
-      </w:r>
-      <w:r>
-        <w:t>particular_year</w:t>
-      </w:r>
-      <w:proofErr w:type="spellEnd"/>
-      <w:r>
-        <w:t>, 10),</w:t>
-      </w:r>
-    </w:p>
-    <w:p>
-      <w:pPr>
-        <w:rPr>
-          <w:rFonts w:ascii="Menlo" w:hAnsi="Menlo" w:cs="Menlo"/>
-          <w:color w:val="000000"/>
-          <w:sz w:val="28"/>
-          <w:szCs w:val="28"/>
-        </w:rPr>
-      </w:pPr>
-    </w:p>
-    <w:p>
-      <w:pPr>
-        <w:rPr>
-          <w:rFonts w:ascii="Menlo" w:hAnsi="Menlo" w:cs="Menlo"/>
-          <w:color w:val="000000"/>
-          <w:sz w:val="28"/>
-          <w:szCs w:val="28"/>
-        </w:rPr>
-      </w:pPr>
-      <w:r>
-        <w:rPr>
-          <w:rFonts w:ascii="Menlo" w:hAnsi="Menlo" w:cs="Menlo"/>
-          <w:color w:val="000000"/>
-          <w:sz w:val="28"/>
-          <w:szCs w:val="28"/>
-        </w:rPr>
-        <w:t>`</w:t>
-      </w:r>
-      <w:proofErr w:type="spellStart"/>
-      <w:r>
-        <w:rPr>
-          <w:rFonts w:ascii="Menlo" w:hAnsi="Menlo" w:cs="Menlo"/>
-          <w:color w:val="000000"/>
-          <w:sz w:val="28"/>
-          <w:szCs w:val="28"/>
-        </w:rPr>
-        <w:t>nodedb</w:t>
-      </w:r>
-      <w:proofErr w:type="spellEnd"/>
-      <w:proofErr w:type="gramStart"/>
-      <w:r>
-        <w:rPr>
-          <w:rFonts w:ascii="Menlo" w:hAnsi="Menlo" w:cs="Menlo"/>
-          <w:color w:val="000000"/>
-          <w:sz w:val="28"/>
-          <w:szCs w:val="28"/>
-        </w:rPr>
-        <w:t>`.`</w:t>
-      </w:r>
-      <w:proofErr w:type="spellStart"/>
-      <w:proofErr w:type="gramEnd"/>
-      <w:r>
-        <w:rPr>
-          <w:rFonts w:ascii="Menlo" w:hAnsi="Menlo" w:cs="Menlo"/>
-          <w:color w:val="000000"/>
-          <w:sz w:val="28"/>
-          <w:szCs w:val="28"/>
-        </w:rPr>
-        <w:t>schools`.`id</w:t>
-      </w:r>
-      <w:proofErr w:type="spellEnd"/>
-      <w:r>
-        <w:rPr>
-          <w:rFonts w:ascii="Menlo" w:hAnsi="Menlo" w:cs="Menlo"/>
-          <w:color w:val="000000"/>
-          <w:sz w:val="28"/>
-          <w:szCs w:val="28"/>
-        </w:rPr>
-        <w:t>` as `</w:t>
-      </w:r>
-      <w:proofErr w:type="spellStart"/>
-      <w:r>
-        <w:rPr>
-          <w:rFonts w:ascii="Menlo" w:hAnsi="Menlo" w:cs="Menlo"/>
-          <w:color w:val="000000"/>
-          <w:sz w:val="28"/>
-          <w:szCs w:val="28"/>
-        </w:rPr>
-        <w:t>schoolId</w:t>
-      </w:r>
-      <w:proofErr w:type="spellEnd"/>
-      <w:r>
-        <w:rPr>
-          <w:rFonts w:ascii="Menlo" w:hAnsi="Menlo" w:cs="Menlo"/>
-          <w:color w:val="000000"/>
-          <w:sz w:val="28"/>
-          <w:szCs w:val="28"/>
-        </w:rPr>
-        <w:t>`,</w:t>
-      </w:r>
-    </w:p>
-    <w:p>
-      <w:pPr>
-        <w:rPr>
-          <w:rFonts w:ascii="Menlo" w:hAnsi="Menlo" w:cs="Menlo"/>
-          <w:color w:val="000000"/>
-          <w:sz w:val="28"/>
-          <w:szCs w:val="28"/>
-        </w:rPr>
-      </w:pPr>
-      <w:r>
-        <w:rPr>
-          <w:rFonts w:ascii="Menlo" w:hAnsi="Menlo" w:cs="Menlo"/>
-          <w:color w:val="000000"/>
-          <w:sz w:val="28"/>
-          <w:szCs w:val="28"/>
-        </w:rPr>
-        <w:t>`nodedb`.`responses`.id</w:t>
-      </w:r>
-    </w:p>
-    <w:p>
-      <w:pPr>
-        <w:rPr>
-          <w:rFonts w:ascii="Menlo" w:hAnsi="Menlo" w:cs="Menlo"/>
-          <w:color w:val="000000"/>
-          <w:sz w:val="28"/>
-          <w:szCs w:val="28"/>
-        </w:rPr>
-      </w:pPr>
-    </w:p>
-    <w:p>
-      <w:pPr>
-        <w:rPr>
-          <w:rFonts w:ascii="Menlo" w:hAnsi="Menlo" w:cs="Menlo"/>
-          <w:color w:val="000000"/>
-          <w:sz w:val="28"/>
-          <w:szCs w:val="28"/>
-        </w:rPr>
-      </w:pPr>
-      <w:r>
-        <w:rPr>
-          <w:rFonts w:ascii="Menlo" w:hAnsi="Menlo" w:cs="Menlo"/>
-          <w:color w:val="000000"/>
-          <w:sz w:val="28"/>
-          <w:szCs w:val="28"/>
-        </w:rPr>
-        <w:t xml:space="preserve">from </w:t>
-      </w:r>
-      <w:proofErr w:type="spellStart"/>
-      <w:r>
-        <w:t>ssefSPM.program_instances</w:t>
-      </w:r>
-      <w:proofErr w:type="spellEnd"/>
-      <w:r>
-        <w:t xml:space="preserve">, </w:t>
-      </w:r>
-      <w:proofErr w:type="spellStart"/>
-      <w:r>
-        <w:rPr>
-          <w:rFonts w:ascii="Menlo" w:hAnsi="Menlo" w:cs="Menlo"/>
-          <w:color w:val="000000"/>
-          <w:sz w:val="28"/>
-          <w:szCs w:val="28"/>
-        </w:rPr>
-        <w:t>ssefSPM.program_cases</w:t>
-      </w:r>
-      <w:proofErr w:type="spellEnd"/>
-      <w:r>
-        <w:rPr>
-          <w:rFonts w:ascii="Menlo" w:hAnsi="Menlo" w:cs="Menlo"/>
-          <w:color w:val="000000"/>
-          <w:sz w:val="28"/>
-          <w:szCs w:val="28"/>
-        </w:rPr>
-        <w:t xml:space="preserve">, </w:t>
-      </w:r>
-      <w:proofErr w:type="spellStart"/>
-      <w:r>
-        <w:rPr>
-          <w:rFonts w:ascii="Menlo" w:hAnsi="Menlo" w:cs="Menlo"/>
-          <w:color w:val="000000"/>
-          <w:sz w:val="28"/>
-          <w:szCs w:val="28"/>
-        </w:rPr>
-        <w:t>ssefSPM.schools</w:t>
-      </w:r>
-      <w:proofErr w:type="spellEnd"/>
-      <w:r>
-        <w:rPr>
-          <w:rFonts w:ascii="Menlo" w:hAnsi="Menlo" w:cs="Menlo"/>
-          <w:color w:val="000000"/>
-          <w:sz w:val="28"/>
-          <w:szCs w:val="28"/>
-        </w:rPr>
-        <w:t>, `</w:t>
-      </w:r>
-      <w:proofErr w:type="spellStart"/>
-      <w:r>
-        <w:rPr>
-          <w:rFonts w:ascii="Menlo" w:hAnsi="Menlo" w:cs="Menlo"/>
-          <w:color w:val="000000"/>
-          <w:sz w:val="28"/>
-          <w:szCs w:val="28"/>
-        </w:rPr>
-        <w:t>nodedb</w:t>
-      </w:r>
-      <w:proofErr w:type="spellEnd"/>
-      <w:proofErr w:type="gramStart"/>
-      <w:r>
-        <w:rPr>
-          <w:rFonts w:ascii="Menlo" w:hAnsi="Menlo" w:cs="Menlo"/>
-          <w:color w:val="000000"/>
-          <w:sz w:val="28"/>
-          <w:szCs w:val="28"/>
-        </w:rPr>
-        <w:t>`.`</w:t>
-      </w:r>
-      <w:proofErr w:type="gramEnd"/>
-      <w:r>
-        <w:rPr>
-          <w:rFonts w:ascii="Menlo" w:hAnsi="Menlo" w:cs="Menlo"/>
-          <w:color w:val="000000"/>
-          <w:sz w:val="28"/>
-          <w:szCs w:val="28"/>
-        </w:rPr>
-        <w:t>responses`, `</w:t>
-      </w:r>
-      <w:proofErr w:type="spellStart"/>
-      <w:r>
-        <w:rPr>
-          <w:rFonts w:ascii="Menlo" w:hAnsi="Menlo" w:cs="Menlo"/>
-          <w:color w:val="000000"/>
-          <w:sz w:val="28"/>
-          <w:szCs w:val="28"/>
-        </w:rPr>
-        <w:t>nodedb</w:t>
-      </w:r>
-      <w:proofErr w:type="spellEnd"/>
-      <w:r>
-        <w:rPr>
-          <w:rFonts w:ascii="Menlo" w:hAnsi="Menlo" w:cs="Menlo"/>
-          <w:color w:val="000000"/>
-          <w:sz w:val="28"/>
-          <w:szCs w:val="28"/>
-        </w:rPr>
-        <w:t xml:space="preserve">`.`schools`, </w:t>
-      </w:r>
-      <w:proofErr w:type="spellStart"/>
-      <w:r>
-        <w:rPr>
-          <w:rFonts w:ascii="Menlo" w:hAnsi="Menlo" w:cs="Menlo"/>
-          <w:color w:val="000000"/>
-          <w:sz w:val="28"/>
-          <w:szCs w:val="28"/>
-        </w:rPr>
-        <w:t>ssefSPM.case_application_mapping</w:t>
-      </w:r>
-      <w:proofErr w:type="spellEnd"/>
-    </w:p>
-    <w:p>
-      <w:pPr>
-        <w:rPr>
-          <w:rFonts w:ascii="Menlo" w:hAnsi="Menlo" w:cs="Menlo"/>
-          <w:color w:val="000000"/>
-          <w:sz w:val="28"/>
-          <w:szCs w:val="28"/>
-        </w:rPr>
-      </w:pPr>
-    </w:p>
-    <w:p>
-      <w:r>
-        <w:rPr>
-          <w:rFonts w:ascii="Menlo" w:hAnsi="Menlo" w:cs="Menlo"/>
-          <w:color w:val="000000"/>
-          <w:sz w:val="28"/>
-          <w:szCs w:val="28"/>
-        </w:rPr>
-        <w:t xml:space="preserve">where </w:t>
-      </w:r>
-      <w:r>
-        <w:t>ssefSPM.program_instances</w:t>
-      </w:r>
-      <w:r>
-        <w:t xml:space="preserve">.id = </w:t>
-      </w:r>
-      <w:proofErr w:type="spellStart"/>
-      <w:r>
-        <w:t>ssefSPM.program_</w:t>
-      </w:r>
-      <w:proofErr w:type="gramStart"/>
-      <w:r>
-        <w:t>cases.instance</w:t>
-      </w:r>
-      <w:proofErr w:type="gramEnd"/>
-      <w:r>
-        <w:t>_id</w:t>
-      </w:r>
-      <w:proofErr w:type="spellEnd"/>
-    </w:p>
-    <w:p>
-      <w:pPr>
-        <w:rPr>
-          <w:rFonts w:ascii="Menlo" w:hAnsi="Menlo" w:cs="Menlo"/>
-          <w:color w:val="000000"/>
-          <w:sz w:val="28"/>
-          <w:szCs w:val="28"/>
-        </w:rPr>
-      </w:pPr>
-      <w:r>
-        <w:lastRenderedPageBreak/>
+    </w:p>
+    <w:p>
+      <w:pPr>
+        <w:rPr>
+          <w:rFonts w:ascii="Menlo" w:hAnsi="Menlo" w:cs="Menlo"/>
+          <w:color w:val="000000"/>
+          <w:sz w:val="28"/>
+          <w:szCs w:val="28"/>
+        </w:rPr>
+      </w:pPr>
+      <w:r>
         <w:t>and</w:t>
       </w:r>
       <w:r>
@@ -11909,6 +11933,7 @@
           <w:b/>
           <w:bCs/>
         </w:rPr>
+        <w:lastRenderedPageBreak/>
         <w:t>staging_responses</w:t>
       </w:r>
       <w:proofErr w:type="spellEnd"/>
@@ -12408,13 +12433,13 @@
     </w:p>
     <w:p>
       <w:r>
+        <w:lastRenderedPageBreak/>
         <w:t xml:space="preserve">SELECT </w:t>
       </w:r>
     </w:p>
     <w:p>
       <w:proofErr w:type="gramStart"/>
       <w:r>
-        <w:lastRenderedPageBreak/>
         <w:t>now(</w:t>
       </w:r>
       <w:proofErr w:type="gramEnd"/>
@@ -13422,6 +13447,7 @@
           <w:sz w:val="18"/>
           <w:szCs w:val="18"/>
         </w:rPr>
+        <w:lastRenderedPageBreak/>
         <w:tab/>
         <w:t xml:space="preserve">and </w:t>
       </w:r>
@@ -13526,7 +13552,6 @@
           <w:sz w:val="18"/>
           <w:szCs w:val="18"/>
         </w:rPr>
-        <w:lastRenderedPageBreak/>
         <w:tab/>
         <w:t>group by `</w:t>
       </w:r>
@@ -13960,6 +13985,7 @@
     </w:p>
     <w:p>
       <w:r>
+        <w:lastRenderedPageBreak/>
         <w:tab/>
         <w:t xml:space="preserve">where </w:t>
       </w:r>
@@ -14478,6 +14504,7 @@
     <w:p/>
     <w:p>
       <w:r>
+        <w:lastRenderedPageBreak/>
         <w:t>If (`</w:t>
       </w:r>
       <w:proofErr w:type="spellStart"/>
@@ -14509,7 +14536,6 @@
     </w:p>
     <w:p>
       <w:r>
-        <w:lastRenderedPageBreak/>
         <w:tab/>
         <w:t>If (`</w:t>
       </w:r>
@@ -14699,6 +14725,9 @@
       <w:r>
         <w:t xml:space="preserve"> '</w:t>
       </w:r>
+      <w:r>
+        <w:t>.</w:t>
+      </w:r>
       <w:proofErr w:type="spellStart"/>
       <w:r>
         <w:rPr>
@@ -14740,7 +14769,13 @@
       </w:r>
       <w:proofErr w:type="spellEnd"/>
       <w:r>
-        <w:t xml:space="preserve"> 'pptx', 'application/vnd.openxmlformats-officedocument.presentationml.presentation', </w:t>
+        <w:t xml:space="preserve"> '</w:t>
+      </w:r>
+      <w:r>
+        <w:t>.</w:t>
+      </w:r>
+      <w:r>
+        <w:t xml:space="preserve">pptx', 'application/vnd.openxmlformats-officedocument.presentationml.presentation', </w:t>
       </w:r>
     </w:p>
     <w:p>
@@ -14773,6 +14808,9 @@
       <w:proofErr w:type="spellEnd"/>
       <w:r>
         <w:t xml:space="preserve"> '</w:t>
+      </w:r>
+      <w:r>
+        <w:t>.</w:t>
       </w:r>
       <w:r>
         <w:rPr>
@@ -15616,6 +15654,9 @@
       <w:r>
         <w:t xml:space="preserve"> '</w:t>
       </w:r>
+      <w:r>
+        <w:t>.</w:t>
+      </w:r>
       <w:proofErr w:type="spellStart"/>
       <w:r>
         <w:rPr>
@@ -15657,7 +15698,13 @@
       </w:r>
       <w:proofErr w:type="spellEnd"/>
       <w:r>
-        <w:t xml:space="preserve"> 'pptx', 'application/vnd.openxmlformats-officedocument.presentationml.presentation', </w:t>
+        <w:t xml:space="preserve"> '</w:t>
+      </w:r>
+      <w:r>
+        <w:t>.</w:t>
+      </w:r>
+      <w:r>
+        <w:t xml:space="preserve">pptx', 'application/vnd.openxmlformats-officedocument.presentationml.presentation', </w:t>
       </w:r>
     </w:p>
     <w:p>
@@ -15690,6 +15737,9 @@
       <w:proofErr w:type="spellEnd"/>
       <w:r>
         <w:t xml:space="preserve"> '</w:t>
+      </w:r>
+      <w:r>
+        <w:t>.</w:t>
       </w:r>
       <w:r>
         <w:rPr>
@@ -16727,6 +16777,9 @@
       <w:r>
         <w:t xml:space="preserve"> '</w:t>
       </w:r>
+      <w:r>
+        <w:t>.</w:t>
+      </w:r>
       <w:proofErr w:type="spellStart"/>
       <w:r>
         <w:rPr>
@@ -16768,7 +16821,13 @@
       </w:r>
       <w:proofErr w:type="spellEnd"/>
       <w:r>
-        <w:t xml:space="preserve"> 'pptx', 'application/vnd.openxmlformats-officedocument.presentationml.presentation', </w:t>
+        <w:t xml:space="preserve"> '</w:t>
+      </w:r>
+      <w:r>
+        <w:t>.</w:t>
+      </w:r>
+      <w:r>
+        <w:t xml:space="preserve">pptx', 'application/vnd.openxmlformats-officedocument.presentationml.presentation', </w:t>
       </w:r>
     </w:p>
     <w:p>
@@ -16801,6 +16860,9 @@
       <w:proofErr w:type="spellEnd"/>
       <w:r>
         <w:t xml:space="preserve"> '</w:t>
+      </w:r>
+      <w:r>
+        <w:t>.</w:t>
       </w:r>
       <w:r>
         <w:rPr>

</xml_diff>

<commit_message>
restore school legacy profile photos
</commit_message>
<xml_diff>
--- a/ops/migration/log.docx
+++ b/ops/migration/log.docx
@@ -15736,19 +15736,55 @@
       <w:r>
         <w:t xml:space="preserve">  </w:t>
       </w:r>
-      <w:proofErr w:type="spellStart"/>
-      <w:proofErr w:type="gramStart"/>
-      <w:r>
-        <w:t>ssefSPM.schools.profile</w:t>
-      </w:r>
-      <w:proofErr w:type="gramEnd"/>
-      <w:r>
-        <w:t>_photo</w:t>
-      </w:r>
-      <w:proofErr w:type="spellEnd"/>
-      <w:r>
-        <w:t>,</w:t>
-      </w:r>
+      <w:proofErr w:type="gramStart"/>
+      <w:r>
+        <w:t>Concat(</w:t>
+      </w:r>
+      <w:proofErr w:type="gramEnd"/>
+      <w:r>
+        <w:t xml:space="preserve">'/home/bitnami/htdocs/projects/shinshin/backend/upload/schoolphotos/', </w:t>
+      </w:r>
+    </w:p>
+    <w:p>
+      <w:pPr>
+        <w:pBdr>
+          <w:bottom w:val="single" w:sz="6" w:space="1" w:color="auto"/>
+        </w:pBdr>
+      </w:pPr>
+      <w:r>
+        <w:t xml:space="preserve">  SUBSTRING_</w:t>
+      </w:r>
+      <w:proofErr w:type="gramStart"/>
+      <w:r>
+        <w:t>INDEX(</w:t>
+      </w:r>
+      <w:proofErr w:type="spellStart"/>
+      <w:proofErr w:type="gramEnd"/>
+      <w:r>
+        <w:t>ssefSPM.schools.profile_photo</w:t>
+      </w:r>
+      <w:proofErr w:type="spellEnd"/>
+      <w:r>
+        <w:t>, '/', -1)</w:t>
+      </w:r>
+    </w:p>
+    <w:p>
+      <w:pPr>
+        <w:pBdr>
+          <w:bottom w:val="single" w:sz="6" w:space="1" w:color="auto"/>
+        </w:pBdr>
+      </w:pPr>
+      <w:r>
+        <w:lastRenderedPageBreak/>
+        <w:t>),</w:t>
+      </w:r>
+    </w:p>
+    <w:p>
+      <w:pPr>
+        <w:pBdr>
+          <w:bottom w:val="single" w:sz="6" w:space="1" w:color="auto"/>
+        </w:pBdr>
+      </w:pPr>
     </w:p>
     <w:p>
       <w:pPr>
@@ -15759,28 +15795,62 @@
       <w:r>
         <w:t xml:space="preserve">  </w:t>
       </w:r>
-      <w:proofErr w:type="spellStart"/>
-      <w:proofErr w:type="gramStart"/>
-      <w:r>
-        <w:t>ssefSPM.schools.profile</w:t>
-      </w:r>
-      <w:proofErr w:type="gramEnd"/>
-      <w:r>
-        <w:t>_photo</w:t>
-      </w:r>
-      <w:proofErr w:type="spellEnd"/>
-      <w:r>
-        <w:t>,</w:t>
-      </w:r>
-    </w:p>
-    <w:p>
-      <w:pPr>
-        <w:pBdr>
-          <w:bottom w:val="single" w:sz="6" w:space="1" w:color="auto"/>
-        </w:pBdr>
-      </w:pPr>
-      <w:r>
-        <w:lastRenderedPageBreak/>
+      <w:proofErr w:type="gramStart"/>
+      <w:r>
+        <w:t>Concat(</w:t>
+      </w:r>
+      <w:proofErr w:type="gramEnd"/>
+      <w:r>
+        <w:t xml:space="preserve">'/home/bitnami/htdocs/projects/shinshin/backend/upload/schoolphotos/', </w:t>
+      </w:r>
+    </w:p>
+    <w:p>
+      <w:pPr>
+        <w:pBdr>
+          <w:bottom w:val="single" w:sz="6" w:space="1" w:color="auto"/>
+        </w:pBdr>
+      </w:pPr>
+      <w:r>
+        <w:t xml:space="preserve">  SUBSTRING_</w:t>
+      </w:r>
+      <w:proofErr w:type="gramStart"/>
+      <w:r>
+        <w:t>INDEX(</w:t>
+      </w:r>
+      <w:proofErr w:type="spellStart"/>
+      <w:proofErr w:type="gramEnd"/>
+      <w:r>
+        <w:t>ssefSPM.schools.profile_photo</w:t>
+      </w:r>
+      <w:proofErr w:type="spellEnd"/>
+      <w:r>
+        <w:t>, '/', -1)</w:t>
+      </w:r>
+    </w:p>
+    <w:p>
+      <w:pPr>
+        <w:pBdr>
+          <w:bottom w:val="single" w:sz="6" w:space="1" w:color="auto"/>
+        </w:pBdr>
+      </w:pPr>
+      <w:r>
+        <w:t>),</w:t>
+      </w:r>
+    </w:p>
+    <w:p>
+      <w:pPr>
+        <w:pBdr>
+          <w:bottom w:val="single" w:sz="6" w:space="1" w:color="auto"/>
+        </w:pBdr>
+      </w:pPr>
+    </w:p>
+    <w:p>
+      <w:pPr>
+        <w:pBdr>
+          <w:bottom w:val="single" w:sz="6" w:space="1" w:color="auto"/>
+        </w:pBdr>
+      </w:pPr>
+      <w:r>
         <w:t xml:space="preserve">  '7bit',</w:t>
       </w:r>
     </w:p>
@@ -16246,6 +16316,7 @@
     </w:p>
     <w:p>
       <w:r>
+        <w:lastRenderedPageBreak/>
         <w:t xml:space="preserve">  </w:t>
       </w:r>
       <w:proofErr w:type="gramStart"/>
@@ -16317,6 +16388,1215 @@
       <w:proofErr w:type="spellEnd"/>
       <w:r>
         <w:t xml:space="preserve"> '.docx', 'application/vnd.openxmlformats-officedocument.wordprocessingml.document',</w:t>
+      </w:r>
+    </w:p>
+    <w:p>
+      <w:r>
+        <w:tab/>
+        <w:t>If (`</w:t>
+      </w:r>
+      <w:proofErr w:type="spellStart"/>
+      <w:r>
+        <w:t>ssefSPM</w:t>
+      </w:r>
+      <w:proofErr w:type="spellEnd"/>
+      <w:proofErr w:type="gramStart"/>
+      <w:r>
+        <w:t>`.`</w:t>
+      </w:r>
+      <w:proofErr w:type="spellStart"/>
+      <w:proofErr w:type="gramEnd"/>
+      <w:r>
+        <w:t>document`.`file</w:t>
+      </w:r>
+      <w:proofErr w:type="spellEnd"/>
+      <w:r>
+        <w:t xml:space="preserve">` </w:t>
+      </w:r>
+      <w:proofErr w:type="spellStart"/>
+      <w:r>
+        <w:t>regexp</w:t>
+      </w:r>
+      <w:proofErr w:type="spellEnd"/>
+      <w:r>
+        <w:t xml:space="preserve"> '.jpg' OR `</w:t>
+      </w:r>
+      <w:proofErr w:type="spellStart"/>
+      <w:r>
+        <w:t>ssefSPM</w:t>
+      </w:r>
+      <w:proofErr w:type="spellEnd"/>
+      <w:r>
+        <w:t>`.`</w:t>
+      </w:r>
+      <w:proofErr w:type="spellStart"/>
+      <w:r>
+        <w:t>document`.`file</w:t>
+      </w:r>
+      <w:proofErr w:type="spellEnd"/>
+      <w:r>
+        <w:t xml:space="preserve">` </w:t>
+      </w:r>
+      <w:proofErr w:type="spellStart"/>
+      <w:r>
+        <w:t>regexp</w:t>
+      </w:r>
+      <w:proofErr w:type="spellEnd"/>
+      <w:r>
+        <w:t xml:space="preserve"> '.jpeg', 'image/jpeg', </w:t>
+      </w:r>
+    </w:p>
+    <w:p>
+      <w:r>
+        <w:tab/>
+        <w:t>If (`</w:t>
+      </w:r>
+      <w:proofErr w:type="spellStart"/>
+      <w:r>
+        <w:t>ssefSPM</w:t>
+      </w:r>
+      <w:proofErr w:type="spellEnd"/>
+      <w:proofErr w:type="gramStart"/>
+      <w:r>
+        <w:t>`.`</w:t>
+      </w:r>
+      <w:proofErr w:type="spellStart"/>
+      <w:proofErr w:type="gramEnd"/>
+      <w:r>
+        <w:t>document`.`file</w:t>
+      </w:r>
+      <w:proofErr w:type="spellEnd"/>
+      <w:r>
+        <w:t xml:space="preserve">` </w:t>
+      </w:r>
+      <w:proofErr w:type="spellStart"/>
+      <w:r>
+        <w:t>regexp</w:t>
+      </w:r>
+      <w:proofErr w:type="spellEnd"/>
+      <w:r>
+        <w:t xml:space="preserve"> '.pdf', 'application/pdf',</w:t>
+      </w:r>
+    </w:p>
+    <w:p>
+      <w:r>
+        <w:tab/>
+        <w:t>If (`</w:t>
+      </w:r>
+      <w:proofErr w:type="spellStart"/>
+      <w:r>
+        <w:t>ssefSPM</w:t>
+      </w:r>
+      <w:proofErr w:type="spellEnd"/>
+      <w:proofErr w:type="gramStart"/>
+      <w:r>
+        <w:t>`.`</w:t>
+      </w:r>
+      <w:proofErr w:type="spellStart"/>
+      <w:proofErr w:type="gramEnd"/>
+      <w:r>
+        <w:t>document`.`file</w:t>
+      </w:r>
+      <w:proofErr w:type="spellEnd"/>
+      <w:r>
+        <w:t xml:space="preserve">` </w:t>
+      </w:r>
+      <w:proofErr w:type="spellStart"/>
+      <w:r>
+        <w:t>regexp</w:t>
+      </w:r>
+      <w:proofErr w:type="spellEnd"/>
+      <w:r>
+        <w:t xml:space="preserve"> '.txt', 'text/plain',</w:t>
+      </w:r>
+    </w:p>
+    <w:p>
+      <w:r>
+        <w:tab/>
+        <w:t>If (`</w:t>
+      </w:r>
+      <w:proofErr w:type="spellStart"/>
+      <w:r>
+        <w:t>ssefSPM</w:t>
+      </w:r>
+      <w:proofErr w:type="spellEnd"/>
+      <w:proofErr w:type="gramStart"/>
+      <w:r>
+        <w:t>`.`</w:t>
+      </w:r>
+      <w:proofErr w:type="spellStart"/>
+      <w:proofErr w:type="gramEnd"/>
+      <w:r>
+        <w:t>document`.`file</w:t>
+      </w:r>
+      <w:proofErr w:type="spellEnd"/>
+      <w:r>
+        <w:t xml:space="preserve">` </w:t>
+      </w:r>
+      <w:proofErr w:type="spellStart"/>
+      <w:r>
+        <w:t>regexp</w:t>
+      </w:r>
+      <w:proofErr w:type="spellEnd"/>
+      <w:r>
+        <w:t xml:space="preserve"> '.doc', 'application/</w:t>
+      </w:r>
+      <w:proofErr w:type="spellStart"/>
+      <w:r>
+        <w:t>msword</w:t>
+      </w:r>
+      <w:proofErr w:type="spellEnd"/>
+      <w:r>
+        <w:t>',</w:t>
+      </w:r>
+    </w:p>
+    <w:p>
+      <w:r>
+        <w:tab/>
+        <w:t>If (`</w:t>
+      </w:r>
+      <w:proofErr w:type="spellStart"/>
+      <w:r>
+        <w:t>ssefSPM</w:t>
+      </w:r>
+      <w:proofErr w:type="spellEnd"/>
+      <w:proofErr w:type="gramStart"/>
+      <w:r>
+        <w:t>`.`</w:t>
+      </w:r>
+      <w:proofErr w:type="spellStart"/>
+      <w:proofErr w:type="gramEnd"/>
+      <w:r>
+        <w:t>document`.`file</w:t>
+      </w:r>
+      <w:proofErr w:type="spellEnd"/>
+      <w:r>
+        <w:t xml:space="preserve">` </w:t>
+      </w:r>
+      <w:proofErr w:type="spellStart"/>
+      <w:r>
+        <w:t>regexp</w:t>
+      </w:r>
+      <w:proofErr w:type="spellEnd"/>
+      <w:r>
+        <w:t xml:space="preserve"> '</w:t>
+      </w:r>
+      <w:r>
+        <w:t>.</w:t>
+      </w:r>
+      <w:proofErr w:type="spellStart"/>
+      <w:r>
+        <w:rPr>
+          <w:rFonts w:hint="eastAsia"/>
+        </w:rPr>
+        <w:t>xls</w:t>
+      </w:r>
+      <w:proofErr w:type="spellEnd"/>
+      <w:r>
+        <w:t xml:space="preserve">', 'application/vnd.ms-excel', </w:t>
+      </w:r>
+    </w:p>
+    <w:p>
+      <w:r>
+        <w:tab/>
+        <w:t>If (`</w:t>
+      </w:r>
+      <w:proofErr w:type="spellStart"/>
+      <w:r>
+        <w:t>ssefSPM</w:t>
+      </w:r>
+      <w:proofErr w:type="spellEnd"/>
+      <w:proofErr w:type="gramStart"/>
+      <w:r>
+        <w:t>`.`</w:t>
+      </w:r>
+      <w:proofErr w:type="spellStart"/>
+      <w:proofErr w:type="gramEnd"/>
+      <w:r>
+        <w:t>document`.`file</w:t>
+      </w:r>
+      <w:proofErr w:type="spellEnd"/>
+      <w:r>
+        <w:t xml:space="preserve">` </w:t>
+      </w:r>
+      <w:proofErr w:type="spellStart"/>
+      <w:r>
+        <w:t>regexp</w:t>
+      </w:r>
+      <w:proofErr w:type="spellEnd"/>
+      <w:r>
+        <w:t xml:space="preserve"> '</w:t>
+      </w:r>
+      <w:r>
+        <w:t>.</w:t>
+      </w:r>
+      <w:r>
+        <w:t xml:space="preserve">pptx', 'application/vnd.openxmlformats-officedocument.presentationml.presentation', </w:t>
+      </w:r>
+    </w:p>
+    <w:p>
+      <w:r>
+        <w:tab/>
+        <w:t>If (`</w:t>
+      </w:r>
+      <w:proofErr w:type="spellStart"/>
+      <w:r>
+        <w:t>ssefSPM</w:t>
+      </w:r>
+      <w:proofErr w:type="spellEnd"/>
+      <w:proofErr w:type="gramStart"/>
+      <w:r>
+        <w:t>`.`</w:t>
+      </w:r>
+      <w:proofErr w:type="spellStart"/>
+      <w:proofErr w:type="gramEnd"/>
+      <w:r>
+        <w:t>document`.`file</w:t>
+      </w:r>
+      <w:proofErr w:type="spellEnd"/>
+      <w:r>
+        <w:t xml:space="preserve">` </w:t>
+      </w:r>
+      <w:proofErr w:type="spellStart"/>
+      <w:r>
+        <w:t>regexp</w:t>
+      </w:r>
+      <w:proofErr w:type="spellEnd"/>
+      <w:r>
+        <w:t xml:space="preserve"> '</w:t>
+      </w:r>
+      <w:r>
+        <w:t>.</w:t>
+      </w:r>
+      <w:r>
+        <w:rPr>
+          <w:rFonts w:hint="eastAsia"/>
+        </w:rPr>
+        <w:t>xlsx</w:t>
+      </w:r>
+      <w:r>
+        <w:t>', '</w:t>
+      </w:r>
+      <w:r>
+        <w:t>application/vnd.openxmlformats-officedocument.spreadsheetml.sheet</w:t>
+      </w:r>
+      <w:r>
+        <w:t xml:space="preserve">', </w:t>
+      </w:r>
+    </w:p>
+    <w:p/>
+    <w:p>
+      <w:r>
+        <w:t>'application/octet-stream'</w:t>
+      </w:r>
+    </w:p>
+    <w:p>
+      <w:r>
+        <w:tab/>
+        <w:t>)</w:t>
+      </w:r>
+    </w:p>
+    <w:p>
+      <w:r>
+        <w:tab/>
+        <w:t>)</w:t>
+      </w:r>
+    </w:p>
+    <w:p>
+      <w:r>
+        <w:tab/>
+        <w:t>)</w:t>
+      </w:r>
+    </w:p>
+    <w:p>
+      <w:r>
+        <w:tab/>
+        <w:t>)</w:t>
+      </w:r>
+    </w:p>
+    <w:p>
+      <w:r>
+        <w:tab/>
+        <w:t>)</w:t>
+      </w:r>
+    </w:p>
+    <w:p>
+      <w:r>
+        <w:tab/>
+        <w:t>)</w:t>
+      </w:r>
+    </w:p>
+    <w:p>
+      <w:pPr>
+        <w:ind w:firstLine="720"/>
+      </w:pPr>
+      <w:r>
+        <w:t>)</w:t>
+      </w:r>
+    </w:p>
+    <w:p>
+      <w:r>
+        <w:t xml:space="preserve">  )</w:t>
+      </w:r>
+    </w:p>
+    <w:p>
+      <w:r>
+        <w:t>,</w:t>
+      </w:r>
+    </w:p>
+    <w:p>
+      <w:r>
+        <w:t xml:space="preserve">  </w:t>
+      </w:r>
+      <w:proofErr w:type="spellStart"/>
+      <w:r>
+        <w:t>ssefSPM.translaters.name_zh_cn</w:t>
+      </w:r>
+      <w:proofErr w:type="spellEnd"/>
+      <w:r>
+        <w:t>,</w:t>
+      </w:r>
+    </w:p>
+    <w:p>
+      <w:r>
+        <w:t xml:space="preserve">  nodedb.projects.id  </w:t>
+      </w:r>
+    </w:p>
+    <w:p/>
+    <w:p>
+      <w:r>
+        <w:t xml:space="preserve">FROM </w:t>
+      </w:r>
+      <w:proofErr w:type="spellStart"/>
+      <w:r>
+        <w:t>ssefSPM.document</w:t>
+      </w:r>
+      <w:proofErr w:type="spellEnd"/>
+      <w:r>
+        <w:t xml:space="preserve">, </w:t>
+      </w:r>
+      <w:proofErr w:type="spellStart"/>
+      <w:r>
+        <w:t>ssefSPM.schools</w:t>
+      </w:r>
+      <w:proofErr w:type="spellEnd"/>
+      <w:r>
+        <w:t xml:space="preserve">, </w:t>
+      </w:r>
+      <w:proofErr w:type="spellStart"/>
+      <w:proofErr w:type="gramStart"/>
+      <w:r>
+        <w:t>nodedb.schools</w:t>
+      </w:r>
+      <w:proofErr w:type="spellEnd"/>
+      <w:proofErr w:type="gramEnd"/>
+      <w:r>
+        <w:t xml:space="preserve">, </w:t>
+      </w:r>
+      <w:proofErr w:type="spellStart"/>
+      <w:r>
+        <w:t>ssefSPM.document_types</w:t>
+      </w:r>
+      <w:proofErr w:type="spellEnd"/>
+      <w:r>
+        <w:t xml:space="preserve">, </w:t>
+      </w:r>
+      <w:proofErr w:type="spellStart"/>
+      <w:r>
+        <w:t>ssefSPM.translaters</w:t>
+      </w:r>
+      <w:proofErr w:type="spellEnd"/>
+      <w:r>
+        <w:t xml:space="preserve">, </w:t>
+      </w:r>
+      <w:proofErr w:type="spellStart"/>
+      <w:r>
+        <w:t>ssefSPM.program_cases</w:t>
+      </w:r>
+      <w:proofErr w:type="spellEnd"/>
+      <w:r>
+        <w:t xml:space="preserve">, </w:t>
+      </w:r>
+      <w:proofErr w:type="spellStart"/>
+      <w:r>
+        <w:t>nodedb.projects</w:t>
+      </w:r>
+      <w:proofErr w:type="spellEnd"/>
+    </w:p>
+    <w:p/>
+    <w:p>
+      <w:r>
+        <w:t xml:space="preserve">where </w:t>
+      </w:r>
+      <w:proofErr w:type="spellStart"/>
+      <w:proofErr w:type="gramStart"/>
+      <w:r>
+        <w:t>ssefSPM.document.related</w:t>
+      </w:r>
+      <w:proofErr w:type="gramEnd"/>
+      <w:r>
+        <w:t>_model</w:t>
+      </w:r>
+      <w:proofErr w:type="spellEnd"/>
+      <w:r>
+        <w:t xml:space="preserve"> = '</w:t>
+      </w:r>
+      <w:proofErr w:type="spellStart"/>
+      <w:r>
+        <w:t>ProgramCase</w:t>
+      </w:r>
+      <w:proofErr w:type="spellEnd"/>
+      <w:r>
+        <w:t xml:space="preserve">' </w:t>
+      </w:r>
+    </w:p>
+    <w:p>
+      <w:r>
+        <w:t xml:space="preserve">and </w:t>
+      </w:r>
+      <w:proofErr w:type="spellStart"/>
+      <w:proofErr w:type="gramStart"/>
+      <w:r>
+        <w:t>ssefSPM.document.type</w:t>
+      </w:r>
+      <w:proofErr w:type="gramEnd"/>
+      <w:r>
+        <w:t>_id</w:t>
+      </w:r>
+      <w:proofErr w:type="spellEnd"/>
+      <w:r>
+        <w:t xml:space="preserve"> = ssefSPM.document_types.id</w:t>
+      </w:r>
+    </w:p>
+    <w:p>
+      <w:r>
+        <w:t xml:space="preserve">and </w:t>
+      </w:r>
+      <w:proofErr w:type="spellStart"/>
+      <w:r>
+        <w:t>ssefSPM.document_types.id_translater</w:t>
+      </w:r>
+      <w:proofErr w:type="spellEnd"/>
+      <w:r>
+        <w:t xml:space="preserve"> = ssefSPM.translaters.id</w:t>
+      </w:r>
+    </w:p>
+    <w:p/>
+    <w:p>
+      <w:r>
+        <w:t xml:space="preserve">and </w:t>
+      </w:r>
+      <w:proofErr w:type="spellStart"/>
+      <w:proofErr w:type="gramStart"/>
+      <w:r>
+        <w:t>ssefSPM.document.related</w:t>
+      </w:r>
+      <w:proofErr w:type="gramEnd"/>
+      <w:r>
+        <w:t>_key</w:t>
+      </w:r>
+      <w:proofErr w:type="spellEnd"/>
+      <w:r>
+        <w:t xml:space="preserve"> = </w:t>
+      </w:r>
+      <w:proofErr w:type="spellStart"/>
+      <w:r>
+        <w:t>ssefSPM</w:t>
+      </w:r>
+      <w:proofErr w:type="spellEnd"/>
+      <w:r>
+        <w:t>.</w:t>
+      </w:r>
+      <w:r>
+        <w:t xml:space="preserve"> </w:t>
+      </w:r>
+      <w:r>
+        <w:t xml:space="preserve">program_cases.id </w:t>
+      </w:r>
+    </w:p>
+    <w:p>
+      <w:r>
+        <w:t xml:space="preserve">and </w:t>
+      </w:r>
+      <w:proofErr w:type="spellStart"/>
+      <w:r>
+        <w:t>ssefSPM.program_</w:t>
+      </w:r>
+      <w:proofErr w:type="gramStart"/>
+      <w:r>
+        <w:t>cases.s</w:t>
+      </w:r>
+      <w:proofErr w:type="gramEnd"/>
+      <w:r>
+        <w:t>_id</w:t>
+      </w:r>
+      <w:proofErr w:type="spellEnd"/>
+      <w:r>
+        <w:t xml:space="preserve"> = ssefSPM.schools.id</w:t>
+      </w:r>
+    </w:p>
+    <w:p>
+      <w:r>
+        <w:t xml:space="preserve">and </w:t>
+      </w:r>
+      <w:proofErr w:type="spellStart"/>
+      <w:proofErr w:type="gramStart"/>
+      <w:r>
+        <w:t>nodedb.schools</w:t>
+      </w:r>
+      <w:proofErr w:type="gramEnd"/>
+      <w:r>
+        <w:t>.code</w:t>
+      </w:r>
+      <w:proofErr w:type="spellEnd"/>
+      <w:r>
+        <w:t xml:space="preserve"> = </w:t>
+      </w:r>
+      <w:proofErr w:type="spellStart"/>
+      <w:r>
+        <w:t>ssefSPM.schools.school_number</w:t>
+      </w:r>
+      <w:proofErr w:type="spellEnd"/>
+    </w:p>
+    <w:p>
+      <w:r>
+        <w:t xml:space="preserve">and nodedb.schools.id = </w:t>
+      </w:r>
+      <w:proofErr w:type="spellStart"/>
+      <w:proofErr w:type="gramStart"/>
+      <w:r>
+        <w:t>nodedb.projects</w:t>
+      </w:r>
+      <w:proofErr w:type="gramEnd"/>
+      <w:r>
+        <w:t>.schoolId</w:t>
+      </w:r>
+      <w:proofErr w:type="spellEnd"/>
+    </w:p>
+    <w:p/>
+    <w:p>
+      <w:r>
+        <w:t xml:space="preserve">and </w:t>
+      </w:r>
+      <w:proofErr w:type="spellStart"/>
+      <w:r>
+        <w:t>ssefSPM.program_</w:t>
+      </w:r>
+      <w:proofErr w:type="gramStart"/>
+      <w:r>
+        <w:t>cases.`</w:t>
+      </w:r>
+      <w:proofErr w:type="gramEnd"/>
+      <w:r>
+        <w:t>title</w:t>
+      </w:r>
+      <w:proofErr w:type="spellEnd"/>
+      <w:r>
+        <w:t>` = nodedb.projects.name</w:t>
+      </w:r>
+    </w:p>
+    <w:p>
+      <w:r>
+        <w:t xml:space="preserve">and </w:t>
+      </w:r>
+      <w:proofErr w:type="spellStart"/>
+      <w:r>
+        <w:t>ssefSPM.program_</w:t>
+      </w:r>
+      <w:proofErr w:type="gramStart"/>
+      <w:r>
+        <w:t>cases.`</w:t>
+      </w:r>
+      <w:proofErr w:type="gramEnd"/>
+      <w:r>
+        <w:t>description</w:t>
+      </w:r>
+      <w:proofErr w:type="spellEnd"/>
+      <w:r>
+        <w:t xml:space="preserve">` = </w:t>
+      </w:r>
+      <w:proofErr w:type="spellStart"/>
+      <w:r>
+        <w:t>nodedb.projects.description</w:t>
+      </w:r>
+      <w:proofErr w:type="spellEnd"/>
+    </w:p>
+    <w:p>
+      <w:pPr>
+        <w:rPr>
+          <w:sz w:val="40"/>
+          <w:szCs w:val="40"/>
+        </w:rPr>
+      </w:pPr>
+    </w:p>
+    <w:p>
+      <w:r>
+        <w:t>and not exists (select *</w:t>
+      </w:r>
+    </w:p>
+    <w:p>
+      <w:proofErr w:type="gramStart"/>
+      <w:r>
+        <w:t>from  `</w:t>
+      </w:r>
+      <w:proofErr w:type="spellStart"/>
+      <w:proofErr w:type="gramEnd"/>
+      <w:r>
+        <w:t>nodedb</w:t>
+      </w:r>
+      <w:proofErr w:type="spellEnd"/>
+      <w:r>
+        <w:t xml:space="preserve">`.`responses`,  </w:t>
+      </w:r>
+      <w:proofErr w:type="spellStart"/>
+      <w:r>
+        <w:t>ssefSPM.case_application_mapping</w:t>
+      </w:r>
+      <w:proofErr w:type="spellEnd"/>
+    </w:p>
+    <w:p>
+      <w:proofErr w:type="gramStart"/>
+      <w:r>
+        <w:t>where</w:t>
+      </w:r>
+      <w:proofErr w:type="gramEnd"/>
+    </w:p>
+    <w:p>
+      <w:proofErr w:type="spellStart"/>
+      <w:r>
+        <w:t>ssefSPM.case_application_</w:t>
+      </w:r>
+      <w:proofErr w:type="gramStart"/>
+      <w:r>
+        <w:t>mapping.case</w:t>
+      </w:r>
+      <w:proofErr w:type="gramEnd"/>
+      <w:r>
+        <w:t>_id</w:t>
+      </w:r>
+      <w:proofErr w:type="spellEnd"/>
+      <w:r>
+        <w:t xml:space="preserve"> = ssefSPM.program_cases.id </w:t>
+      </w:r>
+    </w:p>
+    <w:p>
+      <w:r>
+        <w:t xml:space="preserve">and </w:t>
+      </w:r>
+      <w:proofErr w:type="spellStart"/>
+      <w:r>
+        <w:t>ssefSPM.case_application_</w:t>
+      </w:r>
+      <w:proofErr w:type="gramStart"/>
+      <w:r>
+        <w:t>mapping.result</w:t>
+      </w:r>
+      <w:proofErr w:type="gramEnd"/>
+      <w:r>
+        <w:t>_id</w:t>
+      </w:r>
+      <w:proofErr w:type="spellEnd"/>
+      <w:r>
+        <w:t xml:space="preserve"> = `</w:t>
+      </w:r>
+      <w:proofErr w:type="spellStart"/>
+      <w:r>
+        <w:t>nodedb</w:t>
+      </w:r>
+      <w:proofErr w:type="spellEnd"/>
+      <w:r>
+        <w:t>`.`responses`.</w:t>
+      </w:r>
+      <w:proofErr w:type="spellStart"/>
+      <w:r>
+        <w:t>result_id</w:t>
+      </w:r>
+      <w:proofErr w:type="spellEnd"/>
+    </w:p>
+    <w:p>
+      <w:r>
+        <w:t>)</w:t>
+      </w:r>
+    </w:p>
+    <w:p>
+      <w:pPr>
+        <w:rPr>
+          <w:sz w:val="40"/>
+          <w:szCs w:val="40"/>
+        </w:rPr>
+      </w:pPr>
+    </w:p>
+    <w:p>
+      <w:pPr>
+        <w:rPr>
+          <w:sz w:val="40"/>
+          <w:szCs w:val="40"/>
+        </w:rPr>
+      </w:pPr>
+      <w:r>
+        <w:rPr>
+          <w:sz w:val="40"/>
+          <w:szCs w:val="40"/>
+        </w:rPr>
+        <w:t>UNION</w:t>
+      </w:r>
+    </w:p>
+    <w:p>
+      <w:pPr>
+        <w:rPr>
+          <w:sz w:val="40"/>
+          <w:szCs w:val="40"/>
+        </w:rPr>
+      </w:pPr>
+    </w:p>
+    <w:p>
+      <w:r>
+        <w:t>INSERT INTO `</w:t>
+      </w:r>
+      <w:proofErr w:type="spellStart"/>
+      <w:r>
+        <w:t>nodedb</w:t>
+      </w:r>
+      <w:proofErr w:type="spellEnd"/>
+      <w:proofErr w:type="gramStart"/>
+      <w:r>
+        <w:t>`.`</w:t>
+      </w:r>
+      <w:proofErr w:type="gramEnd"/>
+      <w:r>
+        <w:t>dossiers`</w:t>
+      </w:r>
+    </w:p>
+    <w:p>
+      <w:r>
+        <w:t>(</w:t>
+      </w:r>
+    </w:p>
+    <w:p>
+      <w:r>
+        <w:t>`</w:t>
+      </w:r>
+      <w:proofErr w:type="spellStart"/>
+      <w:r>
+        <w:t>createdAt</w:t>
+      </w:r>
+      <w:proofErr w:type="spellEnd"/>
+      <w:r>
+        <w:t>`,</w:t>
+      </w:r>
+    </w:p>
+    <w:p>
+      <w:r>
+        <w:t>`</w:t>
+      </w:r>
+      <w:proofErr w:type="spellStart"/>
+      <w:r>
+        <w:t>updatedAt</w:t>
+      </w:r>
+      <w:proofErr w:type="spellEnd"/>
+      <w:r>
+        <w:t>`,</w:t>
+      </w:r>
+    </w:p>
+    <w:p>
+      <w:r>
+        <w:t>`</w:t>
+      </w:r>
+      <w:proofErr w:type="spellStart"/>
+      <w:r>
+        <w:t>originalname</w:t>
+      </w:r>
+      <w:proofErr w:type="spellEnd"/>
+      <w:r>
+        <w:t>`,</w:t>
+      </w:r>
+    </w:p>
+    <w:p>
+      <w:r>
+        <w:t>`filename`,</w:t>
+      </w:r>
+    </w:p>
+    <w:p>
+      <w:r>
+        <w:t>`path`,</w:t>
+      </w:r>
+    </w:p>
+    <w:p>
+      <w:r>
+        <w:t>`destination`,</w:t>
+      </w:r>
+    </w:p>
+    <w:p>
+      <w:r>
+        <w:t>`encoding`,</w:t>
+      </w:r>
+    </w:p>
+    <w:p>
+      <w:r>
+        <w:t>`</w:t>
+      </w:r>
+      <w:proofErr w:type="spellStart"/>
+      <w:r>
+        <w:t>mimetype</w:t>
+      </w:r>
+      <w:proofErr w:type="spellEnd"/>
+      <w:r>
+        <w:t>`,</w:t>
+      </w:r>
+    </w:p>
+    <w:p>
+      <w:r>
+        <w:t>`</w:t>
+      </w:r>
+      <w:proofErr w:type="spellStart"/>
+      <w:r>
+        <w:t>docCategory</w:t>
+      </w:r>
+      <w:proofErr w:type="spellEnd"/>
+      <w:r>
+        <w:t>`,</w:t>
+      </w:r>
+    </w:p>
+    <w:p>
+      <w:r>
+        <w:t>`</w:t>
+      </w:r>
+      <w:proofErr w:type="spellStart"/>
+      <w:r>
+        <w:t>projectId</w:t>
+      </w:r>
+      <w:proofErr w:type="spellEnd"/>
+      <w:r>
+        <w:t>`)</w:t>
+      </w:r>
+    </w:p>
+    <w:p/>
+    <w:p/>
+    <w:p>
+      <w:r>
+        <w:t xml:space="preserve">SELECT </w:t>
+      </w:r>
+    </w:p>
+    <w:p>
+      <w:r>
+        <w:t xml:space="preserve">  `</w:t>
+      </w:r>
+      <w:proofErr w:type="spellStart"/>
+      <w:r>
+        <w:t>ssefSPM</w:t>
+      </w:r>
+      <w:proofErr w:type="spellEnd"/>
+      <w:proofErr w:type="gramStart"/>
+      <w:r>
+        <w:t>`.`</w:t>
+      </w:r>
+      <w:proofErr w:type="gramEnd"/>
+      <w:r>
+        <w:t>document`.`</w:t>
+      </w:r>
+      <w:proofErr w:type="spellStart"/>
+      <w:r>
+        <w:t>create_time</w:t>
+      </w:r>
+      <w:proofErr w:type="spellEnd"/>
+      <w:r>
+        <w:t>`,</w:t>
+      </w:r>
+    </w:p>
+    <w:p>
+      <w:r>
+        <w:t xml:space="preserve">  `</w:t>
+      </w:r>
+      <w:proofErr w:type="spellStart"/>
+      <w:r>
+        <w:t>ssefSPM</w:t>
+      </w:r>
+      <w:proofErr w:type="spellEnd"/>
+      <w:proofErr w:type="gramStart"/>
+      <w:r>
+        <w:t>`.`</w:t>
+      </w:r>
+      <w:proofErr w:type="gramEnd"/>
+      <w:r>
+        <w:t>document`.`</w:t>
+      </w:r>
+      <w:proofErr w:type="spellStart"/>
+      <w:r>
+        <w:t>create_time</w:t>
+      </w:r>
+      <w:proofErr w:type="spellEnd"/>
+      <w:r>
+        <w:t xml:space="preserve">`,  </w:t>
+      </w:r>
+    </w:p>
+    <w:p>
+      <w:r>
+        <w:t xml:space="preserve">  `</w:t>
+      </w:r>
+      <w:proofErr w:type="spellStart"/>
+      <w:r>
+        <w:t>ssefSPM</w:t>
+      </w:r>
+      <w:proofErr w:type="spellEnd"/>
+      <w:proofErr w:type="gramStart"/>
+      <w:r>
+        <w:t>`.`</w:t>
+      </w:r>
+      <w:proofErr w:type="spellStart"/>
+      <w:proofErr w:type="gramEnd"/>
+      <w:r>
+        <w:t>document`.`file</w:t>
+      </w:r>
+      <w:proofErr w:type="spellEnd"/>
+      <w:r>
+        <w:t>`,</w:t>
+      </w:r>
+    </w:p>
+    <w:p>
+      <w:r>
+        <w:t xml:space="preserve">  `</w:t>
+      </w:r>
+      <w:proofErr w:type="spellStart"/>
+      <w:r>
+        <w:t>ssefSPM</w:t>
+      </w:r>
+      <w:proofErr w:type="spellEnd"/>
+      <w:proofErr w:type="gramStart"/>
+      <w:r>
+        <w:t>`.`</w:t>
+      </w:r>
+      <w:proofErr w:type="spellStart"/>
+      <w:proofErr w:type="gramEnd"/>
+      <w:r>
+        <w:t>document`.`file</w:t>
+      </w:r>
+      <w:proofErr w:type="spellEnd"/>
+      <w:r>
+        <w:t>`,</w:t>
+      </w:r>
+    </w:p>
+    <w:p/>
+    <w:p>
+      <w:r>
+        <w:t xml:space="preserve">  </w:t>
+      </w:r>
+      <w:proofErr w:type="gramStart"/>
+      <w:r>
+        <w:t>Concat(</w:t>
+      </w:r>
+      <w:proofErr w:type="gramEnd"/>
+      <w:r>
+        <w:t>'/home/bitnami/htdocs/projects/shinshin/backend/upload/</w:t>
+      </w:r>
+      <w:r>
+        <w:rPr>
+          <w:color w:val="FF0000"/>
+        </w:rPr>
+        <w:t>ProgramCase</w:t>
+      </w:r>
+      <w:r>
+        <w:t xml:space="preserve">/', </w:t>
+      </w:r>
+      <w:proofErr w:type="spellStart"/>
+      <w:r>
+        <w:t>ssefSPM</w:t>
+      </w:r>
+      <w:proofErr w:type="spellEnd"/>
+      <w:r>
+        <w:t>.</w:t>
+      </w:r>
+      <w:r>
+        <w:t xml:space="preserve"> </w:t>
+      </w:r>
+      <w:r>
+        <w:rPr>
+          <w:color w:val="FF0000"/>
+        </w:rPr>
+        <w:t>program_cases</w:t>
+      </w:r>
+      <w:r>
+        <w:t>.id, '/', `</w:t>
+      </w:r>
+      <w:proofErr w:type="spellStart"/>
+      <w:r>
+        <w:t>ssefSPM</w:t>
+      </w:r>
+      <w:proofErr w:type="spellEnd"/>
+      <w:proofErr w:type="gramStart"/>
+      <w:r>
+        <w:t>`.`</w:t>
+      </w:r>
+      <w:proofErr w:type="spellStart"/>
+      <w:proofErr w:type="gramEnd"/>
+      <w:r>
+        <w:t>document`.`file</w:t>
+      </w:r>
+      <w:proofErr w:type="spellEnd"/>
+      <w:r>
+        <w:t>`),</w:t>
+      </w:r>
+    </w:p>
+    <w:p>
+      <w:r>
+        <w:t xml:space="preserve">  </w:t>
+      </w:r>
+      <w:proofErr w:type="gramStart"/>
+      <w:r>
+        <w:t>Concat(</w:t>
+      </w:r>
+      <w:proofErr w:type="gramEnd"/>
+      <w:r>
+        <w:t>'/home/bitnami/htdocs/projects/shinshin/backend/upload/</w:t>
+      </w:r>
+      <w:r>
+        <w:rPr>
+          <w:color w:val="FF0000"/>
+        </w:rPr>
+        <w:t>ProgramCase</w:t>
+      </w:r>
+      <w:r>
+        <w:t>/', `</w:t>
+      </w:r>
+      <w:proofErr w:type="spellStart"/>
+      <w:r>
+        <w:t>ssefSPM</w:t>
+      </w:r>
+      <w:proofErr w:type="spellEnd"/>
+      <w:r>
+        <w:t>`.`</w:t>
+      </w:r>
+      <w:proofErr w:type="spellStart"/>
+      <w:r>
+        <w:t>document`.`file</w:t>
+      </w:r>
+      <w:proofErr w:type="spellEnd"/>
+      <w:r>
+        <w:t>`),</w:t>
+      </w:r>
+    </w:p>
+    <w:p>
+      <w:r>
+        <w:t xml:space="preserve">  '7bit',</w:t>
+      </w:r>
+    </w:p>
+    <w:p/>
+    <w:p>
+      <w:r>
+        <w:t>If (`</w:t>
+      </w:r>
+      <w:proofErr w:type="spellStart"/>
+      <w:r>
+        <w:t>ssefSPM</w:t>
+      </w:r>
+      <w:proofErr w:type="spellEnd"/>
+      <w:proofErr w:type="gramStart"/>
+      <w:r>
+        <w:t>`.`</w:t>
+      </w:r>
+      <w:proofErr w:type="spellStart"/>
+      <w:proofErr w:type="gramEnd"/>
+      <w:r>
+        <w:t>document`.`file</w:t>
+      </w:r>
+      <w:proofErr w:type="spellEnd"/>
+      <w:r>
+        <w:t xml:space="preserve">` </w:t>
+      </w:r>
+      <w:proofErr w:type="spellStart"/>
+      <w:r>
+        <w:t>regexp</w:t>
+      </w:r>
+      <w:proofErr w:type="spellEnd"/>
+      <w:r>
+        <w:t xml:space="preserve"> '.docx', 'application/vnd.openxmlformats-officedocument.wordprocessingml.document',</w:t>
+      </w:r>
+    </w:p>
+    <w:p>
+      <w:r>
+        <w:tab/>
+        <w:t>If (`</w:t>
+      </w:r>
+      <w:proofErr w:type="spellStart"/>
+      <w:r>
+        <w:t>ssefSPM</w:t>
+      </w:r>
+      <w:proofErr w:type="spellEnd"/>
+      <w:proofErr w:type="gramStart"/>
+      <w:r>
+        <w:t>`.`</w:t>
+      </w:r>
+      <w:proofErr w:type="spellStart"/>
+      <w:proofErr w:type="gramEnd"/>
+      <w:r>
+        <w:t>document`.`file</w:t>
+      </w:r>
+      <w:proofErr w:type="spellEnd"/>
+      <w:r>
+        <w:t xml:space="preserve">` </w:t>
+      </w:r>
+      <w:proofErr w:type="spellStart"/>
+      <w:r>
+        <w:t>regexp</w:t>
+      </w:r>
+      <w:proofErr w:type="spellEnd"/>
+      <w:r>
+        <w:t xml:space="preserve"> '.jpg' OR `</w:t>
+      </w:r>
+      <w:proofErr w:type="spellStart"/>
+      <w:r>
+        <w:t>ssefSPM</w:t>
+      </w:r>
+      <w:proofErr w:type="spellEnd"/>
+      <w:r>
+        <w:t>`.`</w:t>
+      </w:r>
+      <w:proofErr w:type="spellStart"/>
+      <w:r>
+        <w:t>document`.`file</w:t>
+      </w:r>
+      <w:proofErr w:type="spellEnd"/>
+      <w:r>
+        <w:t xml:space="preserve">` </w:t>
+      </w:r>
+      <w:proofErr w:type="spellStart"/>
+      <w:r>
+        <w:t>regexp</w:t>
+      </w:r>
+      <w:proofErr w:type="spellEnd"/>
+      <w:r>
+        <w:t xml:space="preserve"> '.jpeg', 'image/jpeg', </w:t>
+      </w:r>
+    </w:p>
+    <w:p>
+      <w:r>
+        <w:tab/>
+        <w:t>If (`</w:t>
+      </w:r>
+      <w:proofErr w:type="spellStart"/>
+      <w:r>
+        <w:t>ssefSPM</w:t>
+      </w:r>
+      <w:proofErr w:type="spellEnd"/>
+      <w:proofErr w:type="gramStart"/>
+      <w:r>
+        <w:t>`.`</w:t>
+      </w:r>
+      <w:proofErr w:type="spellStart"/>
+      <w:proofErr w:type="gramEnd"/>
+      <w:r>
+        <w:t>document`.`file</w:t>
+      </w:r>
+      <w:proofErr w:type="spellEnd"/>
+      <w:r>
+        <w:t xml:space="preserve">` </w:t>
+      </w:r>
+      <w:proofErr w:type="spellStart"/>
+      <w:r>
+        <w:t>regexp</w:t>
+      </w:r>
+      <w:proofErr w:type="spellEnd"/>
+      <w:r>
+        <w:t xml:space="preserve"> '.pdf', 'application/pdf',</w:t>
       </w:r>
     </w:p>
     <w:p>
@@ -16349,31 +17629,7 @@
       </w:r>
       <w:proofErr w:type="spellEnd"/>
       <w:r>
-        <w:t xml:space="preserve"> '.jpg' OR `</w:t>
-      </w:r>
-      <w:proofErr w:type="spellStart"/>
-      <w:r>
-        <w:t>ssefSPM</w:t>
-      </w:r>
-      <w:proofErr w:type="spellEnd"/>
-      <w:r>
-        <w:t>`.`</w:t>
-      </w:r>
-      <w:proofErr w:type="spellStart"/>
-      <w:r>
-        <w:t>document`.`file</w:t>
-      </w:r>
-      <w:proofErr w:type="spellEnd"/>
-      <w:r>
-        <w:t xml:space="preserve">` </w:t>
-      </w:r>
-      <w:proofErr w:type="spellStart"/>
-      <w:r>
-        <w:t>regexp</w:t>
-      </w:r>
-      <w:proofErr w:type="spellEnd"/>
-      <w:r>
-        <w:t xml:space="preserve"> '.jpeg', 'image/jpeg', </w:t>
+        <w:t xml:space="preserve"> '.txt', 'text/plain',</w:t>
       </w:r>
     </w:p>
     <w:p>
@@ -16405,7 +17661,15 @@
       </w:r>
       <w:proofErr w:type="spellEnd"/>
       <w:r>
-        <w:t xml:space="preserve"> '.pdf', 'application/pdf',</w:t>
+        <w:t xml:space="preserve"> '.doc', 'application/</w:t>
+      </w:r>
+      <w:proofErr w:type="spellStart"/>
+      <w:r>
+        <w:t>msword</w:t>
+      </w:r>
+      <w:proofErr w:type="spellEnd"/>
+      <w:r>
+        <w:t>',</w:t>
       </w:r>
     </w:p>
     <w:p>
@@ -16437,7 +17701,21 @@
       </w:r>
       <w:proofErr w:type="spellEnd"/>
       <w:r>
-        <w:t xml:space="preserve"> '.txt', 'text/plain',</w:t>
+        <w:t xml:space="preserve"> '</w:t>
+      </w:r>
+      <w:r>
+        <w:t>.</w:t>
+      </w:r>
+      <w:proofErr w:type="spellStart"/>
+      <w:r>
+        <w:rPr>
+          <w:rFonts w:hint="eastAsia"/>
+        </w:rPr>
+        <w:t>xls</w:t>
+      </w:r>
+      <w:proofErr w:type="spellEnd"/>
+      <w:r>
+        <w:t xml:space="preserve">', 'application/vnd.ms-excel', </w:t>
       </w:r>
     </w:p>
     <w:p>
@@ -16469,1226 +17747,17 @@
       </w:r>
       <w:proofErr w:type="spellEnd"/>
       <w:r>
-        <w:t xml:space="preserve"> '.doc', 'application/</w:t>
-      </w:r>
-      <w:proofErr w:type="spellStart"/>
-      <w:r>
-        <w:t>msword</w:t>
-      </w:r>
-      <w:proofErr w:type="spellEnd"/>
-      <w:r>
-        <w:t>',</w:t>
-      </w:r>
-    </w:p>
-    <w:p>
-      <w:r>
-        <w:tab/>
-        <w:t>If (`</w:t>
-      </w:r>
-      <w:proofErr w:type="spellStart"/>
-      <w:r>
-        <w:t>ssefSPM</w:t>
-      </w:r>
-      <w:proofErr w:type="spellEnd"/>
-      <w:proofErr w:type="gramStart"/>
-      <w:r>
-        <w:t>`.`</w:t>
-      </w:r>
-      <w:proofErr w:type="spellStart"/>
-      <w:proofErr w:type="gramEnd"/>
-      <w:r>
-        <w:t>document`.`file</w:t>
-      </w:r>
-      <w:proofErr w:type="spellEnd"/>
-      <w:r>
-        <w:t xml:space="preserve">` </w:t>
-      </w:r>
-      <w:proofErr w:type="spellStart"/>
-      <w:r>
-        <w:t>regexp</w:t>
-      </w:r>
-      <w:proofErr w:type="spellEnd"/>
-      <w:r>
         <w:t xml:space="preserve"> '</w:t>
       </w:r>
       <w:r>
         <w:t>.</w:t>
       </w:r>
-      <w:proofErr w:type="spellStart"/>
-      <w:r>
-        <w:rPr>
-          <w:rFonts w:hint="eastAsia"/>
-        </w:rPr>
-        <w:t>xls</w:t>
-      </w:r>
-      <w:proofErr w:type="spellEnd"/>
-      <w:r>
-        <w:t xml:space="preserve">', 'application/vnd.ms-excel', </w:t>
-      </w:r>
-    </w:p>
-    <w:p>
-      <w:r>
-        <w:tab/>
-        <w:t>If (`</w:t>
-      </w:r>
-      <w:proofErr w:type="spellStart"/>
-      <w:r>
-        <w:t>ssefSPM</w:t>
-      </w:r>
-      <w:proofErr w:type="spellEnd"/>
-      <w:proofErr w:type="gramStart"/>
-      <w:r>
-        <w:t>`.`</w:t>
-      </w:r>
-      <w:proofErr w:type="spellStart"/>
-      <w:proofErr w:type="gramEnd"/>
-      <w:r>
-        <w:t>document`.`file</w:t>
-      </w:r>
-      <w:proofErr w:type="spellEnd"/>
-      <w:r>
-        <w:t xml:space="preserve">` </w:t>
-      </w:r>
-      <w:proofErr w:type="spellStart"/>
-      <w:r>
-        <w:t>regexp</w:t>
-      </w:r>
-      <w:proofErr w:type="spellEnd"/>
-      <w:r>
-        <w:t xml:space="preserve"> '</w:t>
-      </w:r>
-      <w:r>
-        <w:t>.</w:t>
-      </w:r>
       <w:r>
         <w:t xml:space="preserve">pptx', 'application/vnd.openxmlformats-officedocument.presentationml.presentation', </w:t>
       </w:r>
     </w:p>
     <w:p>
       <w:r>
-        <w:tab/>
-        <w:t>If (`</w:t>
-      </w:r>
-      <w:proofErr w:type="spellStart"/>
-      <w:r>
-        <w:t>ssefSPM</w:t>
-      </w:r>
-      <w:proofErr w:type="spellEnd"/>
-      <w:proofErr w:type="gramStart"/>
-      <w:r>
-        <w:t>`.`</w:t>
-      </w:r>
-      <w:proofErr w:type="spellStart"/>
-      <w:proofErr w:type="gramEnd"/>
-      <w:r>
-        <w:t>document`.`file</w:t>
-      </w:r>
-      <w:proofErr w:type="spellEnd"/>
-      <w:r>
-        <w:t xml:space="preserve">` </w:t>
-      </w:r>
-      <w:proofErr w:type="spellStart"/>
-      <w:r>
-        <w:t>regexp</w:t>
-      </w:r>
-      <w:proofErr w:type="spellEnd"/>
-      <w:r>
-        <w:t xml:space="preserve"> '</w:t>
-      </w:r>
-      <w:r>
-        <w:t>.</w:t>
-      </w:r>
-      <w:r>
-        <w:rPr>
-          <w:rFonts w:hint="eastAsia"/>
-        </w:rPr>
-        <w:t>xlsx</w:t>
-      </w:r>
-      <w:r>
-        <w:t>', '</w:t>
-      </w:r>
-      <w:r>
-        <w:t>application/vnd.openxmlformats-officedocument.spreadsheetml.sheet</w:t>
-      </w:r>
-      <w:r>
-        <w:t xml:space="preserve">', </w:t>
-      </w:r>
-    </w:p>
-    <w:p/>
-    <w:p>
-      <w:r>
-        <w:t>'application/octet-stream'</w:t>
-      </w:r>
-    </w:p>
-    <w:p>
-      <w:r>
-        <w:tab/>
-        <w:t>)</w:t>
-      </w:r>
-    </w:p>
-    <w:p>
-      <w:r>
-        <w:tab/>
-        <w:t>)</w:t>
-      </w:r>
-    </w:p>
-    <w:p>
-      <w:r>
-        <w:tab/>
-        <w:t>)</w:t>
-      </w:r>
-    </w:p>
-    <w:p>
-      <w:r>
-        <w:tab/>
-        <w:t>)</w:t>
-      </w:r>
-    </w:p>
-    <w:p>
-      <w:r>
-        <w:tab/>
-        <w:t>)</w:t>
-      </w:r>
-    </w:p>
-    <w:p>
-      <w:r>
-        <w:tab/>
-        <w:t>)</w:t>
-      </w:r>
-    </w:p>
-    <w:p>
-      <w:pPr>
-        <w:ind w:firstLine="720"/>
-      </w:pPr>
-      <w:r>
-        <w:t>)</w:t>
-      </w:r>
-    </w:p>
-    <w:p>
-      <w:r>
-        <w:t xml:space="preserve">  )</w:t>
-      </w:r>
-    </w:p>
-    <w:p>
-      <w:r>
-        <w:t>,</w:t>
-      </w:r>
-    </w:p>
-    <w:p>
-      <w:r>
-        <w:t xml:space="preserve">  </w:t>
-      </w:r>
-      <w:proofErr w:type="spellStart"/>
-      <w:r>
-        <w:t>ssefSPM.translaters.name_zh_cn</w:t>
-      </w:r>
-      <w:proofErr w:type="spellEnd"/>
-      <w:r>
-        <w:t>,</w:t>
-      </w:r>
-    </w:p>
-    <w:p>
-      <w:r>
-        <w:t xml:space="preserve">  nodedb.projects.id  </w:t>
-      </w:r>
-    </w:p>
-    <w:p/>
-    <w:p>
-      <w:r>
-        <w:t xml:space="preserve">FROM </w:t>
-      </w:r>
-      <w:proofErr w:type="spellStart"/>
-      <w:r>
-        <w:t>ssefSPM.document</w:t>
-      </w:r>
-      <w:proofErr w:type="spellEnd"/>
-      <w:r>
-        <w:t xml:space="preserve">, </w:t>
-      </w:r>
-      <w:proofErr w:type="spellStart"/>
-      <w:r>
-        <w:t>ssefSPM.schools</w:t>
-      </w:r>
-      <w:proofErr w:type="spellEnd"/>
-      <w:r>
-        <w:t xml:space="preserve">, </w:t>
-      </w:r>
-      <w:proofErr w:type="spellStart"/>
-      <w:proofErr w:type="gramStart"/>
-      <w:r>
-        <w:t>nodedb.schools</w:t>
-      </w:r>
-      <w:proofErr w:type="spellEnd"/>
-      <w:proofErr w:type="gramEnd"/>
-      <w:r>
-        <w:t xml:space="preserve">, </w:t>
-      </w:r>
-      <w:proofErr w:type="spellStart"/>
-      <w:r>
-        <w:t>ssefSPM.document_types</w:t>
-      </w:r>
-      <w:proofErr w:type="spellEnd"/>
-      <w:r>
-        <w:t xml:space="preserve">, </w:t>
-      </w:r>
-      <w:proofErr w:type="spellStart"/>
-      <w:r>
-        <w:t>ssefSPM.translaters</w:t>
-      </w:r>
-      <w:proofErr w:type="spellEnd"/>
-      <w:r>
-        <w:t xml:space="preserve">, </w:t>
-      </w:r>
-      <w:proofErr w:type="spellStart"/>
-      <w:r>
-        <w:t>ssefSPM.program_cases</w:t>
-      </w:r>
-      <w:proofErr w:type="spellEnd"/>
-      <w:r>
-        <w:t xml:space="preserve">, </w:t>
-      </w:r>
-      <w:proofErr w:type="spellStart"/>
-      <w:r>
-        <w:t>nodedb.projects</w:t>
-      </w:r>
-      <w:proofErr w:type="spellEnd"/>
-    </w:p>
-    <w:p/>
-    <w:p>
-      <w:r>
-        <w:t xml:space="preserve">where </w:t>
-      </w:r>
-      <w:proofErr w:type="spellStart"/>
-      <w:proofErr w:type="gramStart"/>
-      <w:r>
-        <w:t>ssefSPM.document.related</w:t>
-      </w:r>
-      <w:proofErr w:type="gramEnd"/>
-      <w:r>
-        <w:t>_model</w:t>
-      </w:r>
-      <w:proofErr w:type="spellEnd"/>
-      <w:r>
-        <w:t xml:space="preserve"> = '</w:t>
-      </w:r>
-      <w:proofErr w:type="spellStart"/>
-      <w:r>
-        <w:t>ProgramCase</w:t>
-      </w:r>
-      <w:proofErr w:type="spellEnd"/>
-      <w:r>
-        <w:t xml:space="preserve">' </w:t>
-      </w:r>
-    </w:p>
-    <w:p>
-      <w:r>
-        <w:t xml:space="preserve">and </w:t>
-      </w:r>
-      <w:proofErr w:type="spellStart"/>
-      <w:proofErr w:type="gramStart"/>
-      <w:r>
-        <w:t>ssefSPM.document.type</w:t>
-      </w:r>
-      <w:proofErr w:type="gramEnd"/>
-      <w:r>
-        <w:t>_id</w:t>
-      </w:r>
-      <w:proofErr w:type="spellEnd"/>
-      <w:r>
-        <w:t xml:space="preserve"> = ssefSPM.document_types.id</w:t>
-      </w:r>
-    </w:p>
-    <w:p>
-      <w:r>
-        <w:t xml:space="preserve">and </w:t>
-      </w:r>
-      <w:proofErr w:type="spellStart"/>
-      <w:r>
-        <w:t>ssefSPM.document_types.id_translater</w:t>
-      </w:r>
-      <w:proofErr w:type="spellEnd"/>
-      <w:r>
-        <w:t xml:space="preserve"> = ssefSPM.translaters.id</w:t>
-      </w:r>
-    </w:p>
-    <w:p/>
-    <w:p>
-      <w:r>
-        <w:t xml:space="preserve">and </w:t>
-      </w:r>
-      <w:proofErr w:type="spellStart"/>
-      <w:proofErr w:type="gramStart"/>
-      <w:r>
-        <w:t>ssefSPM.document.related</w:t>
-      </w:r>
-      <w:proofErr w:type="gramEnd"/>
-      <w:r>
-        <w:t>_key</w:t>
-      </w:r>
-      <w:proofErr w:type="spellEnd"/>
-      <w:r>
-        <w:t xml:space="preserve"> = </w:t>
-      </w:r>
-      <w:proofErr w:type="spellStart"/>
-      <w:r>
-        <w:t>ssefSPM</w:t>
-      </w:r>
-      <w:proofErr w:type="spellEnd"/>
-      <w:r>
-        <w:t>.</w:t>
-      </w:r>
-      <w:r>
-        <w:t xml:space="preserve"> </w:t>
-      </w:r>
-      <w:r>
-        <w:t xml:space="preserve">program_cases.id </w:t>
-      </w:r>
-    </w:p>
-    <w:p>
-      <w:r>
-        <w:t xml:space="preserve">and </w:t>
-      </w:r>
-      <w:proofErr w:type="spellStart"/>
-      <w:r>
-        <w:t>ssefSPM.program_</w:t>
-      </w:r>
-      <w:proofErr w:type="gramStart"/>
-      <w:r>
-        <w:t>cases.s</w:t>
-      </w:r>
-      <w:proofErr w:type="gramEnd"/>
-      <w:r>
-        <w:t>_id</w:t>
-      </w:r>
-      <w:proofErr w:type="spellEnd"/>
-      <w:r>
-        <w:t xml:space="preserve"> = ssefSPM.schools.id</w:t>
-      </w:r>
-    </w:p>
-    <w:p>
-      <w:r>
-        <w:t xml:space="preserve">and </w:t>
-      </w:r>
-      <w:proofErr w:type="spellStart"/>
-      <w:proofErr w:type="gramStart"/>
-      <w:r>
-        <w:t>nodedb.schools</w:t>
-      </w:r>
-      <w:proofErr w:type="gramEnd"/>
-      <w:r>
-        <w:t>.code</w:t>
-      </w:r>
-      <w:proofErr w:type="spellEnd"/>
-      <w:r>
-        <w:t xml:space="preserve"> = </w:t>
-      </w:r>
-      <w:proofErr w:type="spellStart"/>
-      <w:r>
-        <w:t>ssefSPM.schools.school_number</w:t>
-      </w:r>
-      <w:proofErr w:type="spellEnd"/>
-    </w:p>
-    <w:p>
-      <w:r>
-        <w:t xml:space="preserve">and nodedb.schools.id = </w:t>
-      </w:r>
-      <w:proofErr w:type="spellStart"/>
-      <w:proofErr w:type="gramStart"/>
-      <w:r>
-        <w:t>nodedb.projects</w:t>
-      </w:r>
-      <w:proofErr w:type="gramEnd"/>
-      <w:r>
-        <w:t>.schoolId</w:t>
-      </w:r>
-      <w:proofErr w:type="spellEnd"/>
-    </w:p>
-    <w:p/>
-    <w:p>
-      <w:r>
-        <w:t xml:space="preserve">and </w:t>
-      </w:r>
-      <w:proofErr w:type="spellStart"/>
-      <w:r>
-        <w:t>ssefSPM.program_</w:t>
-      </w:r>
-      <w:proofErr w:type="gramStart"/>
-      <w:r>
-        <w:t>cases.`</w:t>
-      </w:r>
-      <w:proofErr w:type="gramEnd"/>
-      <w:r>
-        <w:t>title</w:t>
-      </w:r>
-      <w:proofErr w:type="spellEnd"/>
-      <w:r>
-        <w:t>` = nodedb.projects.name</w:t>
-      </w:r>
-    </w:p>
-    <w:p>
-      <w:r>
-        <w:t xml:space="preserve">and </w:t>
-      </w:r>
-      <w:proofErr w:type="spellStart"/>
-      <w:r>
-        <w:t>ssefSPM.program_</w:t>
-      </w:r>
-      <w:proofErr w:type="gramStart"/>
-      <w:r>
-        <w:t>cases.`</w:t>
-      </w:r>
-      <w:proofErr w:type="gramEnd"/>
-      <w:r>
-        <w:t>description</w:t>
-      </w:r>
-      <w:proofErr w:type="spellEnd"/>
-      <w:r>
-        <w:t xml:space="preserve">` = </w:t>
-      </w:r>
-      <w:proofErr w:type="spellStart"/>
-      <w:r>
-        <w:t>nodedb.projects.description</w:t>
-      </w:r>
-      <w:proofErr w:type="spellEnd"/>
-    </w:p>
-    <w:p>
-      <w:pPr>
-        <w:rPr>
-          <w:sz w:val="40"/>
-          <w:szCs w:val="40"/>
-        </w:rPr>
-      </w:pPr>
-    </w:p>
-    <w:p>
-      <w:r>
-        <w:t>and not exists (select *</w:t>
-      </w:r>
-    </w:p>
-    <w:p>
-      <w:proofErr w:type="gramStart"/>
-      <w:r>
-        <w:t>from  `</w:t>
-      </w:r>
-      <w:proofErr w:type="spellStart"/>
-      <w:proofErr w:type="gramEnd"/>
-      <w:r>
-        <w:t>nodedb</w:t>
-      </w:r>
-      <w:proofErr w:type="spellEnd"/>
-      <w:r>
-        <w:t xml:space="preserve">`.`responses`,  </w:t>
-      </w:r>
-      <w:proofErr w:type="spellStart"/>
-      <w:r>
-        <w:t>ssefSPM.case_application_mapping</w:t>
-      </w:r>
-      <w:proofErr w:type="spellEnd"/>
-    </w:p>
-    <w:p>
-      <w:proofErr w:type="gramStart"/>
-      <w:r>
-        <w:t>where</w:t>
-      </w:r>
-      <w:proofErr w:type="gramEnd"/>
-    </w:p>
-    <w:p>
-      <w:proofErr w:type="spellStart"/>
-      <w:r>
-        <w:t>ssefSPM.case_application_</w:t>
-      </w:r>
-      <w:proofErr w:type="gramStart"/>
-      <w:r>
-        <w:t>mapping.case</w:t>
-      </w:r>
-      <w:proofErr w:type="gramEnd"/>
-      <w:r>
-        <w:t>_id</w:t>
-      </w:r>
-      <w:proofErr w:type="spellEnd"/>
-      <w:r>
-        <w:t xml:space="preserve"> = ssefSPM.program_cases.id </w:t>
-      </w:r>
-    </w:p>
-    <w:p>
-      <w:r>
-        <w:lastRenderedPageBreak/>
-        <w:t xml:space="preserve">and </w:t>
-      </w:r>
-      <w:proofErr w:type="spellStart"/>
-      <w:r>
-        <w:t>ssefSPM.case_application_</w:t>
-      </w:r>
-      <w:proofErr w:type="gramStart"/>
-      <w:r>
-        <w:t>mapping.result</w:t>
-      </w:r>
-      <w:proofErr w:type="gramEnd"/>
-      <w:r>
-        <w:t>_id</w:t>
-      </w:r>
-      <w:proofErr w:type="spellEnd"/>
-      <w:r>
-        <w:t xml:space="preserve"> = `</w:t>
-      </w:r>
-      <w:proofErr w:type="spellStart"/>
-      <w:r>
-        <w:t>nodedb</w:t>
-      </w:r>
-      <w:proofErr w:type="spellEnd"/>
-      <w:r>
-        <w:t>`.`responses`.</w:t>
-      </w:r>
-      <w:proofErr w:type="spellStart"/>
-      <w:r>
-        <w:t>result_id</w:t>
-      </w:r>
-      <w:proofErr w:type="spellEnd"/>
-    </w:p>
-    <w:p>
-      <w:r>
-        <w:t>)</w:t>
-      </w:r>
-    </w:p>
-    <w:p>
-      <w:pPr>
-        <w:rPr>
-          <w:sz w:val="40"/>
-          <w:szCs w:val="40"/>
-        </w:rPr>
-      </w:pPr>
-    </w:p>
-    <w:p>
-      <w:pPr>
-        <w:rPr>
-          <w:sz w:val="40"/>
-          <w:szCs w:val="40"/>
-        </w:rPr>
-      </w:pPr>
-      <w:r>
-        <w:rPr>
-          <w:sz w:val="40"/>
-          <w:szCs w:val="40"/>
-        </w:rPr>
-        <w:t>UNION</w:t>
-      </w:r>
-    </w:p>
-    <w:p>
-      <w:pPr>
-        <w:rPr>
-          <w:sz w:val="40"/>
-          <w:szCs w:val="40"/>
-        </w:rPr>
-      </w:pPr>
-    </w:p>
-    <w:p>
-      <w:r>
-        <w:t>INSERT INTO `</w:t>
-      </w:r>
-      <w:proofErr w:type="spellStart"/>
-      <w:r>
-        <w:t>nodedb</w:t>
-      </w:r>
-      <w:proofErr w:type="spellEnd"/>
-      <w:proofErr w:type="gramStart"/>
-      <w:r>
-        <w:t>`.`</w:t>
-      </w:r>
-      <w:proofErr w:type="gramEnd"/>
-      <w:r>
-        <w:t>dossiers`</w:t>
-      </w:r>
-    </w:p>
-    <w:p>
-      <w:r>
-        <w:t>(</w:t>
-      </w:r>
-    </w:p>
-    <w:p>
-      <w:r>
-        <w:t>`</w:t>
-      </w:r>
-      <w:proofErr w:type="spellStart"/>
-      <w:r>
-        <w:t>createdAt</w:t>
-      </w:r>
-      <w:proofErr w:type="spellEnd"/>
-      <w:r>
-        <w:t>`,</w:t>
-      </w:r>
-    </w:p>
-    <w:p>
-      <w:r>
-        <w:t>`</w:t>
-      </w:r>
-      <w:proofErr w:type="spellStart"/>
-      <w:r>
-        <w:t>updatedAt</w:t>
-      </w:r>
-      <w:proofErr w:type="spellEnd"/>
-      <w:r>
-        <w:t>`,</w:t>
-      </w:r>
-    </w:p>
-    <w:p>
-      <w:r>
-        <w:t>`</w:t>
-      </w:r>
-      <w:proofErr w:type="spellStart"/>
-      <w:r>
-        <w:t>originalname</w:t>
-      </w:r>
-      <w:proofErr w:type="spellEnd"/>
-      <w:r>
-        <w:t>`,</w:t>
-      </w:r>
-    </w:p>
-    <w:p>
-      <w:r>
-        <w:t>`filename`,</w:t>
-      </w:r>
-    </w:p>
-    <w:p>
-      <w:r>
-        <w:t>`path`,</w:t>
-      </w:r>
-    </w:p>
-    <w:p>
-      <w:r>
-        <w:t>`destination`,</w:t>
-      </w:r>
-    </w:p>
-    <w:p>
-      <w:r>
-        <w:t>`encoding`,</w:t>
-      </w:r>
-    </w:p>
-    <w:p>
-      <w:r>
-        <w:t>`</w:t>
-      </w:r>
-      <w:proofErr w:type="spellStart"/>
-      <w:r>
-        <w:t>mimetype</w:t>
-      </w:r>
-      <w:proofErr w:type="spellEnd"/>
-      <w:r>
-        <w:t>`,</w:t>
-      </w:r>
-    </w:p>
-    <w:p>
-      <w:r>
-        <w:t>`</w:t>
-      </w:r>
-      <w:proofErr w:type="spellStart"/>
-      <w:r>
-        <w:t>docCategory</w:t>
-      </w:r>
-      <w:proofErr w:type="spellEnd"/>
-      <w:r>
-        <w:t>`,</w:t>
-      </w:r>
-    </w:p>
-    <w:p>
-      <w:r>
-        <w:t>`</w:t>
-      </w:r>
-      <w:proofErr w:type="spellStart"/>
-      <w:r>
-        <w:t>projectId</w:t>
-      </w:r>
-      <w:proofErr w:type="spellEnd"/>
-      <w:r>
-        <w:t>`)</w:t>
-      </w:r>
-    </w:p>
-    <w:p/>
-    <w:p/>
-    <w:p>
-      <w:r>
-        <w:t xml:space="preserve">SELECT </w:t>
-      </w:r>
-    </w:p>
-    <w:p>
-      <w:r>
-        <w:t xml:space="preserve">  `</w:t>
-      </w:r>
-      <w:proofErr w:type="spellStart"/>
-      <w:r>
-        <w:t>ssefSPM</w:t>
-      </w:r>
-      <w:proofErr w:type="spellEnd"/>
-      <w:proofErr w:type="gramStart"/>
-      <w:r>
-        <w:t>`.`</w:t>
-      </w:r>
-      <w:proofErr w:type="gramEnd"/>
-      <w:r>
-        <w:t>document`.`</w:t>
-      </w:r>
-      <w:proofErr w:type="spellStart"/>
-      <w:r>
-        <w:t>create_time</w:t>
-      </w:r>
-      <w:proofErr w:type="spellEnd"/>
-      <w:r>
-        <w:t>`,</w:t>
-      </w:r>
-    </w:p>
-    <w:p>
-      <w:r>
-        <w:t xml:space="preserve">  `</w:t>
-      </w:r>
-      <w:proofErr w:type="spellStart"/>
-      <w:r>
-        <w:t>ssefSPM</w:t>
-      </w:r>
-      <w:proofErr w:type="spellEnd"/>
-      <w:proofErr w:type="gramStart"/>
-      <w:r>
-        <w:t>`.`</w:t>
-      </w:r>
-      <w:proofErr w:type="gramEnd"/>
-      <w:r>
-        <w:t>document`.`</w:t>
-      </w:r>
-      <w:proofErr w:type="spellStart"/>
-      <w:r>
-        <w:t>create_time</w:t>
-      </w:r>
-      <w:proofErr w:type="spellEnd"/>
-      <w:r>
-        <w:t xml:space="preserve">`,  </w:t>
-      </w:r>
-    </w:p>
-    <w:p>
-      <w:r>
-        <w:t xml:space="preserve">  `</w:t>
-      </w:r>
-      <w:proofErr w:type="spellStart"/>
-      <w:r>
-        <w:t>ssefSPM</w:t>
-      </w:r>
-      <w:proofErr w:type="spellEnd"/>
-      <w:proofErr w:type="gramStart"/>
-      <w:r>
-        <w:t>`.`</w:t>
-      </w:r>
-      <w:proofErr w:type="spellStart"/>
-      <w:proofErr w:type="gramEnd"/>
-      <w:r>
-        <w:t>document`.`file</w:t>
-      </w:r>
-      <w:proofErr w:type="spellEnd"/>
-      <w:r>
-        <w:t>`,</w:t>
-      </w:r>
-    </w:p>
-    <w:p>
-      <w:r>
-        <w:t xml:space="preserve">  `</w:t>
-      </w:r>
-      <w:proofErr w:type="spellStart"/>
-      <w:r>
-        <w:t>ssefSPM</w:t>
-      </w:r>
-      <w:proofErr w:type="spellEnd"/>
-      <w:proofErr w:type="gramStart"/>
-      <w:r>
-        <w:t>`.`</w:t>
-      </w:r>
-      <w:proofErr w:type="spellStart"/>
-      <w:proofErr w:type="gramEnd"/>
-      <w:r>
-        <w:t>document`.`file</w:t>
-      </w:r>
-      <w:proofErr w:type="spellEnd"/>
-      <w:r>
-        <w:t>`,</w:t>
-      </w:r>
-    </w:p>
-    <w:p/>
-    <w:p>
-      <w:r>
-        <w:t xml:space="preserve">  </w:t>
-      </w:r>
-      <w:proofErr w:type="gramStart"/>
-      <w:r>
-        <w:t>Concat(</w:t>
-      </w:r>
-      <w:proofErr w:type="gramEnd"/>
-      <w:r>
-        <w:t>'/home/bitnami/htdocs/projects/shinshin/backend/upload/</w:t>
-      </w:r>
-      <w:r>
-        <w:rPr>
-          <w:color w:val="FF0000"/>
-        </w:rPr>
-        <w:t>ProgramCase</w:t>
-      </w:r>
-      <w:r>
-        <w:t xml:space="preserve">/', </w:t>
-      </w:r>
-      <w:proofErr w:type="spellStart"/>
-      <w:r>
-        <w:t>ssefSPM</w:t>
-      </w:r>
-      <w:proofErr w:type="spellEnd"/>
-      <w:r>
-        <w:t>.</w:t>
-      </w:r>
-      <w:r>
-        <w:t xml:space="preserve"> </w:t>
-      </w:r>
-      <w:r>
-        <w:rPr>
-          <w:color w:val="FF0000"/>
-        </w:rPr>
-        <w:t>program_cases</w:t>
-      </w:r>
-      <w:r>
-        <w:t>.id, '/', `</w:t>
-      </w:r>
-      <w:proofErr w:type="spellStart"/>
-      <w:r>
-        <w:t>ssefSPM</w:t>
-      </w:r>
-      <w:proofErr w:type="spellEnd"/>
-      <w:proofErr w:type="gramStart"/>
-      <w:r>
-        <w:t>`.`</w:t>
-      </w:r>
-      <w:proofErr w:type="spellStart"/>
-      <w:proofErr w:type="gramEnd"/>
-      <w:r>
-        <w:t>document`.`file</w:t>
-      </w:r>
-      <w:proofErr w:type="spellEnd"/>
-      <w:r>
-        <w:t>`),</w:t>
-      </w:r>
-    </w:p>
-    <w:p>
-      <w:r>
-        <w:t xml:space="preserve">  </w:t>
-      </w:r>
-      <w:proofErr w:type="gramStart"/>
-      <w:r>
-        <w:t>Concat(</w:t>
-      </w:r>
-      <w:proofErr w:type="gramEnd"/>
-      <w:r>
-        <w:t>'/home/bitnami/htdocs/projects/shinshin/backend/upload/</w:t>
-      </w:r>
-      <w:r>
-        <w:rPr>
-          <w:color w:val="FF0000"/>
-        </w:rPr>
-        <w:t>ProgramCase</w:t>
-      </w:r>
-      <w:r>
-        <w:t>/', `</w:t>
-      </w:r>
-      <w:proofErr w:type="spellStart"/>
-      <w:r>
-        <w:t>ssefSPM</w:t>
-      </w:r>
-      <w:proofErr w:type="spellEnd"/>
-      <w:r>
-        <w:t>`.`</w:t>
-      </w:r>
-      <w:proofErr w:type="spellStart"/>
-      <w:r>
-        <w:t>document`.`file</w:t>
-      </w:r>
-      <w:proofErr w:type="spellEnd"/>
-      <w:r>
-        <w:t>`),</w:t>
-      </w:r>
-    </w:p>
-    <w:p>
-      <w:r>
-        <w:t xml:space="preserve">  '7bit',</w:t>
-      </w:r>
-    </w:p>
-    <w:p/>
-    <w:p>
-      <w:r>
-        <w:t>If (`</w:t>
-      </w:r>
-      <w:proofErr w:type="spellStart"/>
-      <w:r>
-        <w:t>ssefSPM</w:t>
-      </w:r>
-      <w:proofErr w:type="spellEnd"/>
-      <w:proofErr w:type="gramStart"/>
-      <w:r>
-        <w:t>`.`</w:t>
-      </w:r>
-      <w:proofErr w:type="spellStart"/>
-      <w:proofErr w:type="gramEnd"/>
-      <w:r>
-        <w:t>document`.`file</w:t>
-      </w:r>
-      <w:proofErr w:type="spellEnd"/>
-      <w:r>
-        <w:t xml:space="preserve">` </w:t>
-      </w:r>
-      <w:proofErr w:type="spellStart"/>
-      <w:r>
-        <w:t>regexp</w:t>
-      </w:r>
-      <w:proofErr w:type="spellEnd"/>
-      <w:r>
-        <w:t xml:space="preserve"> '.docx', 'application/vnd.openxmlformats-officedocument.wordprocessingml.document',</w:t>
-      </w:r>
-    </w:p>
-    <w:p>
-      <w:r>
-        <w:tab/>
-        <w:t>If (`</w:t>
-      </w:r>
-      <w:proofErr w:type="spellStart"/>
-      <w:r>
-        <w:t>ssefSPM</w:t>
-      </w:r>
-      <w:proofErr w:type="spellEnd"/>
-      <w:proofErr w:type="gramStart"/>
-      <w:r>
-        <w:t>`.`</w:t>
-      </w:r>
-      <w:proofErr w:type="spellStart"/>
-      <w:proofErr w:type="gramEnd"/>
-      <w:r>
-        <w:t>document`.`file</w:t>
-      </w:r>
-      <w:proofErr w:type="spellEnd"/>
-      <w:r>
-        <w:t xml:space="preserve">` </w:t>
-      </w:r>
-      <w:proofErr w:type="spellStart"/>
-      <w:r>
-        <w:t>regexp</w:t>
-      </w:r>
-      <w:proofErr w:type="spellEnd"/>
-      <w:r>
-        <w:t xml:space="preserve"> '.jpg' OR `</w:t>
-      </w:r>
-      <w:proofErr w:type="spellStart"/>
-      <w:r>
-        <w:t>ssefSPM</w:t>
-      </w:r>
-      <w:proofErr w:type="spellEnd"/>
-      <w:r>
-        <w:t>`.`</w:t>
-      </w:r>
-      <w:proofErr w:type="spellStart"/>
-      <w:r>
-        <w:t>document`.`file</w:t>
-      </w:r>
-      <w:proofErr w:type="spellEnd"/>
-      <w:r>
-        <w:t xml:space="preserve">` </w:t>
-      </w:r>
-      <w:proofErr w:type="spellStart"/>
-      <w:r>
-        <w:t>regexp</w:t>
-      </w:r>
-      <w:proofErr w:type="spellEnd"/>
-      <w:r>
-        <w:t xml:space="preserve"> '.jpeg', 'image/jpeg', </w:t>
-      </w:r>
-    </w:p>
-    <w:p>
-      <w:r>
-        <w:tab/>
-        <w:t>If (`</w:t>
-      </w:r>
-      <w:proofErr w:type="spellStart"/>
-      <w:r>
-        <w:t>ssefSPM</w:t>
-      </w:r>
-      <w:proofErr w:type="spellEnd"/>
-      <w:proofErr w:type="gramStart"/>
-      <w:r>
-        <w:t>`.`</w:t>
-      </w:r>
-      <w:proofErr w:type="spellStart"/>
-      <w:proofErr w:type="gramEnd"/>
-      <w:r>
-        <w:t>document`.`file</w:t>
-      </w:r>
-      <w:proofErr w:type="spellEnd"/>
-      <w:r>
-        <w:t xml:space="preserve">` </w:t>
-      </w:r>
-      <w:proofErr w:type="spellStart"/>
-      <w:r>
-        <w:t>regexp</w:t>
-      </w:r>
-      <w:proofErr w:type="spellEnd"/>
-      <w:r>
-        <w:t xml:space="preserve"> '.pdf', 'application/pdf',</w:t>
-      </w:r>
-    </w:p>
-    <w:p>
-      <w:r>
-        <w:tab/>
-        <w:t>If (`</w:t>
-      </w:r>
-      <w:proofErr w:type="spellStart"/>
-      <w:r>
-        <w:t>ssefSPM</w:t>
-      </w:r>
-      <w:proofErr w:type="spellEnd"/>
-      <w:proofErr w:type="gramStart"/>
-      <w:r>
-        <w:t>`.`</w:t>
-      </w:r>
-      <w:proofErr w:type="spellStart"/>
-      <w:proofErr w:type="gramEnd"/>
-      <w:r>
-        <w:t>document`.`file</w:t>
-      </w:r>
-      <w:proofErr w:type="spellEnd"/>
-      <w:r>
-        <w:t xml:space="preserve">` </w:t>
-      </w:r>
-      <w:proofErr w:type="spellStart"/>
-      <w:r>
-        <w:t>regexp</w:t>
-      </w:r>
-      <w:proofErr w:type="spellEnd"/>
-      <w:r>
-        <w:t xml:space="preserve"> '.txt', 'text/plain',</w:t>
-      </w:r>
-    </w:p>
-    <w:p>
-      <w:r>
-        <w:tab/>
-        <w:t>If (`</w:t>
-      </w:r>
-      <w:proofErr w:type="spellStart"/>
-      <w:r>
-        <w:t>ssefSPM</w:t>
-      </w:r>
-      <w:proofErr w:type="spellEnd"/>
-      <w:proofErr w:type="gramStart"/>
-      <w:r>
-        <w:t>`.`</w:t>
-      </w:r>
-      <w:proofErr w:type="spellStart"/>
-      <w:proofErr w:type="gramEnd"/>
-      <w:r>
-        <w:t>document`.`file</w:t>
-      </w:r>
-      <w:proofErr w:type="spellEnd"/>
-      <w:r>
-        <w:t xml:space="preserve">` </w:t>
-      </w:r>
-      <w:proofErr w:type="spellStart"/>
-      <w:r>
-        <w:t>regexp</w:t>
-      </w:r>
-      <w:proofErr w:type="spellEnd"/>
-      <w:r>
-        <w:t xml:space="preserve"> '.doc', 'application/</w:t>
-      </w:r>
-      <w:proofErr w:type="spellStart"/>
-      <w:r>
-        <w:t>msword</w:t>
-      </w:r>
-      <w:proofErr w:type="spellEnd"/>
-      <w:r>
-        <w:t>',</w:t>
-      </w:r>
-    </w:p>
-    <w:p>
-      <w:r>
-        <w:tab/>
-        <w:t>If (`</w:t>
-      </w:r>
-      <w:proofErr w:type="spellStart"/>
-      <w:r>
-        <w:t>ssefSPM</w:t>
-      </w:r>
-      <w:proofErr w:type="spellEnd"/>
-      <w:proofErr w:type="gramStart"/>
-      <w:r>
-        <w:t>`.`</w:t>
-      </w:r>
-      <w:proofErr w:type="spellStart"/>
-      <w:proofErr w:type="gramEnd"/>
-      <w:r>
-        <w:t>document`.`file</w:t>
-      </w:r>
-      <w:proofErr w:type="spellEnd"/>
-      <w:r>
-        <w:t xml:space="preserve">` </w:t>
-      </w:r>
-      <w:proofErr w:type="spellStart"/>
-      <w:r>
-        <w:t>regexp</w:t>
-      </w:r>
-      <w:proofErr w:type="spellEnd"/>
-      <w:r>
-        <w:t xml:space="preserve"> '</w:t>
-      </w:r>
-      <w:r>
-        <w:t>.</w:t>
-      </w:r>
-      <w:proofErr w:type="spellStart"/>
-      <w:r>
-        <w:rPr>
-          <w:rFonts w:hint="eastAsia"/>
-        </w:rPr>
-        <w:t>xls</w:t>
-      </w:r>
-      <w:proofErr w:type="spellEnd"/>
-      <w:r>
-        <w:t xml:space="preserve">', 'application/vnd.ms-excel', </w:t>
-      </w:r>
-    </w:p>
-    <w:p>
-      <w:r>
-        <w:tab/>
-        <w:t>If (`</w:t>
-      </w:r>
-      <w:proofErr w:type="spellStart"/>
-      <w:r>
-        <w:t>ssefSPM</w:t>
-      </w:r>
-      <w:proofErr w:type="spellEnd"/>
-      <w:proofErr w:type="gramStart"/>
-      <w:r>
-        <w:t>`.`</w:t>
-      </w:r>
-      <w:proofErr w:type="spellStart"/>
-      <w:proofErr w:type="gramEnd"/>
-      <w:r>
-        <w:t>document`.`file</w:t>
-      </w:r>
-      <w:proofErr w:type="spellEnd"/>
-      <w:r>
-        <w:t xml:space="preserve">` </w:t>
-      </w:r>
-      <w:proofErr w:type="spellStart"/>
-      <w:r>
-        <w:t>regexp</w:t>
-      </w:r>
-      <w:proofErr w:type="spellEnd"/>
-      <w:r>
-        <w:t xml:space="preserve"> '</w:t>
-      </w:r>
-      <w:r>
-        <w:t>.</w:t>
-      </w:r>
-      <w:r>
-        <w:t xml:space="preserve">pptx', 'application/vnd.openxmlformats-officedocument.presentationml.presentation', </w:t>
-      </w:r>
-    </w:p>
-    <w:p>
-      <w:r>
-        <w:lastRenderedPageBreak/>
         <w:tab/>
         <w:t>If (`</w:t>
       </w:r>

</xml_diff>

<commit_message>
lastVisit field set to null if originally empty
</commit_message>
<xml_diff>
--- a/ops/migration/log.docx
+++ b/ops/migration/log.docx
@@ -3482,6 +3482,77 @@
     <w:p/>
     <w:p/>
     <w:p>
+      <w:r>
+        <w:t>++++++</w:t>
+      </w:r>
+    </w:p>
+    <w:p>
+      <w:r>
+        <w:t xml:space="preserve">Set null to </w:t>
+      </w:r>
+      <w:proofErr w:type="spellStart"/>
+      <w:r>
+        <w:t>lastVisit</w:t>
+      </w:r>
+      <w:proofErr w:type="spellEnd"/>
+      <w:r>
+        <w:t xml:space="preserve"> field if it was empty originally (automatically set to 2000 when load)</w:t>
+      </w:r>
+    </w:p>
+    <w:p/>
+    <w:p>
+      <w:r>
+        <w:t xml:space="preserve">update </w:t>
+      </w:r>
+      <w:proofErr w:type="spellStart"/>
+      <w:proofErr w:type="gramStart"/>
+      <w:r>
+        <w:t>nodedb.schools</w:t>
+      </w:r>
+      <w:proofErr w:type="spellEnd"/>
+      <w:proofErr w:type="gramEnd"/>
+    </w:p>
+    <w:p>
+      <w:r>
+        <w:t xml:space="preserve">set </w:t>
+      </w:r>
+      <w:proofErr w:type="spellStart"/>
+      <w:r>
+        <w:t>lastvisit</w:t>
+      </w:r>
+      <w:proofErr w:type="spellEnd"/>
+      <w:r>
+        <w:t xml:space="preserve"> = if (year(</w:t>
+      </w:r>
+      <w:proofErr w:type="spellStart"/>
+      <w:r>
+        <w:t>lastVisit</w:t>
+      </w:r>
+      <w:proofErr w:type="spellEnd"/>
+      <w:r>
+        <w:t xml:space="preserve">) = 2000, null, </w:t>
+      </w:r>
+      <w:proofErr w:type="spellStart"/>
+      <w:r>
+        <w:t>lastVisit</w:t>
+      </w:r>
+      <w:proofErr w:type="spellEnd"/>
+      <w:r>
+        <w:t>)</w:t>
+      </w:r>
+    </w:p>
+    <w:p>
+      <w:r>
+        <w:t>where id &gt; 0</w:t>
+      </w:r>
+    </w:p>
+    <w:p>
+      <w:r>
+        <w:t>++++++</w:t>
+      </w:r>
+    </w:p>
+    <w:p/>
+    <w:p>
       <w:pPr>
         <w:rPr>
           <w:u w:val="single"/>
@@ -4131,6 +4202,7 @@
       </w:pPr>
       <w:proofErr w:type="spellStart"/>
       <w:r>
+        <w:lastRenderedPageBreak/>
         <w:t>userId</w:t>
       </w:r>
       <w:proofErr w:type="spellEnd"/>
@@ -4290,7 +4362,6 @@
         </w:pBdr>
       </w:pPr>
       <w:r>
-        <w:lastRenderedPageBreak/>
         <w:t xml:space="preserve">  )</w:t>
       </w:r>
     </w:p>
@@ -4776,6 +4847,7 @@
         <w:rPr>
           <w:rFonts w:hint="eastAsia"/>
         </w:rPr>
+        <w:lastRenderedPageBreak/>
         <w:t>if (region = '</w:t>
       </w:r>
       <w:r>
@@ -4952,7 +5024,6 @@
     </w:p>
     <w:p>
       <w:r>
-        <w:lastRenderedPageBreak/>
         <w:t>)</w:t>
       </w:r>
     </w:p>
@@ -5760,6 +5831,7 @@
         <w:rPr>
           <w:rFonts w:hint="eastAsia"/>
         </w:rPr>
+        <w:lastRenderedPageBreak/>
         <w:t>if (region = '</w:t>
       </w:r>
       <w:r>
@@ -5909,7 +5981,6 @@
     </w:p>
     <w:p>
       <w:r>
-        <w:lastRenderedPageBreak/>
         <w:t>)</w:t>
       </w:r>
     </w:p>
@@ -6706,6 +6777,7 @@
           <w:sz w:val="28"/>
           <w:szCs w:val="28"/>
         </w:rPr>
+        <w:lastRenderedPageBreak/>
         <w:t xml:space="preserve">  `code` int NOT NULL,</w:t>
       </w:r>
     </w:p>
@@ -8735,6 +8807,7 @@
           <w:sz w:val="28"/>
           <w:szCs w:val="28"/>
         </w:rPr>
+        <w:lastRenderedPageBreak/>
         <w:t xml:space="preserve">where ssefSPM.program_instances.id = </w:t>
       </w:r>
       <w:proofErr w:type="spellStart"/>
@@ -10341,6 +10414,7 @@
           <w:sz w:val="28"/>
           <w:szCs w:val="28"/>
         </w:rPr>
+        <w:lastRenderedPageBreak/>
         <w:t xml:space="preserve">select </w:t>
       </w:r>
       <w:proofErr w:type="gramStart"/>
@@ -10522,7 +10596,6 @@
           <w:sz w:val="28"/>
           <w:szCs w:val="28"/>
         </w:rPr>
-        <w:lastRenderedPageBreak/>
         <w:t xml:space="preserve">and </w:t>
       </w:r>
       <w:proofErr w:type="spellStart"/>
@@ -11489,7 +11562,6 @@
     </w:p>
     <w:p>
       <w:r>
-        <w:lastRenderedPageBreak/>
         <w:t>`description`,</w:t>
       </w:r>
     </w:p>
@@ -11940,71 +12012,71 @@
     </w:p>
     <w:p>
       <w:r>
-        <w:t>`</w:t>
-      </w:r>
-      <w:proofErr w:type="spellStart"/>
-      <w:r>
-        <w:t>createdAt</w:t>
-      </w:r>
-      <w:proofErr w:type="spellEnd"/>
-      <w:r>
-        <w:t>`,</w:t>
-      </w:r>
-    </w:p>
-    <w:p>
-      <w:r>
-        <w:t>`</w:t>
-      </w:r>
-      <w:proofErr w:type="spellStart"/>
-      <w:r>
-        <w:t>updatedAt</w:t>
-      </w:r>
-      <w:proofErr w:type="spellEnd"/>
-      <w:r>
-        <w:t>`,</w:t>
-      </w:r>
-    </w:p>
-    <w:p>
-      <w:r>
-        <w:t>`name`,</w:t>
-      </w:r>
-    </w:p>
-    <w:p>
-      <w:r>
-        <w:t>`budget`,</w:t>
-      </w:r>
-    </w:p>
-    <w:p>
-      <w:r>
-        <w:t>`status`,</w:t>
-      </w:r>
-    </w:p>
-    <w:p>
-      <w:r>
-        <w:t>`description`,</w:t>
-      </w:r>
-    </w:p>
-    <w:p>
-      <w:r>
-        <w:t>`</w:t>
-      </w:r>
-      <w:proofErr w:type="spellStart"/>
-      <w:r>
-        <w:t>startAt</w:t>
-      </w:r>
-      <w:proofErr w:type="spellEnd"/>
-      <w:r>
-        <w:t>`,</w:t>
-      </w:r>
-    </w:p>
-    <w:p/>
-    <w:p>
-      <w:r>
         <w:lastRenderedPageBreak/>
         <w:t>`</w:t>
       </w:r>
       <w:proofErr w:type="spellStart"/>
       <w:r>
+        <w:t>createdAt</w:t>
+      </w:r>
+      <w:proofErr w:type="spellEnd"/>
+      <w:r>
+        <w:t>`,</w:t>
+      </w:r>
+    </w:p>
+    <w:p>
+      <w:r>
+        <w:t>`</w:t>
+      </w:r>
+      <w:proofErr w:type="spellStart"/>
+      <w:r>
+        <w:t>updatedAt</w:t>
+      </w:r>
+      <w:proofErr w:type="spellEnd"/>
+      <w:r>
+        <w:t>`,</w:t>
+      </w:r>
+    </w:p>
+    <w:p>
+      <w:r>
+        <w:t>`name`,</w:t>
+      </w:r>
+    </w:p>
+    <w:p>
+      <w:r>
+        <w:t>`budget`,</w:t>
+      </w:r>
+    </w:p>
+    <w:p>
+      <w:r>
+        <w:t>`status`,</w:t>
+      </w:r>
+    </w:p>
+    <w:p>
+      <w:r>
+        <w:t>`description`,</w:t>
+      </w:r>
+    </w:p>
+    <w:p>
+      <w:r>
+        <w:t>`</w:t>
+      </w:r>
+      <w:proofErr w:type="spellStart"/>
+      <w:r>
+        <w:t>startAt</w:t>
+      </w:r>
+      <w:proofErr w:type="spellEnd"/>
+      <w:r>
+        <w:t>`,</w:t>
+      </w:r>
+    </w:p>
+    <w:p/>
+    <w:p>
+      <w:r>
+        <w:t>`</w:t>
+      </w:r>
+      <w:proofErr w:type="spellStart"/>
+      <w:r>
         <w:t>schoolId</w:t>
       </w:r>
       <w:proofErr w:type="spellEnd"/>
@@ -12974,6 +13046,7 @@
         </w:pBdr>
       </w:pPr>
       <w:r>
+        <w:lastRenderedPageBreak/>
         <w:t xml:space="preserve">Status for migrated project is </w:t>
       </w:r>
       <w:r>
@@ -13029,9 +13102,6 @@
         <w:pBdr>
           <w:bottom w:val="single" w:sz="6" w:space="1" w:color="auto"/>
         </w:pBdr>
-        <w:rPr>
-          <w:rFonts w:hint="eastAsia"/>
-        </w:rPr>
       </w:pPr>
       <w:r>
         <w:rPr>
@@ -13622,6 +13692,7 @@
     </w:p>
     <w:p>
       <w:r>
+        <w:lastRenderedPageBreak/>
         <w:t>`</w:t>
       </w:r>
       <w:proofErr w:type="spellStart"/>
@@ -13721,7 +13792,6 @@
     <w:p>
       <w:proofErr w:type="gramStart"/>
       <w:r>
-        <w:lastRenderedPageBreak/>
         <w:t>now(</w:t>
       </w:r>
       <w:proofErr w:type="gramEnd"/>
@@ -14151,6 +14221,7 @@
     </w:p>
     <w:p>
       <w:r>
+        <w:lastRenderedPageBreak/>
         <w:t>`</w:t>
       </w:r>
       <w:proofErr w:type="spellStart"/>
@@ -15324,7 +15395,6 @@
     </w:p>
     <w:p>
       <w:r>
-        <w:lastRenderedPageBreak/>
         <w:t xml:space="preserve">where ssefSPM.form_result.id = </w:t>
       </w:r>
       <w:proofErr w:type="spellStart"/>
@@ -15764,7 +15834,6 @@
     <w:p/>
     <w:p>
       <w:r>
-        <w:lastRenderedPageBreak/>
         <w:t>(</w:t>
       </w:r>
       <w:r>
@@ -16281,6 +16350,7 @@
     </w:p>
     <w:p>
       <w:r>
+        <w:lastRenderedPageBreak/>
         <w:tab/>
         <w:t>If (`</w:t>
       </w:r>
@@ -16493,7 +16563,6 @@
     </w:p>
     <w:p>
       <w:r>
-        <w:lastRenderedPageBreak/>
         <w:tab/>
         <w:t>)</w:t>
       </w:r>
@@ -16881,6 +16950,7 @@
         </w:pBdr>
       </w:pPr>
       <w:r>
+        <w:lastRenderedPageBreak/>
         <w:t>`encoding`,</w:t>
       </w:r>
     </w:p>
@@ -17021,7 +17091,6 @@
         </w:pBdr>
       </w:pPr>
       <w:r>
-        <w:lastRenderedPageBreak/>
         <w:t xml:space="preserve">  SUBSTRING_</w:t>
       </w:r>
       <w:proofErr w:type="gramStart"/>
@@ -17446,6 +17515,7 @@
     </w:p>
     <w:p>
       <w:r>
+        <w:lastRenderedPageBreak/>
         <w:t>`encoding`,</w:t>
       </w:r>
     </w:p>
@@ -17549,6 +17619,1128 @@
     </w:p>
     <w:p>
       <w:r>
+        <w:t xml:space="preserve">  `</w:t>
+      </w:r>
+      <w:proofErr w:type="spellStart"/>
+      <w:r>
+        <w:t>ssefSPM</w:t>
+      </w:r>
+      <w:proofErr w:type="spellEnd"/>
+      <w:proofErr w:type="gramStart"/>
+      <w:r>
+        <w:t>`.`</w:t>
+      </w:r>
+      <w:proofErr w:type="spellStart"/>
+      <w:proofErr w:type="gramEnd"/>
+      <w:r>
+        <w:t>document`.`file</w:t>
+      </w:r>
+      <w:proofErr w:type="spellEnd"/>
+      <w:r>
+        <w:t>`,</w:t>
+      </w:r>
+    </w:p>
+    <w:p>
+      <w:r>
+        <w:t xml:space="preserve">  `</w:t>
+      </w:r>
+      <w:proofErr w:type="spellStart"/>
+      <w:r>
+        <w:t>ssefSPM</w:t>
+      </w:r>
+      <w:proofErr w:type="spellEnd"/>
+      <w:proofErr w:type="gramStart"/>
+      <w:r>
+        <w:t>`.`</w:t>
+      </w:r>
+      <w:proofErr w:type="spellStart"/>
+      <w:proofErr w:type="gramEnd"/>
+      <w:r>
+        <w:t>document`.`file</w:t>
+      </w:r>
+      <w:proofErr w:type="spellEnd"/>
+      <w:r>
+        <w:t>`,</w:t>
+      </w:r>
+    </w:p>
+    <w:p/>
+    <w:p>
+      <w:r>
+        <w:t xml:space="preserve">  </w:t>
+      </w:r>
+      <w:proofErr w:type="gramStart"/>
+      <w:r>
+        <w:t>Concat(</w:t>
+      </w:r>
+      <w:proofErr w:type="gramEnd"/>
+      <w:r>
+        <w:t>'/home/bitnami/htdocs/projects/shinshin/backend/upload/</w:t>
+      </w:r>
+      <w:r>
+        <w:rPr>
+          <w:color w:val="FF0000"/>
+        </w:rPr>
+        <w:t>ProgramCase</w:t>
+      </w:r>
+      <w:r>
+        <w:t xml:space="preserve">/', </w:t>
+      </w:r>
+      <w:proofErr w:type="spellStart"/>
+      <w:r>
+        <w:t>ssefSPM</w:t>
+      </w:r>
+      <w:proofErr w:type="spellEnd"/>
+      <w:r>
+        <w:t>.</w:t>
+      </w:r>
+      <w:r>
+        <w:t xml:space="preserve"> </w:t>
+      </w:r>
+      <w:r>
+        <w:rPr>
+          <w:color w:val="FF0000"/>
+        </w:rPr>
+        <w:t>program_cases</w:t>
+      </w:r>
+      <w:r>
+        <w:t>.id, '/', `</w:t>
+      </w:r>
+      <w:proofErr w:type="spellStart"/>
+      <w:r>
+        <w:t>ssefSPM</w:t>
+      </w:r>
+      <w:proofErr w:type="spellEnd"/>
+      <w:proofErr w:type="gramStart"/>
+      <w:r>
+        <w:t>`.`</w:t>
+      </w:r>
+      <w:proofErr w:type="spellStart"/>
+      <w:proofErr w:type="gramEnd"/>
+      <w:r>
+        <w:t>document`.`file</w:t>
+      </w:r>
+      <w:proofErr w:type="spellEnd"/>
+      <w:r>
+        <w:t>`),</w:t>
+      </w:r>
+    </w:p>
+    <w:p>
+      <w:r>
+        <w:t xml:space="preserve">  </w:t>
+      </w:r>
+      <w:proofErr w:type="gramStart"/>
+      <w:r>
+        <w:t>Concat(</w:t>
+      </w:r>
+      <w:proofErr w:type="gramEnd"/>
+      <w:r>
+        <w:t>'/home/bitnami/htdocs/projects/shinshin/backend/upload/</w:t>
+      </w:r>
+      <w:r>
+        <w:rPr>
+          <w:color w:val="FF0000"/>
+        </w:rPr>
+        <w:t>ProgramCase</w:t>
+      </w:r>
+      <w:r>
+        <w:t>/', `</w:t>
+      </w:r>
+      <w:proofErr w:type="spellStart"/>
+      <w:r>
+        <w:t>ssefSPM</w:t>
+      </w:r>
+      <w:proofErr w:type="spellEnd"/>
+      <w:r>
+        <w:t>`.`</w:t>
+      </w:r>
+      <w:proofErr w:type="spellStart"/>
+      <w:r>
+        <w:t>document`.`file</w:t>
+      </w:r>
+      <w:proofErr w:type="spellEnd"/>
+      <w:r>
+        <w:t>`),</w:t>
+      </w:r>
+    </w:p>
+    <w:p>
+      <w:r>
+        <w:t xml:space="preserve">  '7bit',</w:t>
+      </w:r>
+    </w:p>
+    <w:p/>
+    <w:p>
+      <w:r>
+        <w:t>If (`</w:t>
+      </w:r>
+      <w:proofErr w:type="spellStart"/>
+      <w:r>
+        <w:t>ssefSPM</w:t>
+      </w:r>
+      <w:proofErr w:type="spellEnd"/>
+      <w:proofErr w:type="gramStart"/>
+      <w:r>
+        <w:t>`.`</w:t>
+      </w:r>
+      <w:proofErr w:type="spellStart"/>
+      <w:proofErr w:type="gramEnd"/>
+      <w:r>
+        <w:t>document`.`file</w:t>
+      </w:r>
+      <w:proofErr w:type="spellEnd"/>
+      <w:r>
+        <w:t xml:space="preserve">` </w:t>
+      </w:r>
+      <w:proofErr w:type="spellStart"/>
+      <w:r>
+        <w:t>regexp</w:t>
+      </w:r>
+      <w:proofErr w:type="spellEnd"/>
+      <w:r>
+        <w:t xml:space="preserve"> '.docx', 'application/vnd.openxmlformats-officedocument.wordprocessingml.document',</w:t>
+      </w:r>
+    </w:p>
+    <w:p>
+      <w:r>
+        <w:tab/>
+        <w:t>If (`</w:t>
+      </w:r>
+      <w:proofErr w:type="spellStart"/>
+      <w:r>
+        <w:t>ssefSPM</w:t>
+      </w:r>
+      <w:proofErr w:type="spellEnd"/>
+      <w:proofErr w:type="gramStart"/>
+      <w:r>
+        <w:t>`.`</w:t>
+      </w:r>
+      <w:proofErr w:type="spellStart"/>
+      <w:proofErr w:type="gramEnd"/>
+      <w:r>
+        <w:t>document`.`file</w:t>
+      </w:r>
+      <w:proofErr w:type="spellEnd"/>
+      <w:r>
+        <w:t xml:space="preserve">` </w:t>
+      </w:r>
+      <w:proofErr w:type="spellStart"/>
+      <w:r>
+        <w:t>regexp</w:t>
+      </w:r>
+      <w:proofErr w:type="spellEnd"/>
+      <w:r>
+        <w:t xml:space="preserve"> '.jpg' OR `</w:t>
+      </w:r>
+      <w:proofErr w:type="spellStart"/>
+      <w:r>
+        <w:t>ssefSPM</w:t>
+      </w:r>
+      <w:proofErr w:type="spellEnd"/>
+      <w:r>
+        <w:t>`.`</w:t>
+      </w:r>
+      <w:proofErr w:type="spellStart"/>
+      <w:r>
+        <w:t>document`.`file</w:t>
+      </w:r>
+      <w:proofErr w:type="spellEnd"/>
+      <w:r>
+        <w:t xml:space="preserve">` </w:t>
+      </w:r>
+      <w:proofErr w:type="spellStart"/>
+      <w:r>
+        <w:t>regexp</w:t>
+      </w:r>
+      <w:proofErr w:type="spellEnd"/>
+      <w:r>
+        <w:t xml:space="preserve"> '.jpeg', 'image/jpeg', </w:t>
+      </w:r>
+    </w:p>
+    <w:p>
+      <w:r>
+        <w:tab/>
+        <w:t>If (`</w:t>
+      </w:r>
+      <w:proofErr w:type="spellStart"/>
+      <w:r>
+        <w:t>ssefSPM</w:t>
+      </w:r>
+      <w:proofErr w:type="spellEnd"/>
+      <w:proofErr w:type="gramStart"/>
+      <w:r>
+        <w:t>`.`</w:t>
+      </w:r>
+      <w:proofErr w:type="spellStart"/>
+      <w:proofErr w:type="gramEnd"/>
+      <w:r>
+        <w:t>document`.`file</w:t>
+      </w:r>
+      <w:proofErr w:type="spellEnd"/>
+      <w:r>
+        <w:t xml:space="preserve">` </w:t>
+      </w:r>
+      <w:proofErr w:type="spellStart"/>
+      <w:r>
+        <w:t>regexp</w:t>
+      </w:r>
+      <w:proofErr w:type="spellEnd"/>
+      <w:r>
+        <w:t xml:space="preserve"> '.pdf', 'application/pdf',</w:t>
+      </w:r>
+    </w:p>
+    <w:p>
+      <w:r>
+        <w:tab/>
+        <w:t>If (`</w:t>
+      </w:r>
+      <w:proofErr w:type="spellStart"/>
+      <w:r>
+        <w:t>ssefSPM</w:t>
+      </w:r>
+      <w:proofErr w:type="spellEnd"/>
+      <w:proofErr w:type="gramStart"/>
+      <w:r>
+        <w:t>`.`</w:t>
+      </w:r>
+      <w:proofErr w:type="spellStart"/>
+      <w:proofErr w:type="gramEnd"/>
+      <w:r>
+        <w:t>document`.`file</w:t>
+      </w:r>
+      <w:proofErr w:type="spellEnd"/>
+      <w:r>
+        <w:t xml:space="preserve">` </w:t>
+      </w:r>
+      <w:proofErr w:type="spellStart"/>
+      <w:r>
+        <w:t>regexp</w:t>
+      </w:r>
+      <w:proofErr w:type="spellEnd"/>
+      <w:r>
+        <w:t xml:space="preserve"> '.txt', 'text/plain',</w:t>
+      </w:r>
+    </w:p>
+    <w:p>
+      <w:r>
+        <w:tab/>
+        <w:t>If (`</w:t>
+      </w:r>
+      <w:proofErr w:type="spellStart"/>
+      <w:r>
+        <w:t>ssefSPM</w:t>
+      </w:r>
+      <w:proofErr w:type="spellEnd"/>
+      <w:proofErr w:type="gramStart"/>
+      <w:r>
+        <w:t>`.`</w:t>
+      </w:r>
+      <w:proofErr w:type="spellStart"/>
+      <w:proofErr w:type="gramEnd"/>
+      <w:r>
+        <w:t>document`.`file</w:t>
+      </w:r>
+      <w:proofErr w:type="spellEnd"/>
+      <w:r>
+        <w:t xml:space="preserve">` </w:t>
+      </w:r>
+      <w:proofErr w:type="spellStart"/>
+      <w:r>
+        <w:t>regexp</w:t>
+      </w:r>
+      <w:proofErr w:type="spellEnd"/>
+      <w:r>
+        <w:t xml:space="preserve"> '.doc', 'application/</w:t>
+      </w:r>
+      <w:proofErr w:type="spellStart"/>
+      <w:r>
+        <w:t>msword</w:t>
+      </w:r>
+      <w:proofErr w:type="spellEnd"/>
+      <w:r>
+        <w:t>',</w:t>
+      </w:r>
+    </w:p>
+    <w:p>
+      <w:r>
+        <w:tab/>
+        <w:t>If (`</w:t>
+      </w:r>
+      <w:proofErr w:type="spellStart"/>
+      <w:r>
+        <w:t>ssefSPM</w:t>
+      </w:r>
+      <w:proofErr w:type="spellEnd"/>
+      <w:proofErr w:type="gramStart"/>
+      <w:r>
+        <w:t>`.`</w:t>
+      </w:r>
+      <w:proofErr w:type="spellStart"/>
+      <w:proofErr w:type="gramEnd"/>
+      <w:r>
+        <w:t>document`.`file</w:t>
+      </w:r>
+      <w:proofErr w:type="spellEnd"/>
+      <w:r>
+        <w:t xml:space="preserve">` </w:t>
+      </w:r>
+      <w:proofErr w:type="spellStart"/>
+      <w:r>
+        <w:t>regexp</w:t>
+      </w:r>
+      <w:proofErr w:type="spellEnd"/>
+      <w:r>
+        <w:t xml:space="preserve"> '</w:t>
+      </w:r>
+      <w:r>
+        <w:t>.</w:t>
+      </w:r>
+      <w:proofErr w:type="spellStart"/>
+      <w:r>
+        <w:rPr>
+          <w:rFonts w:hint="eastAsia"/>
+        </w:rPr>
+        <w:t>xls</w:t>
+      </w:r>
+      <w:proofErr w:type="spellEnd"/>
+      <w:r>
+        <w:t xml:space="preserve">', 'application/vnd.ms-excel', </w:t>
+      </w:r>
+    </w:p>
+    <w:p>
+      <w:r>
+        <w:tab/>
+        <w:t>If (`</w:t>
+      </w:r>
+      <w:proofErr w:type="spellStart"/>
+      <w:r>
+        <w:t>ssefSPM</w:t>
+      </w:r>
+      <w:proofErr w:type="spellEnd"/>
+      <w:proofErr w:type="gramStart"/>
+      <w:r>
+        <w:t>`.`</w:t>
+      </w:r>
+      <w:proofErr w:type="spellStart"/>
+      <w:proofErr w:type="gramEnd"/>
+      <w:r>
+        <w:t>document`.`file</w:t>
+      </w:r>
+      <w:proofErr w:type="spellEnd"/>
+      <w:r>
+        <w:t xml:space="preserve">` </w:t>
+      </w:r>
+      <w:proofErr w:type="spellStart"/>
+      <w:r>
+        <w:t>regexp</w:t>
+      </w:r>
+      <w:proofErr w:type="spellEnd"/>
+      <w:r>
+        <w:t xml:space="preserve"> '</w:t>
+      </w:r>
+      <w:r>
+        <w:t>.</w:t>
+      </w:r>
+      <w:r>
+        <w:t xml:space="preserve">pptx', 'application/vnd.openxmlformats-officedocument.presentationml.presentation', </w:t>
+      </w:r>
+    </w:p>
+    <w:p>
+      <w:r>
+        <w:tab/>
+        <w:t>If (`</w:t>
+      </w:r>
+      <w:proofErr w:type="spellStart"/>
+      <w:r>
+        <w:t>ssefSPM</w:t>
+      </w:r>
+      <w:proofErr w:type="spellEnd"/>
+      <w:proofErr w:type="gramStart"/>
+      <w:r>
+        <w:t>`.`</w:t>
+      </w:r>
+      <w:proofErr w:type="spellStart"/>
+      <w:proofErr w:type="gramEnd"/>
+      <w:r>
+        <w:t>document`.`file</w:t>
+      </w:r>
+      <w:proofErr w:type="spellEnd"/>
+      <w:r>
+        <w:t xml:space="preserve">` </w:t>
+      </w:r>
+      <w:proofErr w:type="spellStart"/>
+      <w:r>
+        <w:t>regexp</w:t>
+      </w:r>
+      <w:proofErr w:type="spellEnd"/>
+      <w:r>
+        <w:t xml:space="preserve"> '</w:t>
+      </w:r>
+      <w:r>
+        <w:t>.</w:t>
+      </w:r>
+      <w:r>
+        <w:rPr>
+          <w:rFonts w:hint="eastAsia"/>
+        </w:rPr>
+        <w:t>xlsx</w:t>
+      </w:r>
+      <w:r>
+        <w:t>', '</w:t>
+      </w:r>
+      <w:r>
+        <w:t>application/vnd.openxmlformats-officedocument.spreadsheetml.sheet</w:t>
+      </w:r>
+      <w:r>
+        <w:t xml:space="preserve">', </w:t>
+      </w:r>
+    </w:p>
+    <w:p/>
+    <w:p>
+      <w:r>
+        <w:t>'application/octet-stream'</w:t>
+      </w:r>
+    </w:p>
+    <w:p>
+      <w:r>
+        <w:tab/>
+        <w:t>)</w:t>
+      </w:r>
+    </w:p>
+    <w:p>
+      <w:r>
+        <w:tab/>
+        <w:t>)</w:t>
+      </w:r>
+    </w:p>
+    <w:p>
+      <w:r>
+        <w:tab/>
+        <w:t>)</w:t>
+      </w:r>
+    </w:p>
+    <w:p>
+      <w:r>
+        <w:tab/>
+        <w:t>)</w:t>
+      </w:r>
+    </w:p>
+    <w:p>
+      <w:r>
+        <w:tab/>
+        <w:t>)</w:t>
+      </w:r>
+    </w:p>
+    <w:p>
+      <w:r>
+        <w:tab/>
+        <w:t>)</w:t>
+      </w:r>
+    </w:p>
+    <w:p>
+      <w:pPr>
+        <w:ind w:firstLine="720"/>
+      </w:pPr>
+      <w:r>
+        <w:t>)</w:t>
+      </w:r>
+    </w:p>
+    <w:p>
+      <w:r>
+        <w:t xml:space="preserve">  )</w:t>
+      </w:r>
+    </w:p>
+    <w:p>
+      <w:r>
+        <w:t>,</w:t>
+      </w:r>
+    </w:p>
+    <w:p>
+      <w:r>
+        <w:t xml:space="preserve">  </w:t>
+      </w:r>
+      <w:proofErr w:type="spellStart"/>
+      <w:r>
+        <w:t>ssefSPM.translaters.name_zh_cn</w:t>
+      </w:r>
+      <w:proofErr w:type="spellEnd"/>
+      <w:r>
+        <w:t>,</w:t>
+      </w:r>
+    </w:p>
+    <w:p>
+      <w:r>
+        <w:t xml:space="preserve">  nodedb.projects.id  </w:t>
+      </w:r>
+    </w:p>
+    <w:p/>
+    <w:p>
+      <w:r>
+        <w:lastRenderedPageBreak/>
+        <w:t xml:space="preserve">FROM </w:t>
+      </w:r>
+      <w:proofErr w:type="spellStart"/>
+      <w:r>
+        <w:t>ssefSPM.document</w:t>
+      </w:r>
+      <w:proofErr w:type="spellEnd"/>
+      <w:r>
+        <w:t xml:space="preserve">, </w:t>
+      </w:r>
+      <w:proofErr w:type="spellStart"/>
+      <w:r>
+        <w:t>ssefSPM.schools</w:t>
+      </w:r>
+      <w:proofErr w:type="spellEnd"/>
+      <w:r>
+        <w:t xml:space="preserve">, </w:t>
+      </w:r>
+      <w:proofErr w:type="spellStart"/>
+      <w:proofErr w:type="gramStart"/>
+      <w:r>
+        <w:t>nodedb.schools</w:t>
+      </w:r>
+      <w:proofErr w:type="spellEnd"/>
+      <w:proofErr w:type="gramEnd"/>
+      <w:r>
+        <w:t xml:space="preserve">, </w:t>
+      </w:r>
+      <w:proofErr w:type="spellStart"/>
+      <w:r>
+        <w:t>ssefSPM.document_types</w:t>
+      </w:r>
+      <w:proofErr w:type="spellEnd"/>
+      <w:r>
+        <w:t xml:space="preserve">, </w:t>
+      </w:r>
+      <w:proofErr w:type="spellStart"/>
+      <w:r>
+        <w:t>ssefSPM.translaters</w:t>
+      </w:r>
+      <w:proofErr w:type="spellEnd"/>
+      <w:r>
+        <w:t xml:space="preserve">, </w:t>
+      </w:r>
+      <w:proofErr w:type="spellStart"/>
+      <w:r>
+        <w:t>ssefSPM.program_cases</w:t>
+      </w:r>
+      <w:proofErr w:type="spellEnd"/>
+      <w:r>
+        <w:t xml:space="preserve">, </w:t>
+      </w:r>
+      <w:proofErr w:type="spellStart"/>
+      <w:r>
+        <w:t>nodedb.projects</w:t>
+      </w:r>
+      <w:proofErr w:type="spellEnd"/>
+    </w:p>
+    <w:p/>
+    <w:p>
+      <w:r>
+        <w:t xml:space="preserve">where </w:t>
+      </w:r>
+      <w:proofErr w:type="spellStart"/>
+      <w:proofErr w:type="gramStart"/>
+      <w:r>
+        <w:t>ssefSPM.document.related</w:t>
+      </w:r>
+      <w:proofErr w:type="gramEnd"/>
+      <w:r>
+        <w:t>_model</w:t>
+      </w:r>
+      <w:proofErr w:type="spellEnd"/>
+      <w:r>
+        <w:t xml:space="preserve"> = '</w:t>
+      </w:r>
+      <w:proofErr w:type="spellStart"/>
+      <w:r>
+        <w:t>ProgramCase</w:t>
+      </w:r>
+      <w:proofErr w:type="spellEnd"/>
+      <w:r>
+        <w:t xml:space="preserve">' </w:t>
+      </w:r>
+    </w:p>
+    <w:p>
+      <w:r>
+        <w:t xml:space="preserve">and </w:t>
+      </w:r>
+      <w:proofErr w:type="spellStart"/>
+      <w:proofErr w:type="gramStart"/>
+      <w:r>
+        <w:t>ssefSPM.document.type</w:t>
+      </w:r>
+      <w:proofErr w:type="gramEnd"/>
+      <w:r>
+        <w:t>_id</w:t>
+      </w:r>
+      <w:proofErr w:type="spellEnd"/>
+      <w:r>
+        <w:t xml:space="preserve"> = ssefSPM.document_types.id</w:t>
+      </w:r>
+    </w:p>
+    <w:p>
+      <w:r>
+        <w:t xml:space="preserve">and </w:t>
+      </w:r>
+      <w:proofErr w:type="spellStart"/>
+      <w:r>
+        <w:t>ssefSPM.document_types.id_translater</w:t>
+      </w:r>
+      <w:proofErr w:type="spellEnd"/>
+      <w:r>
+        <w:t xml:space="preserve"> = ssefSPM.translaters.id</w:t>
+      </w:r>
+    </w:p>
+    <w:p/>
+    <w:p>
+      <w:r>
+        <w:t xml:space="preserve">and </w:t>
+      </w:r>
+      <w:proofErr w:type="spellStart"/>
+      <w:proofErr w:type="gramStart"/>
+      <w:r>
+        <w:t>ssefSPM.document.related</w:t>
+      </w:r>
+      <w:proofErr w:type="gramEnd"/>
+      <w:r>
+        <w:t>_key</w:t>
+      </w:r>
+      <w:proofErr w:type="spellEnd"/>
+      <w:r>
+        <w:t xml:space="preserve"> = </w:t>
+      </w:r>
+      <w:proofErr w:type="spellStart"/>
+      <w:r>
+        <w:t>ssefSPM</w:t>
+      </w:r>
+      <w:proofErr w:type="spellEnd"/>
+      <w:r>
+        <w:t>.</w:t>
+      </w:r>
+      <w:r>
+        <w:t xml:space="preserve"> </w:t>
+      </w:r>
+      <w:r>
+        <w:t xml:space="preserve">program_cases.id </w:t>
+      </w:r>
+    </w:p>
+    <w:p>
+      <w:r>
+        <w:t xml:space="preserve">and </w:t>
+      </w:r>
+      <w:proofErr w:type="spellStart"/>
+      <w:r>
+        <w:t>ssefSPM.program_</w:t>
+      </w:r>
+      <w:proofErr w:type="gramStart"/>
+      <w:r>
+        <w:t>cases.s</w:t>
+      </w:r>
+      <w:proofErr w:type="gramEnd"/>
+      <w:r>
+        <w:t>_id</w:t>
+      </w:r>
+      <w:proofErr w:type="spellEnd"/>
+      <w:r>
+        <w:t xml:space="preserve"> = ssefSPM.schools.id</w:t>
+      </w:r>
+    </w:p>
+    <w:p>
+      <w:r>
+        <w:t xml:space="preserve">and </w:t>
+      </w:r>
+      <w:proofErr w:type="spellStart"/>
+      <w:proofErr w:type="gramStart"/>
+      <w:r>
+        <w:t>nodedb.schools</w:t>
+      </w:r>
+      <w:proofErr w:type="gramEnd"/>
+      <w:r>
+        <w:t>.code</w:t>
+      </w:r>
+      <w:proofErr w:type="spellEnd"/>
+      <w:r>
+        <w:t xml:space="preserve"> = </w:t>
+      </w:r>
+      <w:proofErr w:type="spellStart"/>
+      <w:r>
+        <w:t>ssefSPM.schools.school_number</w:t>
+      </w:r>
+      <w:proofErr w:type="spellEnd"/>
+    </w:p>
+    <w:p>
+      <w:r>
+        <w:t xml:space="preserve">and nodedb.schools.id = </w:t>
+      </w:r>
+      <w:proofErr w:type="spellStart"/>
+      <w:proofErr w:type="gramStart"/>
+      <w:r>
+        <w:t>nodedb.projects</w:t>
+      </w:r>
+      <w:proofErr w:type="gramEnd"/>
+      <w:r>
+        <w:t>.schoolId</w:t>
+      </w:r>
+      <w:proofErr w:type="spellEnd"/>
+    </w:p>
+    <w:p/>
+    <w:p>
+      <w:r>
+        <w:t xml:space="preserve">and </w:t>
+      </w:r>
+      <w:proofErr w:type="spellStart"/>
+      <w:r>
+        <w:t>ssefSPM.program_</w:t>
+      </w:r>
+      <w:proofErr w:type="gramStart"/>
+      <w:r>
+        <w:t>cases.`</w:t>
+      </w:r>
+      <w:proofErr w:type="gramEnd"/>
+      <w:r>
+        <w:t>title</w:t>
+      </w:r>
+      <w:proofErr w:type="spellEnd"/>
+      <w:r>
+        <w:t>` = nodedb.projects.name</w:t>
+      </w:r>
+    </w:p>
+    <w:p>
+      <w:r>
+        <w:t xml:space="preserve">and </w:t>
+      </w:r>
+      <w:proofErr w:type="spellStart"/>
+      <w:r>
+        <w:t>ssefSPM.program_</w:t>
+      </w:r>
+      <w:proofErr w:type="gramStart"/>
+      <w:r>
+        <w:t>cases.`</w:t>
+      </w:r>
+      <w:proofErr w:type="gramEnd"/>
+      <w:r>
+        <w:t>description</w:t>
+      </w:r>
+      <w:proofErr w:type="spellEnd"/>
+      <w:r>
+        <w:t xml:space="preserve">` = </w:t>
+      </w:r>
+      <w:proofErr w:type="spellStart"/>
+      <w:r>
+        <w:t>nodedb.projects.description</w:t>
+      </w:r>
+      <w:proofErr w:type="spellEnd"/>
+    </w:p>
+    <w:p>
+      <w:pPr>
+        <w:rPr>
+          <w:sz w:val="40"/>
+          <w:szCs w:val="40"/>
+        </w:rPr>
+      </w:pPr>
+    </w:p>
+    <w:p>
+      <w:r>
+        <w:t>and not exists (select *</w:t>
+      </w:r>
+    </w:p>
+    <w:p>
+      <w:proofErr w:type="gramStart"/>
+      <w:r>
+        <w:t>from  `</w:t>
+      </w:r>
+      <w:proofErr w:type="spellStart"/>
+      <w:proofErr w:type="gramEnd"/>
+      <w:r>
+        <w:t>nodedb</w:t>
+      </w:r>
+      <w:proofErr w:type="spellEnd"/>
+      <w:r>
+        <w:t xml:space="preserve">`.`responses`,  </w:t>
+      </w:r>
+      <w:proofErr w:type="spellStart"/>
+      <w:r>
+        <w:t>ssefSPM.case_application_mapping</w:t>
+      </w:r>
+      <w:proofErr w:type="spellEnd"/>
+    </w:p>
+    <w:p>
+      <w:proofErr w:type="gramStart"/>
+      <w:r>
+        <w:t>where</w:t>
+      </w:r>
+      <w:proofErr w:type="gramEnd"/>
+    </w:p>
+    <w:p>
+      <w:proofErr w:type="spellStart"/>
+      <w:r>
+        <w:t>ssefSPM.case_application_</w:t>
+      </w:r>
+      <w:proofErr w:type="gramStart"/>
+      <w:r>
+        <w:t>mapping.case</w:t>
+      </w:r>
+      <w:proofErr w:type="gramEnd"/>
+      <w:r>
+        <w:t>_id</w:t>
+      </w:r>
+      <w:proofErr w:type="spellEnd"/>
+      <w:r>
+        <w:t xml:space="preserve"> = ssefSPM.program_cases.id </w:t>
+      </w:r>
+    </w:p>
+    <w:p>
+      <w:r>
+        <w:t xml:space="preserve">and </w:t>
+      </w:r>
+      <w:proofErr w:type="spellStart"/>
+      <w:r>
+        <w:t>ssefSPM.case_application_</w:t>
+      </w:r>
+      <w:proofErr w:type="gramStart"/>
+      <w:r>
+        <w:t>mapping.result</w:t>
+      </w:r>
+      <w:proofErr w:type="gramEnd"/>
+      <w:r>
+        <w:t>_id</w:t>
+      </w:r>
+      <w:proofErr w:type="spellEnd"/>
+      <w:r>
+        <w:t xml:space="preserve"> = `</w:t>
+      </w:r>
+      <w:proofErr w:type="spellStart"/>
+      <w:r>
+        <w:t>nodedb</w:t>
+      </w:r>
+      <w:proofErr w:type="spellEnd"/>
+      <w:r>
+        <w:t>`.`responses`.</w:t>
+      </w:r>
+      <w:proofErr w:type="spellStart"/>
+      <w:r>
+        <w:t>result_id</w:t>
+      </w:r>
+      <w:proofErr w:type="spellEnd"/>
+    </w:p>
+    <w:p>
+      <w:r>
+        <w:t>)</w:t>
+      </w:r>
+    </w:p>
+    <w:p>
+      <w:pPr>
+        <w:rPr>
+          <w:sz w:val="40"/>
+          <w:szCs w:val="40"/>
+        </w:rPr>
+      </w:pPr>
+    </w:p>
+    <w:p>
+      <w:pPr>
+        <w:rPr>
+          <w:sz w:val="40"/>
+          <w:szCs w:val="40"/>
+        </w:rPr>
+      </w:pPr>
+      <w:r>
+        <w:rPr>
+          <w:sz w:val="40"/>
+          <w:szCs w:val="40"/>
+        </w:rPr>
+        <w:t>UNION</w:t>
+      </w:r>
+    </w:p>
+    <w:p>
+      <w:pPr>
+        <w:rPr>
+          <w:sz w:val="40"/>
+          <w:szCs w:val="40"/>
+        </w:rPr>
+      </w:pPr>
+    </w:p>
+    <w:p>
+      <w:r>
+        <w:t>INSERT INTO `</w:t>
+      </w:r>
+      <w:proofErr w:type="spellStart"/>
+      <w:r>
+        <w:t>nodedb</w:t>
+      </w:r>
+      <w:proofErr w:type="spellEnd"/>
+      <w:proofErr w:type="gramStart"/>
+      <w:r>
+        <w:t>`.`</w:t>
+      </w:r>
+      <w:proofErr w:type="gramEnd"/>
+      <w:r>
+        <w:t>dossiers`</w:t>
+      </w:r>
+    </w:p>
+    <w:p>
+      <w:r>
+        <w:t>(</w:t>
+      </w:r>
+    </w:p>
+    <w:p>
+      <w:r>
+        <w:t>`</w:t>
+      </w:r>
+      <w:proofErr w:type="spellStart"/>
+      <w:r>
+        <w:t>createdAt</w:t>
+      </w:r>
+      <w:proofErr w:type="spellEnd"/>
+      <w:r>
+        <w:t>`,</w:t>
+      </w:r>
+    </w:p>
+    <w:p>
+      <w:r>
+        <w:t>`</w:t>
+      </w:r>
+      <w:proofErr w:type="spellStart"/>
+      <w:r>
+        <w:t>updatedAt</w:t>
+      </w:r>
+      <w:proofErr w:type="spellEnd"/>
+      <w:r>
+        <w:t>`,</w:t>
+      </w:r>
+    </w:p>
+    <w:p>
+      <w:r>
+        <w:t>`</w:t>
+      </w:r>
+      <w:proofErr w:type="spellStart"/>
+      <w:r>
+        <w:t>originalname</w:t>
+      </w:r>
+      <w:proofErr w:type="spellEnd"/>
+      <w:r>
+        <w:t>`,</w:t>
+      </w:r>
+    </w:p>
+    <w:p>
+      <w:r>
+        <w:t>`filename`,</w:t>
+      </w:r>
+    </w:p>
+    <w:p>
+      <w:r>
+        <w:t>`path`,</w:t>
+      </w:r>
+    </w:p>
+    <w:p>
+      <w:r>
+        <w:t>`destination`,</w:t>
+      </w:r>
+    </w:p>
+    <w:p>
+      <w:r>
+        <w:t>`encoding`,</w:t>
+      </w:r>
+    </w:p>
+    <w:p>
+      <w:r>
+        <w:t>`</w:t>
+      </w:r>
+      <w:proofErr w:type="spellStart"/>
+      <w:r>
+        <w:t>mimetype</w:t>
+      </w:r>
+      <w:proofErr w:type="spellEnd"/>
+      <w:r>
+        <w:t>`,</w:t>
+      </w:r>
+    </w:p>
+    <w:p>
+      <w:r>
+        <w:t>`</w:t>
+      </w:r>
+      <w:proofErr w:type="spellStart"/>
+      <w:r>
+        <w:t>docCategory</w:t>
+      </w:r>
+      <w:proofErr w:type="spellEnd"/>
+      <w:r>
+        <w:t>`,</w:t>
+      </w:r>
+    </w:p>
+    <w:p>
+      <w:r>
+        <w:t>`</w:t>
+      </w:r>
+      <w:proofErr w:type="spellStart"/>
+      <w:r>
+        <w:t>projectId</w:t>
+      </w:r>
+      <w:proofErr w:type="spellEnd"/>
+      <w:r>
+        <w:t>`)</w:t>
+      </w:r>
+    </w:p>
+    <w:p/>
+    <w:p/>
+    <w:p>
+      <w:r>
+        <w:t xml:space="preserve">SELECT </w:t>
+      </w:r>
+    </w:p>
+    <w:p>
+      <w:r>
+        <w:t xml:space="preserve">  `</w:t>
+      </w:r>
+      <w:proofErr w:type="spellStart"/>
+      <w:r>
+        <w:t>ssefSPM</w:t>
+      </w:r>
+      <w:proofErr w:type="spellEnd"/>
+      <w:proofErr w:type="gramStart"/>
+      <w:r>
+        <w:t>`.`</w:t>
+      </w:r>
+      <w:proofErr w:type="gramEnd"/>
+      <w:r>
+        <w:t>document`.`</w:t>
+      </w:r>
+      <w:proofErr w:type="spellStart"/>
+      <w:r>
+        <w:t>create_time</w:t>
+      </w:r>
+      <w:proofErr w:type="spellEnd"/>
+      <w:r>
+        <w:t>`,</w:t>
+      </w:r>
+    </w:p>
+    <w:p>
+      <w:r>
+        <w:t xml:space="preserve">  `</w:t>
+      </w:r>
+      <w:proofErr w:type="spellStart"/>
+      <w:r>
+        <w:t>ssefSPM</w:t>
+      </w:r>
+      <w:proofErr w:type="spellEnd"/>
+      <w:proofErr w:type="gramStart"/>
+      <w:r>
+        <w:t>`.`</w:t>
+      </w:r>
+      <w:proofErr w:type="gramEnd"/>
+      <w:r>
+        <w:t>document`.`</w:t>
+      </w:r>
+      <w:proofErr w:type="spellStart"/>
+      <w:r>
+        <w:t>create_time</w:t>
+      </w:r>
+      <w:proofErr w:type="spellEnd"/>
+      <w:r>
+        <w:t xml:space="preserve">`,  </w:t>
+      </w:r>
+    </w:p>
+    <w:p>
+      <w:r>
         <w:lastRenderedPageBreak/>
         <w:t xml:space="preserve">  `</w:t>
       </w:r>
@@ -18079,6 +19271,7 @@
         <w:t xml:space="preserve">  )</w:t>
       </w:r>
     </w:p>
+    <w:p/>
     <w:p>
       <w:r>
         <w:t>,</w:t>
@@ -18162,6 +19355,22 @@
         <w:t>nodedb.projects</w:t>
       </w:r>
       <w:proofErr w:type="spellEnd"/>
+      <w:r>
+        <w:t>, `</w:t>
+      </w:r>
+      <w:proofErr w:type="spellStart"/>
+      <w:r>
+        <w:t>nodedb</w:t>
+      </w:r>
+      <w:proofErr w:type="spellEnd"/>
+      <w:r>
+        <w:t xml:space="preserve">`.`responses`,  </w:t>
+      </w:r>
+      <w:proofErr w:type="spellStart"/>
+      <w:r>
+        <w:t>ssefSPM.case_application_mapping</w:t>
+      </w:r>
+      <w:proofErr w:type="spellEnd"/>
     </w:p>
     <w:p/>
     <w:p>
@@ -18222,59 +19431,6 @@
       </w:r>
     </w:p>
     <w:p/>
-    <w:p>
-      <w:r>
-        <w:t xml:space="preserve">and </w:t>
-      </w:r>
-      <w:proofErr w:type="spellStart"/>
-      <w:proofErr w:type="gramStart"/>
-      <w:r>
-        <w:t>ssefSPM.document.related</w:t>
-      </w:r>
-      <w:proofErr w:type="gramEnd"/>
-      <w:r>
-        <w:t>_key</w:t>
-      </w:r>
-      <w:proofErr w:type="spellEnd"/>
-      <w:r>
-        <w:t xml:space="preserve"> = </w:t>
-      </w:r>
-      <w:proofErr w:type="spellStart"/>
-      <w:r>
-        <w:t>ssefSPM</w:t>
-      </w:r>
-      <w:proofErr w:type="spellEnd"/>
-      <w:r>
-        <w:t>.</w:t>
-      </w:r>
-      <w:r>
-        <w:t xml:space="preserve"> </w:t>
-      </w:r>
-      <w:r>
-        <w:t xml:space="preserve">program_cases.id </w:t>
-      </w:r>
-    </w:p>
-    <w:p>
-      <w:r>
-        <w:t xml:space="preserve">and </w:t>
-      </w:r>
-      <w:proofErr w:type="spellStart"/>
-      <w:r>
-        <w:t>ssefSPM.program_</w:t>
-      </w:r>
-      <w:proofErr w:type="gramStart"/>
-      <w:r>
-        <w:t>cases.s</w:t>
-      </w:r>
-      <w:proofErr w:type="gramEnd"/>
-      <w:r>
-        <w:t>_id</w:t>
-      </w:r>
-      <w:proofErr w:type="spellEnd"/>
-      <w:r>
-        <w:t xml:space="preserve"> = ssefSPM.schools.id</w:t>
-      </w:r>
-    </w:p>
     <w:p>
       <w:r>
         <w:lastRenderedPageBreak/>
@@ -18283,6 +19439,59 @@
       <w:proofErr w:type="spellStart"/>
       <w:proofErr w:type="gramStart"/>
       <w:r>
+        <w:t>ssefSPM.document.related</w:t>
+      </w:r>
+      <w:proofErr w:type="gramEnd"/>
+      <w:r>
+        <w:t>_key</w:t>
+      </w:r>
+      <w:proofErr w:type="spellEnd"/>
+      <w:r>
+        <w:t xml:space="preserve"> = </w:t>
+      </w:r>
+      <w:proofErr w:type="spellStart"/>
+      <w:r>
+        <w:t>ssefSPM</w:t>
+      </w:r>
+      <w:proofErr w:type="spellEnd"/>
+      <w:r>
+        <w:t>.</w:t>
+      </w:r>
+      <w:r>
+        <w:t xml:space="preserve"> </w:t>
+      </w:r>
+      <w:r>
+        <w:t xml:space="preserve">program_cases.id </w:t>
+      </w:r>
+    </w:p>
+    <w:p>
+      <w:r>
+        <w:t xml:space="preserve">and </w:t>
+      </w:r>
+      <w:proofErr w:type="spellStart"/>
+      <w:r>
+        <w:t>ssefSPM.program_</w:t>
+      </w:r>
+      <w:proofErr w:type="gramStart"/>
+      <w:r>
+        <w:t>cases.s</w:t>
+      </w:r>
+      <w:proofErr w:type="gramEnd"/>
+      <w:r>
+        <w:t>_id</w:t>
+      </w:r>
+      <w:proofErr w:type="spellEnd"/>
+      <w:r>
+        <w:t xml:space="preserve"> = ssefSPM.schools.id</w:t>
+      </w:r>
+    </w:p>
+    <w:p>
+      <w:r>
+        <w:t xml:space="preserve">and </w:t>
+      </w:r>
+      <w:proofErr w:type="spellStart"/>
+      <w:proofErr w:type="gramStart"/>
+      <w:r>
         <w:t>nodedb.schools</w:t>
       </w:r>
       <w:proofErr w:type="gramEnd"/>
@@ -18372,1146 +19581,6 @@
     </w:p>
     <w:p>
       <w:r>
-        <w:t>and not exists (select *</w:t>
-      </w:r>
-    </w:p>
-    <w:p>
-      <w:proofErr w:type="gramStart"/>
-      <w:r>
-        <w:t>from  `</w:t>
-      </w:r>
-      <w:proofErr w:type="spellStart"/>
-      <w:proofErr w:type="gramEnd"/>
-      <w:r>
-        <w:t>nodedb</w:t>
-      </w:r>
-      <w:proofErr w:type="spellEnd"/>
-      <w:r>
-        <w:t xml:space="preserve">`.`responses`,  </w:t>
-      </w:r>
-      <w:proofErr w:type="spellStart"/>
-      <w:r>
-        <w:t>ssefSPM.case_application_mapping</w:t>
-      </w:r>
-      <w:proofErr w:type="spellEnd"/>
-    </w:p>
-    <w:p>
-      <w:proofErr w:type="gramStart"/>
-      <w:r>
-        <w:t>where</w:t>
-      </w:r>
-      <w:proofErr w:type="gramEnd"/>
-    </w:p>
-    <w:p>
-      <w:proofErr w:type="spellStart"/>
-      <w:r>
-        <w:t>ssefSPM.case_application_</w:t>
-      </w:r>
-      <w:proofErr w:type="gramStart"/>
-      <w:r>
-        <w:t>mapping.case</w:t>
-      </w:r>
-      <w:proofErr w:type="gramEnd"/>
-      <w:r>
-        <w:t>_id</w:t>
-      </w:r>
-      <w:proofErr w:type="spellEnd"/>
-      <w:r>
-        <w:t xml:space="preserve"> = ssefSPM.program_cases.id </w:t>
-      </w:r>
-    </w:p>
-    <w:p>
-      <w:r>
-        <w:t xml:space="preserve">and </w:t>
-      </w:r>
-      <w:proofErr w:type="spellStart"/>
-      <w:r>
-        <w:t>ssefSPM.case_application_</w:t>
-      </w:r>
-      <w:proofErr w:type="gramStart"/>
-      <w:r>
-        <w:t>mapping.result</w:t>
-      </w:r>
-      <w:proofErr w:type="gramEnd"/>
-      <w:r>
-        <w:t>_id</w:t>
-      </w:r>
-      <w:proofErr w:type="spellEnd"/>
-      <w:r>
-        <w:t xml:space="preserve"> = `</w:t>
-      </w:r>
-      <w:proofErr w:type="spellStart"/>
-      <w:r>
-        <w:t>nodedb</w:t>
-      </w:r>
-      <w:proofErr w:type="spellEnd"/>
-      <w:r>
-        <w:t>`.`responses`.</w:t>
-      </w:r>
-      <w:proofErr w:type="spellStart"/>
-      <w:r>
-        <w:t>result_id</w:t>
-      </w:r>
-      <w:proofErr w:type="spellEnd"/>
-    </w:p>
-    <w:p>
-      <w:r>
-        <w:t>)</w:t>
-      </w:r>
-    </w:p>
-    <w:p>
-      <w:pPr>
-        <w:rPr>
-          <w:sz w:val="40"/>
-          <w:szCs w:val="40"/>
-        </w:rPr>
-      </w:pPr>
-    </w:p>
-    <w:p>
-      <w:pPr>
-        <w:rPr>
-          <w:sz w:val="40"/>
-          <w:szCs w:val="40"/>
-        </w:rPr>
-      </w:pPr>
-      <w:r>
-        <w:rPr>
-          <w:sz w:val="40"/>
-          <w:szCs w:val="40"/>
-        </w:rPr>
-        <w:t>UNION</w:t>
-      </w:r>
-    </w:p>
-    <w:p>
-      <w:pPr>
-        <w:rPr>
-          <w:sz w:val="40"/>
-          <w:szCs w:val="40"/>
-        </w:rPr>
-      </w:pPr>
-    </w:p>
-    <w:p>
-      <w:r>
-        <w:t>INSERT INTO `</w:t>
-      </w:r>
-      <w:proofErr w:type="spellStart"/>
-      <w:r>
-        <w:t>nodedb</w:t>
-      </w:r>
-      <w:proofErr w:type="spellEnd"/>
-      <w:proofErr w:type="gramStart"/>
-      <w:r>
-        <w:t>`.`</w:t>
-      </w:r>
-      <w:proofErr w:type="gramEnd"/>
-      <w:r>
-        <w:t>dossiers`</w:t>
-      </w:r>
-    </w:p>
-    <w:p>
-      <w:r>
-        <w:t>(</w:t>
-      </w:r>
-    </w:p>
-    <w:p>
-      <w:r>
-        <w:t>`</w:t>
-      </w:r>
-      <w:proofErr w:type="spellStart"/>
-      <w:r>
-        <w:t>createdAt</w:t>
-      </w:r>
-      <w:proofErr w:type="spellEnd"/>
-      <w:r>
-        <w:t>`,</w:t>
-      </w:r>
-    </w:p>
-    <w:p>
-      <w:r>
-        <w:t>`</w:t>
-      </w:r>
-      <w:proofErr w:type="spellStart"/>
-      <w:r>
-        <w:t>updatedAt</w:t>
-      </w:r>
-      <w:proofErr w:type="spellEnd"/>
-      <w:r>
-        <w:t>`,</w:t>
-      </w:r>
-    </w:p>
-    <w:p>
-      <w:r>
-        <w:t>`</w:t>
-      </w:r>
-      <w:proofErr w:type="spellStart"/>
-      <w:r>
-        <w:t>originalname</w:t>
-      </w:r>
-      <w:proofErr w:type="spellEnd"/>
-      <w:r>
-        <w:t>`,</w:t>
-      </w:r>
-    </w:p>
-    <w:p>
-      <w:r>
-        <w:t>`filename`,</w:t>
-      </w:r>
-    </w:p>
-    <w:p>
-      <w:r>
-        <w:t>`path`,</w:t>
-      </w:r>
-    </w:p>
-    <w:p>
-      <w:r>
-        <w:t>`destination`,</w:t>
-      </w:r>
-    </w:p>
-    <w:p>
-      <w:r>
-        <w:t>`encoding`,</w:t>
-      </w:r>
-    </w:p>
-    <w:p>
-      <w:r>
-        <w:t>`</w:t>
-      </w:r>
-      <w:proofErr w:type="spellStart"/>
-      <w:r>
-        <w:t>mimetype</w:t>
-      </w:r>
-      <w:proofErr w:type="spellEnd"/>
-      <w:r>
-        <w:t>`,</w:t>
-      </w:r>
-    </w:p>
-    <w:p>
-      <w:r>
-        <w:t>`</w:t>
-      </w:r>
-      <w:proofErr w:type="spellStart"/>
-      <w:r>
-        <w:t>docCategory</w:t>
-      </w:r>
-      <w:proofErr w:type="spellEnd"/>
-      <w:r>
-        <w:t>`,</w:t>
-      </w:r>
-    </w:p>
-    <w:p>
-      <w:r>
-        <w:t>`</w:t>
-      </w:r>
-      <w:proofErr w:type="spellStart"/>
-      <w:r>
-        <w:t>projectId</w:t>
-      </w:r>
-      <w:proofErr w:type="spellEnd"/>
-      <w:r>
-        <w:t>`)</w:t>
-      </w:r>
-    </w:p>
-    <w:p/>
-    <w:p/>
-    <w:p>
-      <w:r>
-        <w:t xml:space="preserve">SELECT </w:t>
-      </w:r>
-    </w:p>
-    <w:p>
-      <w:r>
-        <w:t xml:space="preserve">  `</w:t>
-      </w:r>
-      <w:proofErr w:type="spellStart"/>
-      <w:r>
-        <w:t>ssefSPM</w:t>
-      </w:r>
-      <w:proofErr w:type="spellEnd"/>
-      <w:proofErr w:type="gramStart"/>
-      <w:r>
-        <w:t>`.`</w:t>
-      </w:r>
-      <w:proofErr w:type="gramEnd"/>
-      <w:r>
-        <w:t>document`.`</w:t>
-      </w:r>
-      <w:proofErr w:type="spellStart"/>
-      <w:r>
-        <w:t>create_time</w:t>
-      </w:r>
-      <w:proofErr w:type="spellEnd"/>
-      <w:r>
-        <w:t>`,</w:t>
-      </w:r>
-    </w:p>
-    <w:p>
-      <w:r>
-        <w:t xml:space="preserve">  `</w:t>
-      </w:r>
-      <w:proofErr w:type="spellStart"/>
-      <w:r>
-        <w:t>ssefSPM</w:t>
-      </w:r>
-      <w:proofErr w:type="spellEnd"/>
-      <w:proofErr w:type="gramStart"/>
-      <w:r>
-        <w:t>`.`</w:t>
-      </w:r>
-      <w:proofErr w:type="gramEnd"/>
-      <w:r>
-        <w:t>document`.`</w:t>
-      </w:r>
-      <w:proofErr w:type="spellStart"/>
-      <w:r>
-        <w:t>create_time</w:t>
-      </w:r>
-      <w:proofErr w:type="spellEnd"/>
-      <w:r>
-        <w:t xml:space="preserve">`,  </w:t>
-      </w:r>
-    </w:p>
-    <w:p>
-      <w:r>
-        <w:t xml:space="preserve">  `</w:t>
-      </w:r>
-      <w:proofErr w:type="spellStart"/>
-      <w:r>
-        <w:t>ssefSPM</w:t>
-      </w:r>
-      <w:proofErr w:type="spellEnd"/>
-      <w:proofErr w:type="gramStart"/>
-      <w:r>
-        <w:t>`.`</w:t>
-      </w:r>
-      <w:proofErr w:type="spellStart"/>
-      <w:proofErr w:type="gramEnd"/>
-      <w:r>
-        <w:t>document`.`file</w:t>
-      </w:r>
-      <w:proofErr w:type="spellEnd"/>
-      <w:r>
-        <w:t>`,</w:t>
-      </w:r>
-    </w:p>
-    <w:p>
-      <w:r>
-        <w:t xml:space="preserve">  `</w:t>
-      </w:r>
-      <w:proofErr w:type="spellStart"/>
-      <w:r>
-        <w:t>ssefSPM</w:t>
-      </w:r>
-      <w:proofErr w:type="spellEnd"/>
-      <w:proofErr w:type="gramStart"/>
-      <w:r>
-        <w:t>`.`</w:t>
-      </w:r>
-      <w:proofErr w:type="spellStart"/>
-      <w:proofErr w:type="gramEnd"/>
-      <w:r>
-        <w:t>document`.`file</w:t>
-      </w:r>
-      <w:proofErr w:type="spellEnd"/>
-      <w:r>
-        <w:t>`,</w:t>
-      </w:r>
-    </w:p>
-    <w:p/>
-    <w:p>
-      <w:r>
-        <w:t xml:space="preserve">  </w:t>
-      </w:r>
-      <w:proofErr w:type="gramStart"/>
-      <w:r>
-        <w:t>Concat(</w:t>
-      </w:r>
-      <w:proofErr w:type="gramEnd"/>
-      <w:r>
-        <w:t>'/home/bitnami/htdocs/projects/shinshin/backend/upload/</w:t>
-      </w:r>
-      <w:r>
-        <w:rPr>
-          <w:color w:val="FF0000"/>
-        </w:rPr>
-        <w:t>ProgramCase</w:t>
-      </w:r>
-      <w:r>
-        <w:t xml:space="preserve">/', </w:t>
-      </w:r>
-      <w:proofErr w:type="spellStart"/>
-      <w:r>
-        <w:t>ssefSPM</w:t>
-      </w:r>
-      <w:proofErr w:type="spellEnd"/>
-      <w:r>
-        <w:t>.</w:t>
-      </w:r>
-      <w:r>
-        <w:t xml:space="preserve"> </w:t>
-      </w:r>
-      <w:r>
-        <w:rPr>
-          <w:color w:val="FF0000"/>
-        </w:rPr>
-        <w:t>program_cases</w:t>
-      </w:r>
-      <w:r>
-        <w:t>.id, '/', `</w:t>
-      </w:r>
-      <w:proofErr w:type="spellStart"/>
-      <w:r>
-        <w:t>ssefSPM</w:t>
-      </w:r>
-      <w:proofErr w:type="spellEnd"/>
-      <w:proofErr w:type="gramStart"/>
-      <w:r>
-        <w:t>`.`</w:t>
-      </w:r>
-      <w:proofErr w:type="spellStart"/>
-      <w:proofErr w:type="gramEnd"/>
-      <w:r>
-        <w:t>document`.`file</w:t>
-      </w:r>
-      <w:proofErr w:type="spellEnd"/>
-      <w:r>
-        <w:t>`),</w:t>
-      </w:r>
-    </w:p>
-    <w:p>
-      <w:r>
-        <w:t xml:space="preserve">  </w:t>
-      </w:r>
-      <w:proofErr w:type="gramStart"/>
-      <w:r>
-        <w:t>Concat(</w:t>
-      </w:r>
-      <w:proofErr w:type="gramEnd"/>
-      <w:r>
-        <w:t>'/home/bitnami/htdocs/projects/shinshin/backend/upload/</w:t>
-      </w:r>
-      <w:r>
-        <w:rPr>
-          <w:color w:val="FF0000"/>
-        </w:rPr>
-        <w:t>ProgramCase</w:t>
-      </w:r>
-      <w:r>
-        <w:t>/', `</w:t>
-      </w:r>
-      <w:proofErr w:type="spellStart"/>
-      <w:r>
-        <w:t>ssefSPM</w:t>
-      </w:r>
-      <w:proofErr w:type="spellEnd"/>
-      <w:r>
-        <w:t>`.`</w:t>
-      </w:r>
-      <w:proofErr w:type="spellStart"/>
-      <w:r>
-        <w:t>document`.`file</w:t>
-      </w:r>
-      <w:proofErr w:type="spellEnd"/>
-      <w:r>
-        <w:t>`),</w:t>
-      </w:r>
-    </w:p>
-    <w:p>
-      <w:r>
-        <w:t xml:space="preserve">  '7bit',</w:t>
-      </w:r>
-    </w:p>
-    <w:p/>
-    <w:p>
-      <w:r>
-        <w:lastRenderedPageBreak/>
-        <w:t>If (`</w:t>
-      </w:r>
-      <w:proofErr w:type="spellStart"/>
-      <w:r>
-        <w:t>ssefSPM</w:t>
-      </w:r>
-      <w:proofErr w:type="spellEnd"/>
-      <w:proofErr w:type="gramStart"/>
-      <w:r>
-        <w:t>`.`</w:t>
-      </w:r>
-      <w:proofErr w:type="spellStart"/>
-      <w:proofErr w:type="gramEnd"/>
-      <w:r>
-        <w:t>document`.`file</w:t>
-      </w:r>
-      <w:proofErr w:type="spellEnd"/>
-      <w:r>
-        <w:t xml:space="preserve">` </w:t>
-      </w:r>
-      <w:proofErr w:type="spellStart"/>
-      <w:r>
-        <w:t>regexp</w:t>
-      </w:r>
-      <w:proofErr w:type="spellEnd"/>
-      <w:r>
-        <w:t xml:space="preserve"> '.docx', 'application/vnd.openxmlformats-officedocument.wordprocessingml.document',</w:t>
-      </w:r>
-    </w:p>
-    <w:p>
-      <w:r>
-        <w:tab/>
-        <w:t>If (`</w:t>
-      </w:r>
-      <w:proofErr w:type="spellStart"/>
-      <w:r>
-        <w:t>ssefSPM</w:t>
-      </w:r>
-      <w:proofErr w:type="spellEnd"/>
-      <w:proofErr w:type="gramStart"/>
-      <w:r>
-        <w:t>`.`</w:t>
-      </w:r>
-      <w:proofErr w:type="spellStart"/>
-      <w:proofErr w:type="gramEnd"/>
-      <w:r>
-        <w:t>document`.`file</w:t>
-      </w:r>
-      <w:proofErr w:type="spellEnd"/>
-      <w:r>
-        <w:t xml:space="preserve">` </w:t>
-      </w:r>
-      <w:proofErr w:type="spellStart"/>
-      <w:r>
-        <w:t>regexp</w:t>
-      </w:r>
-      <w:proofErr w:type="spellEnd"/>
-      <w:r>
-        <w:t xml:space="preserve"> '.jpg' OR `</w:t>
-      </w:r>
-      <w:proofErr w:type="spellStart"/>
-      <w:r>
-        <w:t>ssefSPM</w:t>
-      </w:r>
-      <w:proofErr w:type="spellEnd"/>
-      <w:r>
-        <w:t>`.`</w:t>
-      </w:r>
-      <w:proofErr w:type="spellStart"/>
-      <w:r>
-        <w:t>document`.`file</w:t>
-      </w:r>
-      <w:proofErr w:type="spellEnd"/>
-      <w:r>
-        <w:t xml:space="preserve">` </w:t>
-      </w:r>
-      <w:proofErr w:type="spellStart"/>
-      <w:r>
-        <w:t>regexp</w:t>
-      </w:r>
-      <w:proofErr w:type="spellEnd"/>
-      <w:r>
-        <w:t xml:space="preserve"> '.jpeg', 'image/jpeg', </w:t>
-      </w:r>
-    </w:p>
-    <w:p>
-      <w:r>
-        <w:tab/>
-        <w:t>If (`</w:t>
-      </w:r>
-      <w:proofErr w:type="spellStart"/>
-      <w:r>
-        <w:t>ssefSPM</w:t>
-      </w:r>
-      <w:proofErr w:type="spellEnd"/>
-      <w:proofErr w:type="gramStart"/>
-      <w:r>
-        <w:t>`.`</w:t>
-      </w:r>
-      <w:proofErr w:type="spellStart"/>
-      <w:proofErr w:type="gramEnd"/>
-      <w:r>
-        <w:t>document`.`file</w:t>
-      </w:r>
-      <w:proofErr w:type="spellEnd"/>
-      <w:r>
-        <w:t xml:space="preserve">` </w:t>
-      </w:r>
-      <w:proofErr w:type="spellStart"/>
-      <w:r>
-        <w:t>regexp</w:t>
-      </w:r>
-      <w:proofErr w:type="spellEnd"/>
-      <w:r>
-        <w:t xml:space="preserve"> '.pdf', 'application/pdf',</w:t>
-      </w:r>
-    </w:p>
-    <w:p>
-      <w:r>
-        <w:tab/>
-        <w:t>If (`</w:t>
-      </w:r>
-      <w:proofErr w:type="spellStart"/>
-      <w:r>
-        <w:t>ssefSPM</w:t>
-      </w:r>
-      <w:proofErr w:type="spellEnd"/>
-      <w:proofErr w:type="gramStart"/>
-      <w:r>
-        <w:t>`.`</w:t>
-      </w:r>
-      <w:proofErr w:type="spellStart"/>
-      <w:proofErr w:type="gramEnd"/>
-      <w:r>
-        <w:t>document`.`file</w:t>
-      </w:r>
-      <w:proofErr w:type="spellEnd"/>
-      <w:r>
-        <w:t xml:space="preserve">` </w:t>
-      </w:r>
-      <w:proofErr w:type="spellStart"/>
-      <w:r>
-        <w:t>regexp</w:t>
-      </w:r>
-      <w:proofErr w:type="spellEnd"/>
-      <w:r>
-        <w:t xml:space="preserve"> '.txt', 'text/plain',</w:t>
-      </w:r>
-    </w:p>
-    <w:p>
-      <w:r>
-        <w:tab/>
-        <w:t>If (`</w:t>
-      </w:r>
-      <w:proofErr w:type="spellStart"/>
-      <w:r>
-        <w:t>ssefSPM</w:t>
-      </w:r>
-      <w:proofErr w:type="spellEnd"/>
-      <w:proofErr w:type="gramStart"/>
-      <w:r>
-        <w:t>`.`</w:t>
-      </w:r>
-      <w:proofErr w:type="spellStart"/>
-      <w:proofErr w:type="gramEnd"/>
-      <w:r>
-        <w:t>document`.`file</w:t>
-      </w:r>
-      <w:proofErr w:type="spellEnd"/>
-      <w:r>
-        <w:t xml:space="preserve">` </w:t>
-      </w:r>
-      <w:proofErr w:type="spellStart"/>
-      <w:r>
-        <w:t>regexp</w:t>
-      </w:r>
-      <w:proofErr w:type="spellEnd"/>
-      <w:r>
-        <w:t xml:space="preserve"> '.doc', 'application/</w:t>
-      </w:r>
-      <w:proofErr w:type="spellStart"/>
-      <w:r>
-        <w:t>msword</w:t>
-      </w:r>
-      <w:proofErr w:type="spellEnd"/>
-      <w:r>
-        <w:t>',</w:t>
-      </w:r>
-    </w:p>
-    <w:p>
-      <w:r>
-        <w:tab/>
-        <w:t>If (`</w:t>
-      </w:r>
-      <w:proofErr w:type="spellStart"/>
-      <w:r>
-        <w:t>ssefSPM</w:t>
-      </w:r>
-      <w:proofErr w:type="spellEnd"/>
-      <w:proofErr w:type="gramStart"/>
-      <w:r>
-        <w:t>`.`</w:t>
-      </w:r>
-      <w:proofErr w:type="spellStart"/>
-      <w:proofErr w:type="gramEnd"/>
-      <w:r>
-        <w:t>document`.`file</w:t>
-      </w:r>
-      <w:proofErr w:type="spellEnd"/>
-      <w:r>
-        <w:t xml:space="preserve">` </w:t>
-      </w:r>
-      <w:proofErr w:type="spellStart"/>
-      <w:r>
-        <w:t>regexp</w:t>
-      </w:r>
-      <w:proofErr w:type="spellEnd"/>
-      <w:r>
-        <w:t xml:space="preserve"> '</w:t>
-      </w:r>
-      <w:r>
-        <w:t>.</w:t>
-      </w:r>
-      <w:proofErr w:type="spellStart"/>
-      <w:r>
-        <w:rPr>
-          <w:rFonts w:hint="eastAsia"/>
-        </w:rPr>
-        <w:t>xls</w:t>
-      </w:r>
-      <w:proofErr w:type="spellEnd"/>
-      <w:r>
-        <w:t xml:space="preserve">', 'application/vnd.ms-excel', </w:t>
-      </w:r>
-    </w:p>
-    <w:p>
-      <w:r>
-        <w:tab/>
-        <w:t>If (`</w:t>
-      </w:r>
-      <w:proofErr w:type="spellStart"/>
-      <w:r>
-        <w:t>ssefSPM</w:t>
-      </w:r>
-      <w:proofErr w:type="spellEnd"/>
-      <w:proofErr w:type="gramStart"/>
-      <w:r>
-        <w:t>`.`</w:t>
-      </w:r>
-      <w:proofErr w:type="spellStart"/>
-      <w:proofErr w:type="gramEnd"/>
-      <w:r>
-        <w:t>document`.`file</w:t>
-      </w:r>
-      <w:proofErr w:type="spellEnd"/>
-      <w:r>
-        <w:t xml:space="preserve">` </w:t>
-      </w:r>
-      <w:proofErr w:type="spellStart"/>
-      <w:r>
-        <w:t>regexp</w:t>
-      </w:r>
-      <w:proofErr w:type="spellEnd"/>
-      <w:r>
-        <w:t xml:space="preserve"> '</w:t>
-      </w:r>
-      <w:r>
-        <w:t>.</w:t>
-      </w:r>
-      <w:r>
-        <w:t xml:space="preserve">pptx', 'application/vnd.openxmlformats-officedocument.presentationml.presentation', </w:t>
-      </w:r>
-    </w:p>
-    <w:p>
-      <w:r>
-        <w:tab/>
-        <w:t>If (`</w:t>
-      </w:r>
-      <w:proofErr w:type="spellStart"/>
-      <w:r>
-        <w:t>ssefSPM</w:t>
-      </w:r>
-      <w:proofErr w:type="spellEnd"/>
-      <w:proofErr w:type="gramStart"/>
-      <w:r>
-        <w:t>`.`</w:t>
-      </w:r>
-      <w:proofErr w:type="spellStart"/>
-      <w:proofErr w:type="gramEnd"/>
-      <w:r>
-        <w:t>document`.`file</w:t>
-      </w:r>
-      <w:proofErr w:type="spellEnd"/>
-      <w:r>
-        <w:t xml:space="preserve">` </w:t>
-      </w:r>
-      <w:proofErr w:type="spellStart"/>
-      <w:r>
-        <w:t>regexp</w:t>
-      </w:r>
-      <w:proofErr w:type="spellEnd"/>
-      <w:r>
-        <w:t xml:space="preserve"> '</w:t>
-      </w:r>
-      <w:r>
-        <w:t>.</w:t>
-      </w:r>
-      <w:r>
-        <w:rPr>
-          <w:rFonts w:hint="eastAsia"/>
-        </w:rPr>
-        <w:t>xlsx</w:t>
-      </w:r>
-      <w:r>
-        <w:t>', '</w:t>
-      </w:r>
-      <w:r>
-        <w:t>application/vnd.openxmlformats-officedocument.spreadsheetml.sheet</w:t>
-      </w:r>
-      <w:r>
-        <w:t xml:space="preserve">', </w:t>
-      </w:r>
-    </w:p>
-    <w:p/>
-    <w:p>
-      <w:r>
-        <w:t>'application/octet-stream'</w:t>
-      </w:r>
-    </w:p>
-    <w:p>
-      <w:r>
-        <w:tab/>
-        <w:t>)</w:t>
-      </w:r>
-    </w:p>
-    <w:p>
-      <w:r>
-        <w:tab/>
-        <w:t>)</w:t>
-      </w:r>
-    </w:p>
-    <w:p>
-      <w:r>
-        <w:tab/>
-        <w:t>)</w:t>
-      </w:r>
-    </w:p>
-    <w:p>
-      <w:r>
-        <w:tab/>
-        <w:t>)</w:t>
-      </w:r>
-    </w:p>
-    <w:p>
-      <w:r>
-        <w:tab/>
-        <w:t>)</w:t>
-      </w:r>
-    </w:p>
-    <w:p>
-      <w:r>
-        <w:tab/>
-        <w:t>)</w:t>
-      </w:r>
-    </w:p>
-    <w:p>
-      <w:pPr>
-        <w:ind w:firstLine="720"/>
-      </w:pPr>
-      <w:r>
-        <w:t>)</w:t>
-      </w:r>
-    </w:p>
-    <w:p>
-      <w:r>
-        <w:t xml:space="preserve">  )</w:t>
-      </w:r>
-    </w:p>
-    <w:p/>
-    <w:p>
-      <w:r>
-        <w:t>,</w:t>
-      </w:r>
-    </w:p>
-    <w:p>
-      <w:r>
-        <w:t xml:space="preserve">  </w:t>
-      </w:r>
-      <w:proofErr w:type="spellStart"/>
-      <w:r>
-        <w:t>ssefSPM.translaters.name_zh_cn</w:t>
-      </w:r>
-      <w:proofErr w:type="spellEnd"/>
-      <w:r>
-        <w:t>,</w:t>
-      </w:r>
-    </w:p>
-    <w:p>
-      <w:r>
-        <w:t xml:space="preserve">  nodedb.projects.id  </w:t>
-      </w:r>
-    </w:p>
-    <w:p/>
-    <w:p>
-      <w:r>
-        <w:t xml:space="preserve">FROM </w:t>
-      </w:r>
-      <w:proofErr w:type="spellStart"/>
-      <w:r>
-        <w:t>ssefSPM.document</w:t>
-      </w:r>
-      <w:proofErr w:type="spellEnd"/>
-      <w:r>
-        <w:t xml:space="preserve">, </w:t>
-      </w:r>
-      <w:proofErr w:type="spellStart"/>
-      <w:r>
-        <w:t>ssefSPM.schools</w:t>
-      </w:r>
-      <w:proofErr w:type="spellEnd"/>
-      <w:r>
-        <w:t xml:space="preserve">, </w:t>
-      </w:r>
-      <w:proofErr w:type="spellStart"/>
-      <w:proofErr w:type="gramStart"/>
-      <w:r>
-        <w:t>nodedb.schools</w:t>
-      </w:r>
-      <w:proofErr w:type="spellEnd"/>
-      <w:proofErr w:type="gramEnd"/>
-      <w:r>
-        <w:t xml:space="preserve">, </w:t>
-      </w:r>
-      <w:proofErr w:type="spellStart"/>
-      <w:r>
-        <w:t>ssefSPM.document_types</w:t>
-      </w:r>
-      <w:proofErr w:type="spellEnd"/>
-      <w:r>
-        <w:t xml:space="preserve">, </w:t>
-      </w:r>
-      <w:proofErr w:type="spellStart"/>
-      <w:r>
-        <w:t>ssefSPM.translaters</w:t>
-      </w:r>
-      <w:proofErr w:type="spellEnd"/>
-      <w:r>
-        <w:t xml:space="preserve">, </w:t>
-      </w:r>
-      <w:proofErr w:type="spellStart"/>
-      <w:r>
-        <w:t>ssefSPM.program_cases</w:t>
-      </w:r>
-      <w:proofErr w:type="spellEnd"/>
-      <w:r>
-        <w:t xml:space="preserve">, </w:t>
-      </w:r>
-      <w:proofErr w:type="spellStart"/>
-      <w:r>
-        <w:t>nodedb.projects</w:t>
-      </w:r>
-      <w:proofErr w:type="spellEnd"/>
-      <w:r>
-        <w:t>, `</w:t>
-      </w:r>
-      <w:proofErr w:type="spellStart"/>
-      <w:r>
-        <w:t>nodedb</w:t>
-      </w:r>
-      <w:proofErr w:type="spellEnd"/>
-      <w:r>
-        <w:t xml:space="preserve">`.`responses`,  </w:t>
-      </w:r>
-      <w:proofErr w:type="spellStart"/>
-      <w:r>
-        <w:t>ssefSPM.case_application_mapping</w:t>
-      </w:r>
-      <w:proofErr w:type="spellEnd"/>
-    </w:p>
-    <w:p/>
-    <w:p>
-      <w:r>
-        <w:t xml:space="preserve">where </w:t>
-      </w:r>
-      <w:proofErr w:type="spellStart"/>
-      <w:proofErr w:type="gramStart"/>
-      <w:r>
-        <w:t>ssefSPM.document.related</w:t>
-      </w:r>
-      <w:proofErr w:type="gramEnd"/>
-      <w:r>
-        <w:t>_model</w:t>
-      </w:r>
-      <w:proofErr w:type="spellEnd"/>
-      <w:r>
-        <w:t xml:space="preserve"> = '</w:t>
-      </w:r>
-      <w:proofErr w:type="spellStart"/>
-      <w:r>
-        <w:t>ProgramCase</w:t>
-      </w:r>
-      <w:proofErr w:type="spellEnd"/>
-      <w:r>
-        <w:t xml:space="preserve">' </w:t>
-      </w:r>
-    </w:p>
-    <w:p>
-      <w:r>
-        <w:t xml:space="preserve">and </w:t>
-      </w:r>
-      <w:proofErr w:type="spellStart"/>
-      <w:proofErr w:type="gramStart"/>
-      <w:r>
-        <w:t>ssefSPM.document.type</w:t>
-      </w:r>
-      <w:proofErr w:type="gramEnd"/>
-      <w:r>
-        <w:t>_id</w:t>
-      </w:r>
-      <w:proofErr w:type="spellEnd"/>
-      <w:r>
-        <w:t xml:space="preserve"> = ssefSPM.document_types.id</w:t>
-      </w:r>
-    </w:p>
-    <w:p>
-      <w:r>
-        <w:t xml:space="preserve">and </w:t>
-      </w:r>
-      <w:proofErr w:type="spellStart"/>
-      <w:r>
-        <w:t>ssefSPM.document_types.id_translater</w:t>
-      </w:r>
-      <w:proofErr w:type="spellEnd"/>
-      <w:r>
-        <w:t xml:space="preserve"> = ssefSPM.translaters.id</w:t>
-      </w:r>
-    </w:p>
-    <w:p/>
-    <w:p>
-      <w:r>
-        <w:t xml:space="preserve">and </w:t>
-      </w:r>
-      <w:proofErr w:type="spellStart"/>
-      <w:proofErr w:type="gramStart"/>
-      <w:r>
-        <w:t>ssefSPM.document.related</w:t>
-      </w:r>
-      <w:proofErr w:type="gramEnd"/>
-      <w:r>
-        <w:t>_key</w:t>
-      </w:r>
-      <w:proofErr w:type="spellEnd"/>
-      <w:r>
-        <w:t xml:space="preserve"> = </w:t>
-      </w:r>
-      <w:proofErr w:type="spellStart"/>
-      <w:r>
-        <w:t>ssefSPM</w:t>
-      </w:r>
-      <w:proofErr w:type="spellEnd"/>
-      <w:r>
-        <w:t>.</w:t>
-      </w:r>
-      <w:r>
-        <w:t xml:space="preserve"> </w:t>
-      </w:r>
-      <w:r>
-        <w:t xml:space="preserve">program_cases.id </w:t>
-      </w:r>
-    </w:p>
-    <w:p>
-      <w:r>
-        <w:t xml:space="preserve">and </w:t>
-      </w:r>
-      <w:proofErr w:type="spellStart"/>
-      <w:r>
-        <w:t>ssefSPM.program_</w:t>
-      </w:r>
-      <w:proofErr w:type="gramStart"/>
-      <w:r>
-        <w:t>cases.s</w:t>
-      </w:r>
-      <w:proofErr w:type="gramEnd"/>
-      <w:r>
-        <w:t>_id</w:t>
-      </w:r>
-      <w:proofErr w:type="spellEnd"/>
-      <w:r>
-        <w:t xml:space="preserve"> = ssefSPM.schools.id</w:t>
-      </w:r>
-    </w:p>
-    <w:p>
-      <w:r>
-        <w:t xml:space="preserve">and </w:t>
-      </w:r>
-      <w:proofErr w:type="spellStart"/>
-      <w:proofErr w:type="gramStart"/>
-      <w:r>
-        <w:t>nodedb.schools</w:t>
-      </w:r>
-      <w:proofErr w:type="gramEnd"/>
-      <w:r>
-        <w:t>.code</w:t>
-      </w:r>
-      <w:proofErr w:type="spellEnd"/>
-      <w:r>
-        <w:t xml:space="preserve"> = </w:t>
-      </w:r>
-      <w:proofErr w:type="spellStart"/>
-      <w:r>
-        <w:t>ssefSPM.schools.school_number</w:t>
-      </w:r>
-      <w:proofErr w:type="spellEnd"/>
-    </w:p>
-    <w:p>
-      <w:r>
-        <w:t xml:space="preserve">and nodedb.schools.id = </w:t>
-      </w:r>
-      <w:proofErr w:type="spellStart"/>
-      <w:proofErr w:type="gramStart"/>
-      <w:r>
-        <w:t>nodedb.projects</w:t>
-      </w:r>
-      <w:proofErr w:type="gramEnd"/>
-      <w:r>
-        <w:t>.schoolId</w:t>
-      </w:r>
-      <w:proofErr w:type="spellEnd"/>
-    </w:p>
-    <w:p/>
-    <w:p>
-      <w:r>
-        <w:t xml:space="preserve">and </w:t>
-      </w:r>
-      <w:proofErr w:type="spellStart"/>
-      <w:r>
-        <w:t>ssefSPM.program_</w:t>
-      </w:r>
-      <w:proofErr w:type="gramStart"/>
-      <w:r>
-        <w:t>cases.`</w:t>
-      </w:r>
-      <w:proofErr w:type="gramEnd"/>
-      <w:r>
-        <w:t>title</w:t>
-      </w:r>
-      <w:proofErr w:type="spellEnd"/>
-      <w:r>
-        <w:t>` = nodedb.projects.name</w:t>
-      </w:r>
-    </w:p>
-    <w:p>
-      <w:r>
-        <w:t xml:space="preserve">and </w:t>
-      </w:r>
-      <w:proofErr w:type="spellStart"/>
-      <w:r>
-        <w:t>ssefSPM.program_</w:t>
-      </w:r>
-      <w:proofErr w:type="gramStart"/>
-      <w:r>
-        <w:t>cases.`</w:t>
-      </w:r>
-      <w:proofErr w:type="gramEnd"/>
-      <w:r>
-        <w:t>description</w:t>
-      </w:r>
-      <w:proofErr w:type="spellEnd"/>
-      <w:r>
-        <w:t xml:space="preserve">` = </w:t>
-      </w:r>
-      <w:proofErr w:type="spellStart"/>
-      <w:r>
-        <w:t>nodedb.projects.description</w:t>
-      </w:r>
-      <w:proofErr w:type="spellEnd"/>
-    </w:p>
-    <w:p>
-      <w:pPr>
-        <w:rPr>
-          <w:sz w:val="40"/>
-          <w:szCs w:val="40"/>
-        </w:rPr>
-      </w:pPr>
-    </w:p>
-    <w:p>
-      <w:r>
-        <w:lastRenderedPageBreak/>
         <w:t xml:space="preserve">and </w:t>
       </w:r>
       <w:proofErr w:type="spellStart"/>

</xml_diff>

<commit_message>
search school list by label only
</commit_message>
<xml_diff>
--- a/ops/migration/log.docx
+++ b/ops/migration/log.docx
@@ -3845,6 +3845,9 @@
         <w:pBdr>
           <w:bottom w:val="single" w:sz="6" w:space="1" w:color="auto"/>
         </w:pBdr>
+        <w:rPr>
+          <w:rFonts w:hint="eastAsia"/>
+        </w:rPr>
       </w:pPr>
       <w:r>
         <w:t xml:space="preserve">  </w:t>
@@ -14132,6 +14135,25 @@
       </w:pPr>
     </w:p>
     <w:p/>
+    <w:p>
+      <w:pPr>
+        <w:rPr>
+          <w:b/>
+          <w:bCs/>
+          <w:sz w:val="44"/>
+          <w:szCs w:val="44"/>
+        </w:rPr>
+      </w:pPr>
+      <w:r>
+        <w:rPr>
+          <w:b/>
+          <w:bCs/>
+          <w:sz w:val="44"/>
+          <w:szCs w:val="44"/>
+        </w:rPr>
+        <w:t>This section is OBSOLETE</w:t>
+      </w:r>
+    </w:p>
     <w:p/>
     <w:p>
       <w:pPr>
@@ -14301,6 +14323,7 @@
         </w:pBdr>
       </w:pPr>
       <w:r>
+        <w:lastRenderedPageBreak/>
         <w:tab/>
         <w:t xml:space="preserve">and </w:t>
       </w:r>
@@ -14330,7 +14353,6 @@
         </w:pBdr>
       </w:pPr>
       <w:r>
-        <w:lastRenderedPageBreak/>
         <w:t xml:space="preserve">    </w:t>
       </w:r>
       <w:r>
@@ -14557,6 +14579,1351 @@
     <w:p>
       <w:pPr>
         <w:pBdr>
+          <w:bottom w:val="single" w:sz="6" w:space="1" w:color="auto"/>
+        </w:pBdr>
+      </w:pPr>
+    </w:p>
+    <w:p>
+      <w:pPr>
+        <w:pBdr>
+          <w:bottom w:val="single" w:sz="6" w:space="1" w:color="auto"/>
+        </w:pBdr>
+      </w:pPr>
+    </w:p>
+    <w:p/>
+    <w:p>
+      <w:pPr>
+        <w:rPr>
+          <w:b/>
+          <w:bCs/>
+          <w:sz w:val="40"/>
+          <w:szCs w:val="40"/>
+        </w:rPr>
+      </w:pPr>
+      <w:r>
+        <w:rPr>
+          <w:b/>
+          <w:bCs/>
+          <w:sz w:val="40"/>
+          <w:szCs w:val="40"/>
+        </w:rPr>
+        <w:t>Rebuild users table July 26, 2022</w:t>
+      </w:r>
+    </w:p>
+    <w:p/>
+    <w:p>
+      <w:pPr>
+        <w:rPr>
+          <w:b/>
+          <w:bCs/>
+          <w:sz w:val="40"/>
+          <w:szCs w:val="40"/>
+        </w:rPr>
+      </w:pPr>
+      <w:r>
+        <w:rPr>
+          <w:b/>
+          <w:bCs/>
+          <w:sz w:val="40"/>
+          <w:szCs w:val="40"/>
+        </w:rPr>
+        <w:t>1.</w:t>
+      </w:r>
+    </w:p>
+    <w:p/>
+    <w:p>
+      <w:r>
+        <w:rPr>
+          <w:rFonts w:hint="eastAsia"/>
+        </w:rPr>
+        <w:t xml:space="preserve">delete from </w:t>
+      </w:r>
+      <w:proofErr w:type="spellStart"/>
+      <w:r>
+        <w:rPr>
+          <w:rFonts w:hint="eastAsia"/>
+        </w:rPr>
+        <w:t>nodedb.users</w:t>
+      </w:r>
+      <w:proofErr w:type="spellEnd"/>
+      <w:r>
+        <w:rPr>
+          <w:rFonts w:hint="eastAsia"/>
+        </w:rPr>
+        <w:t xml:space="preserve"> where title = '</w:t>
+      </w:r>
+      <w:r>
+        <w:rPr>
+          <w:rFonts w:hint="eastAsia"/>
+        </w:rPr>
+        <w:t>校长</w:t>
+      </w:r>
+      <w:r>
+        <w:rPr>
+          <w:rFonts w:hint="eastAsia"/>
+        </w:rPr>
+        <w:t>' and id &gt; 0</w:t>
+      </w:r>
+    </w:p>
+    <w:p/>
+    <w:p>
+      <w:pPr>
+        <w:rPr>
+          <w:b/>
+          <w:bCs/>
+          <w:sz w:val="40"/>
+          <w:szCs w:val="40"/>
+        </w:rPr>
+      </w:pPr>
+      <w:r>
+        <w:rPr>
+          <w:b/>
+          <w:bCs/>
+          <w:sz w:val="40"/>
+          <w:szCs w:val="40"/>
+        </w:rPr>
+        <w:t>2.</w:t>
+      </w:r>
+    </w:p>
+    <w:p>
+      <w:pPr>
+        <w:pBdr>
+          <w:bottom w:val="single" w:sz="6" w:space="1" w:color="auto"/>
+        </w:pBdr>
+      </w:pPr>
+      <w:r>
+        <w:t>update `</w:t>
+      </w:r>
+      <w:proofErr w:type="spellStart"/>
+      <w:r>
+        <w:t>nodedb</w:t>
+      </w:r>
+      <w:proofErr w:type="spellEnd"/>
+      <w:proofErr w:type="gramStart"/>
+      <w:r>
+        <w:t>`.`</w:t>
+      </w:r>
+      <w:proofErr w:type="gramEnd"/>
+      <w:r>
+        <w:t>users`</w:t>
+      </w:r>
+    </w:p>
+    <w:p>
+      <w:pPr>
+        <w:pBdr>
+          <w:bottom w:val="single" w:sz="6" w:space="1" w:color="auto"/>
+        </w:pBdr>
+      </w:pPr>
+      <w:r>
+        <w:t xml:space="preserve">set </w:t>
+      </w:r>
+    </w:p>
+    <w:p>
+      <w:pPr>
+        <w:pBdr>
+          <w:bottom w:val="single" w:sz="6" w:space="1" w:color="auto"/>
+        </w:pBdr>
+      </w:pPr>
+      <w:r>
+        <w:t xml:space="preserve">  </w:t>
+      </w:r>
+      <w:proofErr w:type="spellStart"/>
+      <w:r>
+        <w:t>schoolId</w:t>
+      </w:r>
+      <w:proofErr w:type="spellEnd"/>
+      <w:r>
+        <w:t xml:space="preserve"> = (</w:t>
+      </w:r>
+    </w:p>
+    <w:p>
+      <w:pPr>
+        <w:pBdr>
+          <w:bottom w:val="single" w:sz="6" w:space="1" w:color="auto"/>
+        </w:pBdr>
+      </w:pPr>
+      <w:r>
+        <w:tab/>
+        <w:t xml:space="preserve">select nodedb.schools.id </w:t>
+      </w:r>
+    </w:p>
+    <w:p>
+      <w:pPr>
+        <w:pBdr>
+          <w:bottom w:val="single" w:sz="6" w:space="1" w:color="auto"/>
+        </w:pBdr>
+      </w:pPr>
+      <w:r>
+        <w:t xml:space="preserve">    </w:t>
+      </w:r>
+      <w:r>
+        <w:tab/>
+      </w:r>
+      <w:proofErr w:type="gramStart"/>
+      <w:r>
+        <w:t xml:space="preserve">FROM  </w:t>
+      </w:r>
+      <w:proofErr w:type="spellStart"/>
+      <w:r>
+        <w:t>ssefSPM.school</w:t>
+      </w:r>
+      <w:proofErr w:type="gramEnd"/>
+      <w:r>
+        <w:t>_contacts</w:t>
+      </w:r>
+      <w:proofErr w:type="spellEnd"/>
+      <w:r>
+        <w:t xml:space="preserve">, </w:t>
+      </w:r>
+      <w:proofErr w:type="spellStart"/>
+      <w:r>
+        <w:t>ssefSPM.schools</w:t>
+      </w:r>
+      <w:proofErr w:type="spellEnd"/>
+      <w:r>
+        <w:t xml:space="preserve">, </w:t>
+      </w:r>
+      <w:proofErr w:type="spellStart"/>
+      <w:r>
+        <w:t>nodedb.schools</w:t>
+      </w:r>
+      <w:proofErr w:type="spellEnd"/>
+    </w:p>
+    <w:p>
+      <w:pPr>
+        <w:pBdr>
+          <w:bottom w:val="single" w:sz="6" w:space="1" w:color="auto"/>
+        </w:pBdr>
+      </w:pPr>
+      <w:r>
+        <w:tab/>
+        <w:t xml:space="preserve">where </w:t>
+      </w:r>
+      <w:proofErr w:type="spellStart"/>
+      <w:r>
+        <w:t>ssefSPM.school_contacts.id_school</w:t>
+      </w:r>
+      <w:proofErr w:type="spellEnd"/>
+      <w:r>
+        <w:t xml:space="preserve"> = ssefSPM.schools.id </w:t>
+      </w:r>
+    </w:p>
+    <w:p>
+      <w:pPr>
+        <w:pBdr>
+          <w:bottom w:val="single" w:sz="6" w:space="1" w:color="auto"/>
+        </w:pBdr>
+      </w:pPr>
+      <w:r>
+        <w:tab/>
+        <w:t xml:space="preserve">and </w:t>
+      </w:r>
+      <w:proofErr w:type="spellStart"/>
+      <w:proofErr w:type="gramStart"/>
+      <w:r>
+        <w:t>ssefSPM.schools.school</w:t>
+      </w:r>
+      <w:proofErr w:type="gramEnd"/>
+      <w:r>
+        <w:t>_number</w:t>
+      </w:r>
+      <w:proofErr w:type="spellEnd"/>
+      <w:r>
+        <w:t xml:space="preserve"> = </w:t>
+      </w:r>
+      <w:proofErr w:type="spellStart"/>
+      <w:r>
+        <w:t>nodedb.schools.code</w:t>
+      </w:r>
+      <w:proofErr w:type="spellEnd"/>
+    </w:p>
+    <w:p>
+      <w:pPr>
+        <w:pBdr>
+          <w:bottom w:val="single" w:sz="6" w:space="1" w:color="auto"/>
+        </w:pBdr>
+      </w:pPr>
+      <w:r>
+        <w:tab/>
+        <w:t xml:space="preserve">and </w:t>
+      </w:r>
+      <w:r>
+        <w:t>`</w:t>
+      </w:r>
+      <w:proofErr w:type="spellStart"/>
+      <w:r>
+        <w:t>nodedb</w:t>
+      </w:r>
+      <w:proofErr w:type="spellEnd"/>
+      <w:proofErr w:type="gramStart"/>
+      <w:r>
+        <w:t>`.`</w:t>
+      </w:r>
+      <w:proofErr w:type="gramEnd"/>
+      <w:r>
+        <w:t>users`.</w:t>
+      </w:r>
+      <w:proofErr w:type="spellStart"/>
+      <w:r>
+        <w:t>user_id</w:t>
+      </w:r>
+      <w:proofErr w:type="spellEnd"/>
+      <w:r>
+        <w:t xml:space="preserve"> = </w:t>
+      </w:r>
+      <w:proofErr w:type="spellStart"/>
+      <w:r>
+        <w:t>ssefSPM.school_contacts</w:t>
+      </w:r>
+      <w:r>
+        <w:t>.id_user</w:t>
+      </w:r>
+      <w:proofErr w:type="spellEnd"/>
+    </w:p>
+    <w:p>
+      <w:pPr>
+        <w:pBdr>
+          <w:bottom w:val="single" w:sz="6" w:space="1" w:color="auto"/>
+        </w:pBdr>
+      </w:pPr>
+      <w:r>
+        <w:t xml:space="preserve">    </w:t>
+      </w:r>
+      <w:r>
+        <w:tab/>
+        <w:t>limit 1</w:t>
+      </w:r>
+    </w:p>
+    <w:p>
+      <w:pPr>
+        <w:pBdr>
+          <w:bottom w:val="single" w:sz="6" w:space="1" w:color="auto"/>
+        </w:pBdr>
+      </w:pPr>
+      <w:r>
+        <w:t>)</w:t>
+      </w:r>
+      <w:r>
+        <w:t>,</w:t>
+      </w:r>
+    </w:p>
+    <w:p>
+      <w:pPr>
+        <w:pBdr>
+          <w:bottom w:val="single" w:sz="6" w:space="1" w:color="auto"/>
+        </w:pBdr>
+      </w:pPr>
+      <w:r>
+        <w:t xml:space="preserve">  title</w:t>
+      </w:r>
+      <w:r>
+        <w:t xml:space="preserve"> = (</w:t>
+      </w:r>
+    </w:p>
+    <w:p>
+      <w:pPr>
+        <w:pBdr>
+          <w:bottom w:val="single" w:sz="6" w:space="1" w:color="auto"/>
+        </w:pBdr>
+      </w:pPr>
+      <w:r>
+        <w:tab/>
+        <w:t xml:space="preserve">select </w:t>
+      </w:r>
+      <w:r>
+        <w:t>ssefSPM.school_</w:t>
+      </w:r>
+      <w:r>
+        <w:t>position</w:t>
+      </w:r>
+      <w:r>
+        <w:t>.name</w:t>
+      </w:r>
+      <w:r>
+        <w:t xml:space="preserve"> </w:t>
+      </w:r>
+    </w:p>
+    <w:p>
+      <w:pPr>
+        <w:pBdr>
+          <w:bottom w:val="single" w:sz="6" w:space="1" w:color="auto"/>
+        </w:pBdr>
+      </w:pPr>
+      <w:r>
+        <w:t xml:space="preserve">    </w:t>
+      </w:r>
+      <w:r>
+        <w:tab/>
+      </w:r>
+      <w:proofErr w:type="gramStart"/>
+      <w:r>
+        <w:t xml:space="preserve">FROM  </w:t>
+      </w:r>
+      <w:proofErr w:type="spellStart"/>
+      <w:r>
+        <w:t>ssefSPM.school</w:t>
+      </w:r>
+      <w:proofErr w:type="gramEnd"/>
+      <w:r>
+        <w:t>_contacts</w:t>
+      </w:r>
+      <w:proofErr w:type="spellEnd"/>
+      <w:r>
+        <w:t xml:space="preserve">, </w:t>
+      </w:r>
+      <w:proofErr w:type="spellStart"/>
+      <w:r>
+        <w:t>ssefSPM</w:t>
+      </w:r>
+      <w:proofErr w:type="spellEnd"/>
+      <w:r>
+        <w:t>.</w:t>
+      </w:r>
+      <w:r>
+        <w:t xml:space="preserve"> </w:t>
+      </w:r>
+      <w:proofErr w:type="spellStart"/>
+      <w:r>
+        <w:t>school_</w:t>
+      </w:r>
+      <w:r>
+        <w:t>position</w:t>
+      </w:r>
+      <w:proofErr w:type="spellEnd"/>
+    </w:p>
+    <w:p>
+      <w:pPr>
+        <w:pBdr>
+          <w:bottom w:val="single" w:sz="6" w:space="1" w:color="auto"/>
+        </w:pBdr>
+      </w:pPr>
+      <w:r>
+        <w:tab/>
+        <w:t xml:space="preserve">where </w:t>
+      </w:r>
+      <w:proofErr w:type="spellStart"/>
+      <w:r>
+        <w:t>ssefSPM.school_</w:t>
+      </w:r>
+      <w:proofErr w:type="gramStart"/>
+      <w:r>
+        <w:t>contacts</w:t>
+      </w:r>
+      <w:r>
+        <w:t>.</w:t>
+      </w:r>
+      <w:r>
+        <w:t>position</w:t>
+      </w:r>
+      <w:proofErr w:type="gramEnd"/>
+      <w:r>
+        <w:t>_</w:t>
+      </w:r>
+      <w:r>
+        <w:t>id</w:t>
+      </w:r>
+      <w:proofErr w:type="spellEnd"/>
+      <w:r>
+        <w:t xml:space="preserve">= </w:t>
+      </w:r>
+      <w:proofErr w:type="spellStart"/>
+      <w:r>
+        <w:t>ssefSPM</w:t>
+      </w:r>
+      <w:proofErr w:type="spellEnd"/>
+      <w:r>
+        <w:t>.</w:t>
+      </w:r>
+      <w:r>
+        <w:t xml:space="preserve"> </w:t>
+      </w:r>
+      <w:r>
+        <w:t>school_</w:t>
+      </w:r>
+      <w:r>
+        <w:t xml:space="preserve">position.id </w:t>
+      </w:r>
+    </w:p>
+    <w:p>
+      <w:pPr>
+        <w:pBdr>
+          <w:bottom w:val="single" w:sz="6" w:space="1" w:color="auto"/>
+        </w:pBdr>
+      </w:pPr>
+      <w:r>
+        <w:tab/>
+        <w:t>and `</w:t>
+      </w:r>
+      <w:proofErr w:type="spellStart"/>
+      <w:r>
+        <w:t>nodedb</w:t>
+      </w:r>
+      <w:proofErr w:type="spellEnd"/>
+      <w:proofErr w:type="gramStart"/>
+      <w:r>
+        <w:t>`.`</w:t>
+      </w:r>
+      <w:proofErr w:type="gramEnd"/>
+      <w:r>
+        <w:t>users`.</w:t>
+      </w:r>
+      <w:proofErr w:type="spellStart"/>
+      <w:r>
+        <w:t>user_id</w:t>
+      </w:r>
+      <w:proofErr w:type="spellEnd"/>
+      <w:r>
+        <w:t xml:space="preserve"> = </w:t>
+      </w:r>
+      <w:proofErr w:type="spellStart"/>
+      <w:r>
+        <w:t>ssefSPM.school_contacts</w:t>
+      </w:r>
+      <w:r>
+        <w:t>.id_user</w:t>
+      </w:r>
+      <w:proofErr w:type="spellEnd"/>
+    </w:p>
+    <w:p>
+      <w:pPr>
+        <w:pBdr>
+          <w:bottom w:val="single" w:sz="6" w:space="1" w:color="auto"/>
+        </w:pBdr>
+      </w:pPr>
+      <w:r>
+        <w:t xml:space="preserve">    </w:t>
+      </w:r>
+      <w:r>
+        <w:tab/>
+        <w:t>limit 1</w:t>
+      </w:r>
+    </w:p>
+    <w:p>
+      <w:pPr>
+        <w:pBdr>
+          <w:bottom w:val="single" w:sz="6" w:space="1" w:color="auto"/>
+        </w:pBdr>
+      </w:pPr>
+      <w:r>
+        <w:t>)</w:t>
+      </w:r>
+    </w:p>
+    <w:p>
+      <w:pPr>
+        <w:pBdr>
+          <w:bottom w:val="single" w:sz="6" w:space="1" w:color="auto"/>
+        </w:pBdr>
+      </w:pPr>
+    </w:p>
+    <w:p>
+      <w:pPr>
+        <w:pBdr>
+          <w:bottom w:val="single" w:sz="6" w:space="1" w:color="auto"/>
+        </w:pBdr>
+      </w:pPr>
+      <w:r>
+        <w:t>where id &gt; 0</w:t>
+      </w:r>
+    </w:p>
+    <w:p>
+      <w:pPr>
+        <w:pBdr>
+          <w:bottom w:val="single" w:sz="6" w:space="1" w:color="auto"/>
+        </w:pBdr>
+      </w:pPr>
+    </w:p>
+    <w:p>
+      <w:pPr>
+        <w:pBdr>
+          <w:bottom w:val="single" w:sz="6" w:space="1" w:color="auto"/>
+        </w:pBdr>
+      </w:pPr>
+    </w:p>
+    <w:p>
+      <w:pPr>
+        <w:pBdr>
+          <w:bottom w:val="single" w:sz="6" w:space="1" w:color="auto"/>
+        </w:pBdr>
+        <w:rPr>
+          <w:b/>
+          <w:bCs/>
+          <w:sz w:val="40"/>
+          <w:szCs w:val="40"/>
+        </w:rPr>
+      </w:pPr>
+      <w:r>
+        <w:rPr>
+          <w:b/>
+          <w:bCs/>
+          <w:sz w:val="40"/>
+          <w:szCs w:val="40"/>
+        </w:rPr>
+        <w:lastRenderedPageBreak/>
+        <w:t>3.</w:t>
+      </w:r>
+    </w:p>
+    <w:p>
+      <w:pPr>
+        <w:pBdr>
+          <w:bottom w:val="single" w:sz="6" w:space="1" w:color="auto"/>
+        </w:pBdr>
+        <w:rPr>
+          <w:b/>
+          <w:bCs/>
+          <w:sz w:val="40"/>
+          <w:szCs w:val="40"/>
+        </w:rPr>
+      </w:pPr>
+    </w:p>
+    <w:p>
+      <w:pPr>
+        <w:pBdr>
+          <w:bottom w:val="single" w:sz="6" w:space="1" w:color="auto"/>
+        </w:pBdr>
+      </w:pPr>
+      <w:r>
+        <w:t>INSERT INTO `</w:t>
+      </w:r>
+      <w:proofErr w:type="spellStart"/>
+      <w:r>
+        <w:t>nodedb</w:t>
+      </w:r>
+      <w:proofErr w:type="spellEnd"/>
+      <w:proofErr w:type="gramStart"/>
+      <w:r>
+        <w:t>`.`</w:t>
+      </w:r>
+      <w:proofErr w:type="gramEnd"/>
+      <w:r>
+        <w:t>users`</w:t>
+      </w:r>
+    </w:p>
+    <w:p>
+      <w:r>
+        <w:t>(</w:t>
+      </w:r>
+    </w:p>
+    <w:p>
+      <w:r>
+        <w:t>`</w:t>
+      </w:r>
+      <w:proofErr w:type="spellStart"/>
+      <w:r>
+        <w:t>createdAt</w:t>
+      </w:r>
+      <w:proofErr w:type="spellEnd"/>
+      <w:r>
+        <w:t>`,</w:t>
+      </w:r>
+    </w:p>
+    <w:p>
+      <w:r>
+        <w:t>`</w:t>
+      </w:r>
+      <w:proofErr w:type="spellStart"/>
+      <w:r>
+        <w:t>updatedAt</w:t>
+      </w:r>
+      <w:proofErr w:type="spellEnd"/>
+      <w:r>
+        <w:t>`,</w:t>
+      </w:r>
+    </w:p>
+    <w:p>
+      <w:r>
+        <w:t>`email`,</w:t>
+      </w:r>
+    </w:p>
+    <w:p>
+      <w:r>
+        <w:t>`</w:t>
+      </w:r>
+      <w:proofErr w:type="spellStart"/>
+      <w:r>
+        <w:t>chineseName</w:t>
+      </w:r>
+      <w:proofErr w:type="spellEnd"/>
+      <w:r>
+        <w:t>`,</w:t>
+      </w:r>
+    </w:p>
+    <w:p>
+      <w:r>
+        <w:t>`phone`,</w:t>
+      </w:r>
+    </w:p>
+    <w:p>
+      <w:r>
+        <w:t>`</w:t>
+      </w:r>
+      <w:proofErr w:type="spellStart"/>
+      <w:r>
+        <w:t>wechat</w:t>
+      </w:r>
+      <w:proofErr w:type="spellEnd"/>
+      <w:r>
+        <w:t>`,</w:t>
+      </w:r>
+    </w:p>
+    <w:p>
+      <w:r>
+        <w:t>`</w:t>
+      </w:r>
+      <w:proofErr w:type="spellStart"/>
+      <w:r>
+        <w:t>startAt</w:t>
+      </w:r>
+      <w:proofErr w:type="spellEnd"/>
+      <w:r>
+        <w:t>`,</w:t>
+      </w:r>
+    </w:p>
+    <w:p>
+      <w:pPr>
+        <w:pBdr>
+          <w:bottom w:val="single" w:sz="6" w:space="1" w:color="auto"/>
+        </w:pBdr>
+      </w:pPr>
+      <w:proofErr w:type="spellStart"/>
+      <w:r>
+        <w:t>schoolId</w:t>
+      </w:r>
+      <w:proofErr w:type="spellEnd"/>
+      <w:r>
+        <w:t>,</w:t>
+      </w:r>
+    </w:p>
+    <w:p>
+      <w:pPr>
+        <w:pBdr>
+          <w:bottom w:val="single" w:sz="6" w:space="1" w:color="auto"/>
+        </w:pBdr>
+      </w:pPr>
+      <w:r>
+        <w:t>title,</w:t>
+      </w:r>
+    </w:p>
+    <w:p>
+      <w:pPr>
+        <w:pBdr>
+          <w:bottom w:val="single" w:sz="6" w:space="1" w:color="auto"/>
+        </w:pBdr>
+      </w:pPr>
+      <w:proofErr w:type="spellStart"/>
+      <w:r>
+        <w:t>contactOnly</w:t>
+      </w:r>
+      <w:proofErr w:type="spellEnd"/>
+    </w:p>
+    <w:p>
+      <w:pPr>
+        <w:pBdr>
+          <w:bottom w:val="single" w:sz="6" w:space="1" w:color="auto"/>
+        </w:pBdr>
+      </w:pPr>
+    </w:p>
+    <w:p/>
+    <w:p>
+      <w:r>
+        <w:t>)</w:t>
+      </w:r>
+    </w:p>
+    <w:p>
+      <w:r>
+        <w:t xml:space="preserve">SELECT </w:t>
+      </w:r>
+    </w:p>
+    <w:p>
+      <w:proofErr w:type="gramStart"/>
+      <w:r>
+        <w:t>now(</w:t>
+      </w:r>
+      <w:proofErr w:type="gramEnd"/>
+      <w:r>
+        <w:t xml:space="preserve">) as </w:t>
+      </w:r>
+      <w:proofErr w:type="spellStart"/>
+      <w:r>
+        <w:t>createdAt</w:t>
+      </w:r>
+      <w:proofErr w:type="spellEnd"/>
+      <w:r>
+        <w:t>,</w:t>
+      </w:r>
+    </w:p>
+    <w:p>
+      <w:proofErr w:type="gramStart"/>
+      <w:r>
+        <w:t>now(</w:t>
+      </w:r>
+      <w:proofErr w:type="gramEnd"/>
+      <w:r>
+        <w:t xml:space="preserve">) as </w:t>
+      </w:r>
+      <w:proofErr w:type="spellStart"/>
+      <w:r>
+        <w:t>updatedAt</w:t>
+      </w:r>
+      <w:proofErr w:type="spellEnd"/>
+      <w:r>
+        <w:t xml:space="preserve">, </w:t>
+      </w:r>
+    </w:p>
+    <w:p>
+      <w:r>
+        <w:t>`</w:t>
+      </w:r>
+      <w:proofErr w:type="spellStart"/>
+      <w:r>
+        <w:t>ssefSPM</w:t>
+      </w:r>
+      <w:proofErr w:type="spellEnd"/>
+      <w:proofErr w:type="gramStart"/>
+      <w:r>
+        <w:t>`.`</w:t>
+      </w:r>
+      <w:proofErr w:type="spellStart"/>
+      <w:proofErr w:type="gramEnd"/>
+      <w:r>
+        <w:t>school_contacts`.`email</w:t>
+      </w:r>
+      <w:proofErr w:type="spellEnd"/>
+      <w:r>
+        <w:t>`,</w:t>
+      </w:r>
+    </w:p>
+    <w:p>
+      <w:r>
+        <w:t>`</w:t>
+      </w:r>
+      <w:proofErr w:type="spellStart"/>
+      <w:r>
+        <w:t>ssefSPM</w:t>
+      </w:r>
+      <w:proofErr w:type="spellEnd"/>
+      <w:proofErr w:type="gramStart"/>
+      <w:r>
+        <w:t>`.`</w:t>
+      </w:r>
+      <w:proofErr w:type="spellStart"/>
+      <w:proofErr w:type="gramEnd"/>
+      <w:r>
+        <w:t>school_contacts`.`name</w:t>
+      </w:r>
+      <w:proofErr w:type="spellEnd"/>
+      <w:r>
+        <w:t>`,</w:t>
+      </w:r>
+    </w:p>
+    <w:p>
+      <w:r>
+        <w:t>`</w:t>
+      </w:r>
+      <w:proofErr w:type="spellStart"/>
+      <w:r>
+        <w:t>ssefSPM</w:t>
+      </w:r>
+      <w:proofErr w:type="spellEnd"/>
+      <w:proofErr w:type="gramStart"/>
+      <w:r>
+        <w:t>`.`</w:t>
+      </w:r>
+      <w:proofErr w:type="gramEnd"/>
+      <w:r>
+        <w:t>school_contacts`.`</w:t>
+      </w:r>
+      <w:proofErr w:type="spellStart"/>
+      <w:r>
+        <w:t>cell_phone</w:t>
+      </w:r>
+      <w:proofErr w:type="spellEnd"/>
+      <w:r>
+        <w:t>`,</w:t>
+      </w:r>
+    </w:p>
+    <w:p>
+      <w:r>
+        <w:t>`</w:t>
+      </w:r>
+      <w:proofErr w:type="spellStart"/>
+      <w:r>
+        <w:t>ssefSPM</w:t>
+      </w:r>
+      <w:proofErr w:type="spellEnd"/>
+      <w:proofErr w:type="gramStart"/>
+      <w:r>
+        <w:t>`.`</w:t>
+      </w:r>
+      <w:proofErr w:type="gramEnd"/>
+      <w:r>
+        <w:t>school_contacts`.`</w:t>
+      </w:r>
+      <w:proofErr w:type="spellStart"/>
+      <w:r>
+        <w:t>wechat</w:t>
+      </w:r>
+      <w:proofErr w:type="spellEnd"/>
+      <w:r>
+        <w:t>`,</w:t>
+      </w:r>
+    </w:p>
+    <w:p/>
+    <w:p>
+      <w:r>
+        <w:rPr>
+          <w:rFonts w:ascii="Courier New" w:eastAsia="Times New Roman" w:hAnsi="Courier New" w:cs="Courier New"/>
+          <w:sz w:val="20"/>
+          <w:szCs w:val="20"/>
+        </w:rPr>
+        <w:t>MAKEDATE(</w:t>
+      </w:r>
+      <w:r>
+        <w:t>`ssefSPM</w:t>
+      </w:r>
+      <w:proofErr w:type="gramStart"/>
+      <w:r>
+        <w:t>`.`</w:t>
+      </w:r>
+      <w:proofErr w:type="gramEnd"/>
+      <w:r>
+        <w:t>school_contacts`.`year`</w:t>
+      </w:r>
+      <w:r>
+        <w:rPr>
+          <w:rFonts w:ascii="Courier New" w:eastAsia="Times New Roman" w:hAnsi="Courier New" w:cs="Courier New"/>
+          <w:sz w:val="20"/>
+          <w:szCs w:val="20"/>
+        </w:rPr>
+        <w:t>,</w:t>
+      </w:r>
+      <w:r>
+        <w:rPr>
+          <w:rFonts w:ascii="Courier New" w:eastAsia="Times New Roman" w:hAnsi="Courier New" w:cs="Courier New"/>
+          <w:sz w:val="20"/>
+          <w:szCs w:val="20"/>
+        </w:rPr>
+        <w:t>1</w:t>
+      </w:r>
+      <w:r>
+        <w:rPr>
+          <w:rFonts w:ascii="Courier New" w:eastAsia="Times New Roman" w:hAnsi="Courier New" w:cs="Courier New"/>
+          <w:sz w:val="20"/>
+          <w:szCs w:val="20"/>
+        </w:rPr>
+        <w:t>)</w:t>
+      </w:r>
+      <w:r>
+        <w:rPr>
+          <w:rFonts w:ascii="Courier New" w:eastAsia="Times New Roman" w:hAnsi="Courier New" w:cs="Courier New"/>
+          <w:sz w:val="20"/>
+          <w:szCs w:val="20"/>
+        </w:rPr>
+        <w:t>,</w:t>
+      </w:r>
+    </w:p>
+    <w:p/>
+    <w:p>
+      <w:r>
+        <w:t xml:space="preserve"> </w:t>
+      </w:r>
+      <w:proofErr w:type="gramStart"/>
+      <w:r>
+        <w:t>nodedb.schools.id ,</w:t>
+      </w:r>
+      <w:proofErr w:type="gramEnd"/>
+    </w:p>
+    <w:p/>
+    <w:p>
+      <w:pPr>
+        <w:pBdr>
+          <w:bottom w:val="single" w:sz="6" w:space="1" w:color="auto"/>
+        </w:pBdr>
+      </w:pPr>
+      <w:r>
+        <w:t>ssefSPM.school_</w:t>
+      </w:r>
+      <w:r>
+        <w:t>position.name,</w:t>
+      </w:r>
+    </w:p>
+    <w:p>
+      <w:pPr>
+        <w:pBdr>
+          <w:bottom w:val="single" w:sz="6" w:space="1" w:color="auto"/>
+        </w:pBdr>
+      </w:pPr>
+    </w:p>
+    <w:p>
+      <w:pPr>
+        <w:pBdr>
+          <w:bottom w:val="single" w:sz="6" w:space="1" w:color="auto"/>
+        </w:pBdr>
+      </w:pPr>
+      <w:r>
+        <w:t>1</w:t>
+      </w:r>
+    </w:p>
+    <w:p/>
+    <w:p>
+      <w:r>
+        <w:t>FROM `</w:t>
+      </w:r>
+      <w:proofErr w:type="spellStart"/>
+      <w:r>
+        <w:t>ssefSPM</w:t>
+      </w:r>
+      <w:proofErr w:type="spellEnd"/>
+      <w:proofErr w:type="gramStart"/>
+      <w:r>
+        <w:t>`.`</w:t>
+      </w:r>
+      <w:proofErr w:type="spellStart"/>
+      <w:proofErr w:type="gramEnd"/>
+      <w:r>
+        <w:t>school_contacts</w:t>
+      </w:r>
+      <w:proofErr w:type="spellEnd"/>
+      <w:r>
+        <w:t xml:space="preserve">`, </w:t>
+      </w:r>
+      <w:proofErr w:type="spellStart"/>
+      <w:r>
+        <w:t>nodedb.schools</w:t>
+      </w:r>
+      <w:proofErr w:type="spellEnd"/>
+      <w:r>
+        <w:t xml:space="preserve">, </w:t>
+      </w:r>
+      <w:proofErr w:type="spellStart"/>
+      <w:r>
+        <w:t>ssefSPM.schools</w:t>
+      </w:r>
+      <w:proofErr w:type="spellEnd"/>
+      <w:r>
+        <w:t xml:space="preserve">, </w:t>
+      </w:r>
+      <w:proofErr w:type="spellStart"/>
+      <w:r>
+        <w:t>ssefSPM.school_</w:t>
+      </w:r>
+      <w:r>
+        <w:t>position</w:t>
+      </w:r>
+      <w:proofErr w:type="spellEnd"/>
+    </w:p>
+    <w:p>
+      <w:r>
+        <w:t>Where `</w:t>
+      </w:r>
+      <w:proofErr w:type="spellStart"/>
+      <w:r>
+        <w:t>ssefSPM</w:t>
+      </w:r>
+      <w:proofErr w:type="spellEnd"/>
+      <w:r>
+        <w:t>`.`school_contacts`.</w:t>
+      </w:r>
+      <w:proofErr w:type="spellStart"/>
+      <w:r>
+        <w:t>id_user</w:t>
+      </w:r>
+      <w:proofErr w:type="spellEnd"/>
+      <w:r>
+        <w:t xml:space="preserve"> is null</w:t>
+      </w:r>
+    </w:p>
+    <w:p>
+      <w:r>
+        <w:t xml:space="preserve">And </w:t>
+      </w:r>
+      <w:proofErr w:type="spellStart"/>
+      <w:r>
+        <w:t>ssefSPM.school_contacts.id_school</w:t>
+      </w:r>
+      <w:proofErr w:type="spellEnd"/>
+      <w:r>
+        <w:t xml:space="preserve"> = ssefSPM.schools.id </w:t>
+      </w:r>
+    </w:p>
+    <w:p>
+      <w:r>
+        <w:t xml:space="preserve">and </w:t>
+      </w:r>
+      <w:proofErr w:type="spellStart"/>
+      <w:proofErr w:type="gramStart"/>
+      <w:r>
+        <w:t>ssefSPM.schools.school</w:t>
+      </w:r>
+      <w:proofErr w:type="gramEnd"/>
+      <w:r>
+        <w:t>_number</w:t>
+      </w:r>
+      <w:proofErr w:type="spellEnd"/>
+      <w:r>
+        <w:t xml:space="preserve"> = </w:t>
+      </w:r>
+      <w:proofErr w:type="spellStart"/>
+      <w:r>
+        <w:t>nodedb.schools.code</w:t>
+      </w:r>
+      <w:proofErr w:type="spellEnd"/>
+    </w:p>
+    <w:p>
+      <w:r>
+        <w:t xml:space="preserve">and </w:t>
+      </w:r>
+      <w:proofErr w:type="spellStart"/>
+      <w:r>
+        <w:t>ssefSPM.school_</w:t>
+      </w:r>
+      <w:proofErr w:type="gramStart"/>
+      <w:r>
+        <w:t>contacts</w:t>
+      </w:r>
+      <w:r>
+        <w:t>.position</w:t>
+      </w:r>
+      <w:proofErr w:type="gramEnd"/>
+      <w:r>
+        <w:t>_id</w:t>
+      </w:r>
+      <w:proofErr w:type="spellEnd"/>
+      <w:r>
+        <w:t xml:space="preserve">= </w:t>
+      </w:r>
+      <w:proofErr w:type="spellStart"/>
+      <w:r>
+        <w:t>ssefSPM</w:t>
+      </w:r>
+      <w:proofErr w:type="spellEnd"/>
+      <w:r>
+        <w:t>.</w:t>
+      </w:r>
+      <w:r>
+        <w:t xml:space="preserve"> </w:t>
+      </w:r>
+      <w:r>
+        <w:t>school_</w:t>
+      </w:r>
+      <w:r>
+        <w:t>position.id</w:t>
+      </w:r>
+    </w:p>
+    <w:p>
+      <w:pPr>
+        <w:pBdr>
+          <w:bottom w:val="single" w:sz="6" w:space="1" w:color="auto"/>
+        </w:pBdr>
+      </w:pPr>
+    </w:p>
+    <w:p>
+      <w:pPr>
+        <w:pBdr>
+          <w:bottom w:val="single" w:sz="6" w:space="1" w:color="auto"/>
+        </w:pBdr>
+      </w:pPr>
+    </w:p>
+    <w:p>
+      <w:pPr>
+        <w:pBdr>
+          <w:bottom w:val="single" w:sz="6" w:space="1" w:color="auto"/>
+        </w:pBdr>
+        <w:rPr>
+          <w:b/>
+          <w:bCs/>
+          <w:sz w:val="40"/>
+          <w:szCs w:val="40"/>
+        </w:rPr>
+      </w:pPr>
+      <w:r>
+        <w:rPr>
+          <w:b/>
+          <w:bCs/>
+          <w:sz w:val="40"/>
+          <w:szCs w:val="40"/>
+        </w:rPr>
+        <w:t>4.</w:t>
+      </w:r>
+    </w:p>
+    <w:p>
+      <w:pPr>
+        <w:pBdr>
+          <w:bottom w:val="single" w:sz="6" w:space="1" w:color="auto"/>
+        </w:pBdr>
+      </w:pPr>
+      <w:r>
+        <w:lastRenderedPageBreak/>
+        <w:t xml:space="preserve">update </w:t>
+      </w:r>
+      <w:proofErr w:type="spellStart"/>
+      <w:proofErr w:type="gramStart"/>
+      <w:r>
+        <w:t>nodedb.users</w:t>
+      </w:r>
+      <w:proofErr w:type="spellEnd"/>
+      <w:proofErr w:type="gramEnd"/>
+    </w:p>
+    <w:p>
+      <w:pPr>
+        <w:pBdr>
+          <w:bottom w:val="single" w:sz="6" w:space="1" w:color="auto"/>
+        </w:pBdr>
+        <w:rPr>
+          <w:rFonts w:hint="eastAsia"/>
+        </w:rPr>
+      </w:pPr>
+      <w:r>
+        <w:rPr>
+          <w:rFonts w:hint="eastAsia"/>
+        </w:rPr>
+        <w:t>set title = '</w:t>
+      </w:r>
+      <w:r>
+        <w:rPr>
+          <w:rFonts w:hint="eastAsia"/>
+        </w:rPr>
+        <w:t>校长</w:t>
+      </w:r>
+      <w:r>
+        <w:rPr>
+          <w:rFonts w:hint="eastAsia"/>
+        </w:rPr>
+        <w:t>'</w:t>
+      </w:r>
+    </w:p>
+    <w:p>
+      <w:pPr>
+        <w:pBdr>
+          <w:bottom w:val="single" w:sz="6" w:space="1" w:color="auto"/>
+        </w:pBdr>
+      </w:pPr>
+      <w:r>
+        <w:t>where title = 'Principal' and id &gt; 0</w:t>
+      </w:r>
+    </w:p>
+    <w:p>
+      <w:pPr>
+        <w:pBdr>
+          <w:bottom w:val="single" w:sz="6" w:space="1" w:color="auto"/>
+        </w:pBdr>
+      </w:pPr>
+    </w:p>
+    <w:p>
+      <w:pPr>
+        <w:pBdr>
+          <w:bottom w:val="single" w:sz="6" w:space="1" w:color="auto"/>
+        </w:pBdr>
+        <w:rPr>
+          <w:b/>
+          <w:bCs/>
+          <w:sz w:val="40"/>
+          <w:szCs w:val="40"/>
+        </w:rPr>
+      </w:pPr>
+      <w:r>
+        <w:rPr>
+          <w:b/>
+          <w:bCs/>
+          <w:sz w:val="40"/>
+          <w:szCs w:val="40"/>
+        </w:rPr>
+        <w:t>5</w:t>
+      </w:r>
+      <w:r>
+        <w:rPr>
+          <w:b/>
+          <w:bCs/>
+          <w:sz w:val="40"/>
+          <w:szCs w:val="40"/>
+        </w:rPr>
+        <w:t>.</w:t>
+      </w:r>
+    </w:p>
+    <w:p>
+      <w:pPr>
+        <w:pBdr>
+          <w:bottom w:val="single" w:sz="6" w:space="1" w:color="auto"/>
+        </w:pBdr>
+      </w:pPr>
+      <w:r>
+        <w:t xml:space="preserve">update </w:t>
+      </w:r>
+      <w:proofErr w:type="spellStart"/>
+      <w:proofErr w:type="gramStart"/>
+      <w:r>
+        <w:t>nodedb.users</w:t>
+      </w:r>
+      <w:proofErr w:type="spellEnd"/>
+      <w:proofErr w:type="gramEnd"/>
+    </w:p>
+    <w:p>
+      <w:pPr>
+        <w:pBdr>
+          <w:bottom w:val="single" w:sz="6" w:space="1" w:color="auto"/>
+        </w:pBdr>
+        <w:rPr>
+          <w:rFonts w:hint="eastAsia"/>
+        </w:rPr>
+      </w:pPr>
+      <w:r>
+        <w:rPr>
+          <w:rFonts w:hint="eastAsia"/>
+        </w:rPr>
+        <w:t>set title = '</w:t>
+      </w:r>
+      <w:r>
+        <w:rPr>
+          <w:rFonts w:hint="eastAsia"/>
+        </w:rPr>
+        <w:t>老师</w:t>
+      </w:r>
+      <w:r>
+        <w:rPr>
+          <w:rFonts w:hint="eastAsia"/>
+        </w:rPr>
+        <w:t>'</w:t>
+      </w:r>
+    </w:p>
+    <w:p>
+      <w:pPr>
+        <w:pBdr>
+          <w:bottom w:val="single" w:sz="6" w:space="1" w:color="auto"/>
+        </w:pBdr>
+      </w:pPr>
+      <w:r>
+        <w:t xml:space="preserve">where title = </w:t>
+      </w:r>
+      <w:r>
+        <w:rPr>
+          <w:rFonts w:hint="eastAsia"/>
+        </w:rPr>
+        <w:t>'</w:t>
+      </w:r>
+      <w:r>
+        <w:t>Teacher</w:t>
+      </w:r>
+      <w:r>
+        <w:rPr>
+          <w:rFonts w:hint="eastAsia"/>
+        </w:rPr>
+        <w:t>'</w:t>
+      </w:r>
+      <w:r>
+        <w:t xml:space="preserve"> and id &gt; 0</w:t>
+      </w:r>
+    </w:p>
+    <w:p>
+      <w:pPr>
+        <w:pBdr>
+          <w:bottom w:val="single" w:sz="6" w:space="1" w:color="auto"/>
+        </w:pBdr>
+      </w:pPr>
+    </w:p>
+    <w:p/>
+    <w:p>
+      <w:pPr>
+        <w:pBdr>
+          <w:top w:val="single" w:sz="6" w:space="1" w:color="auto"/>
           <w:bottom w:val="single" w:sz="6" w:space="1" w:color="auto"/>
         </w:pBdr>
       </w:pPr>
@@ -15818,7 +17185,6 @@
           <w:sz w:val="48"/>
           <w:szCs w:val="48"/>
         </w:rPr>
-        <w:lastRenderedPageBreak/>
         <w:t>Migrate school documents</w:t>
       </w:r>
     </w:p>
@@ -16462,6 +17828,7 @@
     </w:p>
     <w:p>
       <w:r>
+        <w:lastRenderedPageBreak/>
         <w:tab/>
         <w:t>If (`</w:t>
       </w:r>
@@ -16508,7 +17875,6 @@
     </w:p>
     <w:p>
       <w:r>
-        <w:lastRenderedPageBreak/>
         <w:tab/>
         <w:t>If (`</w:t>
       </w:r>
@@ -17018,6 +18384,7 @@
         </w:pBdr>
       </w:pPr>
       <w:r>
+        <w:lastRenderedPageBreak/>
         <w:t>`</w:t>
       </w:r>
       <w:proofErr w:type="spellStart"/>
@@ -17036,7 +18403,6 @@
         </w:pBdr>
       </w:pPr>
       <w:r>
-        <w:lastRenderedPageBreak/>
         <w:t>`</w:t>
       </w:r>
       <w:proofErr w:type="spellStart"/>
@@ -17573,24 +18939,24 @@
     </w:p>
     <w:p>
       <w:r>
-        <w:t>`</w:t>
-      </w:r>
-      <w:proofErr w:type="spellStart"/>
-      <w:r>
-        <w:t>docCategory</w:t>
-      </w:r>
-      <w:proofErr w:type="spellEnd"/>
-      <w:r>
-        <w:t>`,</w:t>
-      </w:r>
-    </w:p>
-    <w:p>
-      <w:r>
         <w:lastRenderedPageBreak/>
         <w:t>`</w:t>
       </w:r>
       <w:proofErr w:type="spellStart"/>
       <w:r>
+        <w:t>docCategory</w:t>
+      </w:r>
+      <w:proofErr w:type="spellEnd"/>
+      <w:r>
+        <w:t>`,</w:t>
+      </w:r>
+    </w:p>
+    <w:p>
+      <w:r>
+        <w:t>`</w:t>
+      </w:r>
+      <w:proofErr w:type="spellStart"/>
+      <w:r>
         <w:t>projectId</w:t>
       </w:r>
       <w:proofErr w:type="spellEnd"/>
@@ -18283,7 +19649,6 @@
     <w:p/>
     <w:p>
       <w:r>
-        <w:lastRenderedPageBreak/>
         <w:t xml:space="preserve">where </w:t>
       </w:r>
       <w:proofErr w:type="spellStart"/>
@@ -18442,10 +19807,7 @@
       </w:r>
       <w:proofErr w:type="gramStart"/>
       <w:r>
-        <w:t>instances</w:t>
-      </w:r>
-      <w:r>
-        <w:t>.`</w:t>
+        <w:t>instances.`</w:t>
       </w:r>
       <w:proofErr w:type="gramEnd"/>
       <w:r>
@@ -18777,32 +20139,6 @@
     </w:p>
     <w:p>
       <w:r>
-        <w:t xml:space="preserve">  `</w:t>
-      </w:r>
-      <w:proofErr w:type="spellStart"/>
-      <w:r>
-        <w:t>ssefSPM</w:t>
-      </w:r>
-      <w:proofErr w:type="spellEnd"/>
-      <w:proofErr w:type="gramStart"/>
-      <w:r>
-        <w:t>`.`</w:t>
-      </w:r>
-      <w:proofErr w:type="gramEnd"/>
-      <w:r>
-        <w:t>document`.`</w:t>
-      </w:r>
-      <w:proofErr w:type="spellStart"/>
-      <w:r>
-        <w:t>create_time</w:t>
-      </w:r>
-      <w:proofErr w:type="spellEnd"/>
-      <w:r>
-        <w:t>`,</w:t>
-      </w:r>
-    </w:p>
-    <w:p>
-      <w:r>
         <w:lastRenderedPageBreak/>
         <w:t xml:space="preserve">  `</w:t>
       </w:r>
@@ -18825,6 +20161,32 @@
       </w:r>
       <w:proofErr w:type="spellEnd"/>
       <w:r>
+        <w:t>`,</w:t>
+      </w:r>
+    </w:p>
+    <w:p>
+      <w:r>
+        <w:t xml:space="preserve">  `</w:t>
+      </w:r>
+      <w:proofErr w:type="spellStart"/>
+      <w:r>
+        <w:t>ssefSPM</w:t>
+      </w:r>
+      <w:proofErr w:type="spellEnd"/>
+      <w:proofErr w:type="gramStart"/>
+      <w:r>
+        <w:t>`.`</w:t>
+      </w:r>
+      <w:proofErr w:type="gramEnd"/>
+      <w:r>
+        <w:t>document`.`</w:t>
+      </w:r>
+      <w:proofErr w:type="spellStart"/>
+      <w:r>
+        <w:t>create_time</w:t>
+      </w:r>
+      <w:proofErr w:type="spellEnd"/>
+      <w:r>
         <w:t xml:space="preserve">`,  </w:t>
       </w:r>
     </w:p>
@@ -19515,6 +20877,7 @@
     </w:p>
     <w:p>
       <w:r>
+        <w:lastRenderedPageBreak/>
         <w:t xml:space="preserve">and </w:t>
       </w:r>
       <w:proofErr w:type="spellStart"/>

</xml_diff>

<commit_message>
file upload progress bar
</commit_message>
<xml_diff>
--- a/ops/migration/log.docx
+++ b/ops/migration/log.docx
@@ -15742,84 +15742,17 @@
           <w:sz w:val="40"/>
           <w:szCs w:val="40"/>
         </w:rPr>
-        <w:t>4.</w:t>
-      </w:r>
-    </w:p>
-    <w:p>
-      <w:pPr>
-        <w:pBdr>
-          <w:bottom w:val="single" w:sz="6" w:space="1" w:color="auto"/>
-        </w:pBdr>
-      </w:pPr>
-      <w:r>
-        <w:lastRenderedPageBreak/>
-        <w:t xml:space="preserve">update </w:t>
-      </w:r>
-      <w:proofErr w:type="spellStart"/>
-      <w:proofErr w:type="gramStart"/>
-      <w:r>
-        <w:t>nodedb.users</w:t>
-      </w:r>
-      <w:proofErr w:type="spellEnd"/>
-      <w:proofErr w:type="gramEnd"/>
-    </w:p>
-    <w:p>
-      <w:pPr>
-        <w:pBdr>
-          <w:bottom w:val="single" w:sz="6" w:space="1" w:color="auto"/>
-        </w:pBdr>
-        <w:rPr>
-          <w:rFonts w:hint="eastAsia"/>
-        </w:rPr>
-      </w:pPr>
-      <w:r>
-        <w:rPr>
-          <w:rFonts w:hint="eastAsia"/>
-        </w:rPr>
-        <w:t>set title = '</w:t>
-      </w:r>
-      <w:r>
-        <w:rPr>
-          <w:rFonts w:hint="eastAsia"/>
-        </w:rPr>
-        <w:t>校长</w:t>
-      </w:r>
-      <w:r>
-        <w:rPr>
-          <w:rFonts w:hint="eastAsia"/>
-        </w:rPr>
-        <w:t>'</w:t>
-      </w:r>
-    </w:p>
-    <w:p>
-      <w:pPr>
-        <w:pBdr>
-          <w:bottom w:val="single" w:sz="6" w:space="1" w:color="auto"/>
-        </w:pBdr>
-      </w:pPr>
-      <w:r>
-        <w:t>where title = 'Principal' and id &gt; 0</w:t>
-      </w:r>
-    </w:p>
-    <w:p>
-      <w:pPr>
-        <w:pBdr>
-          <w:bottom w:val="single" w:sz="6" w:space="1" w:color="auto"/>
-        </w:pBdr>
-      </w:pPr>
-    </w:p>
-    <w:p>
-      <w:pPr>
-        <w:pBdr>
-          <w:bottom w:val="single" w:sz="6" w:space="1" w:color="auto"/>
-        </w:pBdr>
+        <w:t>3</w:t>
+      </w:r>
+      <w:r>
         <w:rPr>
           <w:b/>
           <w:bCs/>
           <w:sz w:val="40"/>
           <w:szCs w:val="40"/>
         </w:rPr>
-      </w:pPr>
+        <w:t>bis</w:t>
+      </w:r>
       <w:r>
         <w:rPr>
           <w:b/>
@@ -15827,15 +15760,762 @@
           <w:sz w:val="40"/>
           <w:szCs w:val="40"/>
         </w:rPr>
-        <w:t>5</w:t>
-      </w:r>
-      <w:r>
+        <w:t>.</w:t>
+      </w:r>
+    </w:p>
+    <w:p>
+      <w:pPr>
+        <w:pBdr>
+          <w:bottom w:val="single" w:sz="6" w:space="1" w:color="auto"/>
+        </w:pBdr>
         <w:rPr>
           <w:b/>
           <w:bCs/>
           <w:sz w:val="40"/>
           <w:szCs w:val="40"/>
         </w:rPr>
+      </w:pPr>
+    </w:p>
+    <w:p>
+      <w:pPr>
+        <w:pBdr>
+          <w:bottom w:val="single" w:sz="6" w:space="1" w:color="auto"/>
+        </w:pBdr>
+      </w:pPr>
+      <w:r>
+        <w:t>INSERT INTO `</w:t>
+      </w:r>
+      <w:proofErr w:type="spellStart"/>
+      <w:r>
+        <w:t>nodedb</w:t>
+      </w:r>
+      <w:proofErr w:type="spellEnd"/>
+      <w:proofErr w:type="gramStart"/>
+      <w:r>
+        <w:t>`.`</w:t>
+      </w:r>
+      <w:proofErr w:type="gramEnd"/>
+      <w:r>
+        <w:t>users`</w:t>
+      </w:r>
+    </w:p>
+    <w:p>
+      <w:pPr>
+        <w:pBdr>
+          <w:bottom w:val="single" w:sz="6" w:space="1" w:color="auto"/>
+        </w:pBdr>
+      </w:pPr>
+      <w:r>
+        <w:t>(</w:t>
+      </w:r>
+    </w:p>
+    <w:p>
+      <w:pPr>
+        <w:pBdr>
+          <w:bottom w:val="single" w:sz="6" w:space="1" w:color="auto"/>
+        </w:pBdr>
+      </w:pPr>
+      <w:r>
+        <w:t>`</w:t>
+      </w:r>
+      <w:proofErr w:type="spellStart"/>
+      <w:r>
+        <w:t>createdAt</w:t>
+      </w:r>
+      <w:proofErr w:type="spellEnd"/>
+      <w:r>
+        <w:t>`,</w:t>
+      </w:r>
+    </w:p>
+    <w:p>
+      <w:pPr>
+        <w:pBdr>
+          <w:bottom w:val="single" w:sz="6" w:space="1" w:color="auto"/>
+        </w:pBdr>
+      </w:pPr>
+      <w:r>
+        <w:t>`</w:t>
+      </w:r>
+      <w:proofErr w:type="spellStart"/>
+      <w:r>
+        <w:t>updatedAt</w:t>
+      </w:r>
+      <w:proofErr w:type="spellEnd"/>
+      <w:r>
+        <w:t>`,</w:t>
+      </w:r>
+    </w:p>
+    <w:p>
+      <w:pPr>
+        <w:pBdr>
+          <w:bottom w:val="single" w:sz="6" w:space="1" w:color="auto"/>
+        </w:pBdr>
+      </w:pPr>
+      <w:r>
+        <w:t>`email`,</w:t>
+      </w:r>
+    </w:p>
+    <w:p>
+      <w:pPr>
+        <w:pBdr>
+          <w:bottom w:val="single" w:sz="6" w:space="1" w:color="auto"/>
+        </w:pBdr>
+      </w:pPr>
+      <w:r>
+        <w:t>`</w:t>
+      </w:r>
+      <w:proofErr w:type="spellStart"/>
+      <w:r>
+        <w:t>chineseName</w:t>
+      </w:r>
+      <w:proofErr w:type="spellEnd"/>
+      <w:r>
+        <w:t>`,</w:t>
+      </w:r>
+    </w:p>
+    <w:p>
+      <w:pPr>
+        <w:pBdr>
+          <w:bottom w:val="single" w:sz="6" w:space="1" w:color="auto"/>
+        </w:pBdr>
+      </w:pPr>
+      <w:r>
+        <w:t>`phone`,</w:t>
+      </w:r>
+    </w:p>
+    <w:p>
+      <w:pPr>
+        <w:pBdr>
+          <w:bottom w:val="single" w:sz="6" w:space="1" w:color="auto"/>
+        </w:pBdr>
+      </w:pPr>
+      <w:r>
+        <w:t>`</w:t>
+      </w:r>
+      <w:proofErr w:type="spellStart"/>
+      <w:r>
+        <w:t>wechat</w:t>
+      </w:r>
+      <w:proofErr w:type="spellEnd"/>
+      <w:r>
+        <w:t>`,</w:t>
+      </w:r>
+    </w:p>
+    <w:p>
+      <w:pPr>
+        <w:pBdr>
+          <w:bottom w:val="single" w:sz="6" w:space="1" w:color="auto"/>
+        </w:pBdr>
+      </w:pPr>
+      <w:r>
+        <w:t>`</w:t>
+      </w:r>
+      <w:proofErr w:type="spellStart"/>
+      <w:r>
+        <w:t>startAt</w:t>
+      </w:r>
+      <w:proofErr w:type="spellEnd"/>
+      <w:r>
+        <w:t>`,</w:t>
+      </w:r>
+    </w:p>
+    <w:p>
+      <w:pPr>
+        <w:pBdr>
+          <w:bottom w:val="single" w:sz="6" w:space="1" w:color="auto"/>
+        </w:pBdr>
+      </w:pPr>
+      <w:proofErr w:type="spellStart"/>
+      <w:r>
+        <w:t>schoolId</w:t>
+      </w:r>
+      <w:proofErr w:type="spellEnd"/>
+      <w:r>
+        <w:t>,</w:t>
+      </w:r>
+    </w:p>
+    <w:p>
+      <w:pPr>
+        <w:pBdr>
+          <w:bottom w:val="single" w:sz="6" w:space="1" w:color="auto"/>
+        </w:pBdr>
+      </w:pPr>
+      <w:r>
+        <w:t>title,</w:t>
+      </w:r>
+    </w:p>
+    <w:p>
+      <w:pPr>
+        <w:pBdr>
+          <w:bottom w:val="single" w:sz="6" w:space="1" w:color="auto"/>
+        </w:pBdr>
+      </w:pPr>
+      <w:proofErr w:type="spellStart"/>
+      <w:r>
+        <w:t>contactOnly</w:t>
+      </w:r>
+      <w:proofErr w:type="spellEnd"/>
+    </w:p>
+    <w:p>
+      <w:pPr>
+        <w:pBdr>
+          <w:bottom w:val="single" w:sz="6" w:space="1" w:color="auto"/>
+        </w:pBdr>
+      </w:pPr>
+    </w:p>
+    <w:p>
+      <w:pPr>
+        <w:pBdr>
+          <w:bottom w:val="single" w:sz="6" w:space="1" w:color="auto"/>
+        </w:pBdr>
+      </w:pPr>
+    </w:p>
+    <w:p>
+      <w:pPr>
+        <w:pBdr>
+          <w:bottom w:val="single" w:sz="6" w:space="1" w:color="auto"/>
+        </w:pBdr>
+      </w:pPr>
+      <w:r>
+        <w:t>)</w:t>
+      </w:r>
+    </w:p>
+    <w:p>
+      <w:pPr>
+        <w:pBdr>
+          <w:bottom w:val="single" w:sz="6" w:space="1" w:color="auto"/>
+        </w:pBdr>
+      </w:pPr>
+      <w:r>
+        <w:t xml:space="preserve">SELECT </w:t>
+      </w:r>
+    </w:p>
+    <w:p>
+      <w:pPr>
+        <w:pBdr>
+          <w:bottom w:val="single" w:sz="6" w:space="1" w:color="auto"/>
+        </w:pBdr>
+      </w:pPr>
+      <w:proofErr w:type="gramStart"/>
+      <w:r>
+        <w:t>now(</w:t>
+      </w:r>
+      <w:proofErr w:type="gramEnd"/>
+      <w:r>
+        <w:t xml:space="preserve">) as </w:t>
+      </w:r>
+      <w:proofErr w:type="spellStart"/>
+      <w:r>
+        <w:t>createdAt</w:t>
+      </w:r>
+      <w:proofErr w:type="spellEnd"/>
+      <w:r>
+        <w:t>,</w:t>
+      </w:r>
+    </w:p>
+    <w:p>
+      <w:pPr>
+        <w:pBdr>
+          <w:bottom w:val="single" w:sz="6" w:space="1" w:color="auto"/>
+        </w:pBdr>
+      </w:pPr>
+      <w:proofErr w:type="gramStart"/>
+      <w:r>
+        <w:t>now(</w:t>
+      </w:r>
+      <w:proofErr w:type="gramEnd"/>
+      <w:r>
+        <w:t xml:space="preserve">) as </w:t>
+      </w:r>
+      <w:proofErr w:type="spellStart"/>
+      <w:r>
+        <w:t>updatedAt</w:t>
+      </w:r>
+      <w:proofErr w:type="spellEnd"/>
+      <w:r>
+        <w:t xml:space="preserve">, </w:t>
+      </w:r>
+    </w:p>
+    <w:p>
+      <w:pPr>
+        <w:pBdr>
+          <w:bottom w:val="single" w:sz="6" w:space="1" w:color="auto"/>
+        </w:pBdr>
+      </w:pPr>
+      <w:r>
+        <w:t>`</w:t>
+      </w:r>
+      <w:proofErr w:type="spellStart"/>
+      <w:r>
+        <w:t>ssefSPM</w:t>
+      </w:r>
+      <w:proofErr w:type="spellEnd"/>
+      <w:proofErr w:type="gramStart"/>
+      <w:r>
+        <w:t>`.`</w:t>
+      </w:r>
+      <w:proofErr w:type="spellStart"/>
+      <w:proofErr w:type="gramEnd"/>
+      <w:r>
+        <w:t>school_contacts`.`email</w:t>
+      </w:r>
+      <w:proofErr w:type="spellEnd"/>
+      <w:r>
+        <w:t>`,</w:t>
+      </w:r>
+    </w:p>
+    <w:p>
+      <w:pPr>
+        <w:pBdr>
+          <w:bottom w:val="single" w:sz="6" w:space="1" w:color="auto"/>
+        </w:pBdr>
+      </w:pPr>
+      <w:r>
+        <w:t>`</w:t>
+      </w:r>
+      <w:proofErr w:type="spellStart"/>
+      <w:r>
+        <w:t>ssefSPM</w:t>
+      </w:r>
+      <w:proofErr w:type="spellEnd"/>
+      <w:proofErr w:type="gramStart"/>
+      <w:r>
+        <w:t>`.`</w:t>
+      </w:r>
+      <w:proofErr w:type="spellStart"/>
+      <w:proofErr w:type="gramEnd"/>
+      <w:r>
+        <w:t>school_contacts`.`name</w:t>
+      </w:r>
+      <w:proofErr w:type="spellEnd"/>
+      <w:r>
+        <w:t>`,</w:t>
+      </w:r>
+    </w:p>
+    <w:p>
+      <w:pPr>
+        <w:pBdr>
+          <w:bottom w:val="single" w:sz="6" w:space="1" w:color="auto"/>
+        </w:pBdr>
+      </w:pPr>
+      <w:r>
+        <w:t>`</w:t>
+      </w:r>
+      <w:proofErr w:type="spellStart"/>
+      <w:r>
+        <w:t>ssefSPM</w:t>
+      </w:r>
+      <w:proofErr w:type="spellEnd"/>
+      <w:proofErr w:type="gramStart"/>
+      <w:r>
+        <w:t>`.`</w:t>
+      </w:r>
+      <w:proofErr w:type="gramEnd"/>
+      <w:r>
+        <w:t>school_contacts`.`</w:t>
+      </w:r>
+      <w:proofErr w:type="spellStart"/>
+      <w:r>
+        <w:t>cell_phone</w:t>
+      </w:r>
+      <w:proofErr w:type="spellEnd"/>
+      <w:r>
+        <w:t>`,</w:t>
+      </w:r>
+    </w:p>
+    <w:p>
+      <w:pPr>
+        <w:pBdr>
+          <w:bottom w:val="single" w:sz="6" w:space="1" w:color="auto"/>
+        </w:pBdr>
+      </w:pPr>
+      <w:r>
+        <w:t>`</w:t>
+      </w:r>
+      <w:proofErr w:type="spellStart"/>
+      <w:r>
+        <w:t>ssefSPM</w:t>
+      </w:r>
+      <w:proofErr w:type="spellEnd"/>
+      <w:proofErr w:type="gramStart"/>
+      <w:r>
+        <w:t>`.`</w:t>
+      </w:r>
+      <w:proofErr w:type="gramEnd"/>
+      <w:r>
+        <w:t>school_contacts`.`</w:t>
+      </w:r>
+      <w:proofErr w:type="spellStart"/>
+      <w:r>
+        <w:t>wechat</w:t>
+      </w:r>
+      <w:proofErr w:type="spellEnd"/>
+      <w:r>
+        <w:t>`,</w:t>
+      </w:r>
+    </w:p>
+    <w:p>
+      <w:pPr>
+        <w:pBdr>
+          <w:bottom w:val="single" w:sz="6" w:space="1" w:color="auto"/>
+        </w:pBdr>
+      </w:pPr>
+    </w:p>
+    <w:p>
+      <w:pPr>
+        <w:pBdr>
+          <w:bottom w:val="single" w:sz="6" w:space="1" w:color="auto"/>
+        </w:pBdr>
+      </w:pPr>
+      <w:r>
+        <w:t>MAKEDATE(`ssefSPM</w:t>
+      </w:r>
+      <w:proofErr w:type="gramStart"/>
+      <w:r>
+        <w:t>`.`</w:t>
+      </w:r>
+      <w:proofErr w:type="gramEnd"/>
+      <w:r>
+        <w:t>school_contacts`.`year`,1),</w:t>
+      </w:r>
+    </w:p>
+    <w:p>
+      <w:pPr>
+        <w:pBdr>
+          <w:bottom w:val="single" w:sz="6" w:space="1" w:color="auto"/>
+        </w:pBdr>
+      </w:pPr>
+    </w:p>
+    <w:p>
+      <w:pPr>
+        <w:pBdr>
+          <w:bottom w:val="single" w:sz="6" w:space="1" w:color="auto"/>
+        </w:pBdr>
+      </w:pPr>
+      <w:r>
+        <w:t xml:space="preserve"> </w:t>
+      </w:r>
+      <w:proofErr w:type="gramStart"/>
+      <w:r>
+        <w:t>nodedb.schools.id ,</w:t>
+      </w:r>
+      <w:proofErr w:type="gramEnd"/>
+    </w:p>
+    <w:p>
+      <w:pPr>
+        <w:pBdr>
+          <w:bottom w:val="single" w:sz="6" w:space="1" w:color="auto"/>
+        </w:pBdr>
+      </w:pPr>
+    </w:p>
+    <w:p>
+      <w:pPr>
+        <w:pBdr>
+          <w:bottom w:val="single" w:sz="6" w:space="1" w:color="auto"/>
+        </w:pBdr>
+      </w:pPr>
+      <w:r>
+        <w:t>ssefSPM.school_position.name,</w:t>
+      </w:r>
+    </w:p>
+    <w:p>
+      <w:pPr>
+        <w:pBdr>
+          <w:bottom w:val="single" w:sz="6" w:space="1" w:color="auto"/>
+        </w:pBdr>
+      </w:pPr>
+    </w:p>
+    <w:p>
+      <w:pPr>
+        <w:pBdr>
+          <w:bottom w:val="single" w:sz="6" w:space="1" w:color="auto"/>
+        </w:pBdr>
+      </w:pPr>
+      <w:r>
+        <w:t>1</w:t>
+      </w:r>
+    </w:p>
+    <w:p>
+      <w:pPr>
+        <w:pBdr>
+          <w:bottom w:val="single" w:sz="6" w:space="1" w:color="auto"/>
+        </w:pBdr>
+      </w:pPr>
+    </w:p>
+    <w:p>
+      <w:pPr>
+        <w:pBdr>
+          <w:bottom w:val="single" w:sz="6" w:space="1" w:color="auto"/>
+        </w:pBdr>
+      </w:pPr>
+      <w:r>
+        <w:t>FROM `</w:t>
+      </w:r>
+      <w:proofErr w:type="spellStart"/>
+      <w:r>
+        <w:t>ssefSPM</w:t>
+      </w:r>
+      <w:proofErr w:type="spellEnd"/>
+      <w:proofErr w:type="gramStart"/>
+      <w:r>
+        <w:t>`.`</w:t>
+      </w:r>
+      <w:proofErr w:type="spellStart"/>
+      <w:proofErr w:type="gramEnd"/>
+      <w:r>
+        <w:t>school_contacts</w:t>
+      </w:r>
+      <w:proofErr w:type="spellEnd"/>
+      <w:r>
+        <w:t xml:space="preserve">`, </w:t>
+      </w:r>
+      <w:proofErr w:type="spellStart"/>
+      <w:r>
+        <w:t>nodedb.schools</w:t>
+      </w:r>
+      <w:proofErr w:type="spellEnd"/>
+      <w:r>
+        <w:t xml:space="preserve">, </w:t>
+      </w:r>
+      <w:proofErr w:type="spellStart"/>
+      <w:r>
+        <w:t>ssefSPM.schools</w:t>
+      </w:r>
+      <w:proofErr w:type="spellEnd"/>
+      <w:r>
+        <w:t xml:space="preserve">, </w:t>
+      </w:r>
+      <w:proofErr w:type="spellStart"/>
+      <w:r>
+        <w:t>ssefSPM.school_position</w:t>
+      </w:r>
+      <w:proofErr w:type="spellEnd"/>
+    </w:p>
+    <w:p>
+      <w:pPr>
+        <w:pBdr>
+          <w:bottom w:val="single" w:sz="6" w:space="1" w:color="auto"/>
+        </w:pBdr>
+      </w:pPr>
+      <w:r>
+        <w:t>Where `</w:t>
+      </w:r>
+      <w:proofErr w:type="spellStart"/>
+      <w:r>
+        <w:t>ssefSPM</w:t>
+      </w:r>
+      <w:proofErr w:type="spellEnd"/>
+      <w:r>
+        <w:t>`.`school_contacts`.</w:t>
+      </w:r>
+      <w:proofErr w:type="spellStart"/>
+      <w:r>
+        <w:t>id_user</w:t>
+      </w:r>
+      <w:proofErr w:type="spellEnd"/>
+      <w:r>
+        <w:t xml:space="preserve"> = ''</w:t>
+      </w:r>
+    </w:p>
+    <w:p>
+      <w:pPr>
+        <w:pBdr>
+          <w:bottom w:val="single" w:sz="6" w:space="1" w:color="auto"/>
+        </w:pBdr>
+      </w:pPr>
+      <w:r>
+        <w:t xml:space="preserve">And </w:t>
+      </w:r>
+      <w:proofErr w:type="spellStart"/>
+      <w:r>
+        <w:t>ssefSPM.school_contacts.id_school</w:t>
+      </w:r>
+      <w:proofErr w:type="spellEnd"/>
+      <w:r>
+        <w:t xml:space="preserve"> = ssefSPM.schools.id </w:t>
+      </w:r>
+    </w:p>
+    <w:p>
+      <w:pPr>
+        <w:pBdr>
+          <w:bottom w:val="single" w:sz="6" w:space="1" w:color="auto"/>
+        </w:pBdr>
+      </w:pPr>
+      <w:r>
+        <w:t xml:space="preserve">and </w:t>
+      </w:r>
+      <w:proofErr w:type="spellStart"/>
+      <w:proofErr w:type="gramStart"/>
+      <w:r>
+        <w:t>ssefSPM.schools.school</w:t>
+      </w:r>
+      <w:proofErr w:type="gramEnd"/>
+      <w:r>
+        <w:t>_number</w:t>
+      </w:r>
+      <w:proofErr w:type="spellEnd"/>
+      <w:r>
+        <w:t xml:space="preserve"> = </w:t>
+      </w:r>
+      <w:proofErr w:type="spellStart"/>
+      <w:r>
+        <w:t>nodedb.schools.code</w:t>
+      </w:r>
+      <w:proofErr w:type="spellEnd"/>
+    </w:p>
+    <w:p>
+      <w:pPr>
+        <w:pBdr>
+          <w:bottom w:val="single" w:sz="6" w:space="1" w:color="auto"/>
+        </w:pBdr>
+      </w:pPr>
+      <w:r>
+        <w:t xml:space="preserve">and </w:t>
+      </w:r>
+      <w:proofErr w:type="spellStart"/>
+      <w:r>
+        <w:t>ssefSPM.school_</w:t>
+      </w:r>
+      <w:proofErr w:type="gramStart"/>
+      <w:r>
+        <w:t>contacts.position</w:t>
+      </w:r>
+      <w:proofErr w:type="gramEnd"/>
+      <w:r>
+        <w:t>_id</w:t>
+      </w:r>
+      <w:proofErr w:type="spellEnd"/>
+      <w:r>
+        <w:t xml:space="preserve">= </w:t>
+      </w:r>
+      <w:proofErr w:type="spellStart"/>
+      <w:r>
+        <w:t>ssefSPM</w:t>
+      </w:r>
+      <w:proofErr w:type="spellEnd"/>
+      <w:r>
+        <w:t>. school_position.id</w:t>
+      </w:r>
+    </w:p>
+    <w:p>
+      <w:pPr>
+        <w:pBdr>
+          <w:bottom w:val="single" w:sz="6" w:space="1" w:color="auto"/>
+        </w:pBdr>
+      </w:pPr>
+    </w:p>
+    <w:p>
+      <w:pPr>
+        <w:pBdr>
+          <w:bottom w:val="single" w:sz="6" w:space="1" w:color="auto"/>
+        </w:pBdr>
+        <w:rPr>
+          <w:b/>
+          <w:bCs/>
+          <w:sz w:val="40"/>
+          <w:szCs w:val="40"/>
+        </w:rPr>
+      </w:pPr>
+      <w:r>
+        <w:rPr>
+          <w:b/>
+          <w:bCs/>
+          <w:sz w:val="40"/>
+          <w:szCs w:val="40"/>
+        </w:rPr>
+        <w:t>4.</w:t>
+      </w:r>
+    </w:p>
+    <w:p>
+      <w:pPr>
+        <w:pBdr>
+          <w:bottom w:val="single" w:sz="6" w:space="1" w:color="auto"/>
+        </w:pBdr>
+      </w:pPr>
+      <w:r>
+        <w:t xml:space="preserve">update </w:t>
+      </w:r>
+      <w:proofErr w:type="spellStart"/>
+      <w:proofErr w:type="gramStart"/>
+      <w:r>
+        <w:t>nodedb.users</w:t>
+      </w:r>
+      <w:proofErr w:type="spellEnd"/>
+      <w:proofErr w:type="gramEnd"/>
+    </w:p>
+    <w:p>
+      <w:pPr>
+        <w:pBdr>
+          <w:bottom w:val="single" w:sz="6" w:space="1" w:color="auto"/>
+        </w:pBdr>
+        <w:rPr>
+          <w:rFonts w:hint="eastAsia"/>
+        </w:rPr>
+      </w:pPr>
+      <w:r>
+        <w:rPr>
+          <w:rFonts w:hint="eastAsia"/>
+        </w:rPr>
+        <w:t>set title = '</w:t>
+      </w:r>
+      <w:r>
+        <w:rPr>
+          <w:rFonts w:hint="eastAsia"/>
+        </w:rPr>
+        <w:t>校长</w:t>
+      </w:r>
+      <w:r>
+        <w:rPr>
+          <w:rFonts w:hint="eastAsia"/>
+        </w:rPr>
+        <w:t>'</w:t>
+      </w:r>
+    </w:p>
+    <w:p>
+      <w:pPr>
+        <w:pBdr>
+          <w:bottom w:val="single" w:sz="6" w:space="1" w:color="auto"/>
+        </w:pBdr>
+      </w:pPr>
+      <w:r>
+        <w:t>where title = 'Principal' and id &gt; 0</w:t>
+      </w:r>
+    </w:p>
+    <w:p>
+      <w:pPr>
+        <w:pBdr>
+          <w:bottom w:val="single" w:sz="6" w:space="1" w:color="auto"/>
+        </w:pBdr>
+      </w:pPr>
+    </w:p>
+    <w:p>
+      <w:pPr>
+        <w:pBdr>
+          <w:bottom w:val="single" w:sz="6" w:space="1" w:color="auto"/>
+        </w:pBdr>
+        <w:rPr>
+          <w:b/>
+          <w:bCs/>
+          <w:sz w:val="40"/>
+          <w:szCs w:val="40"/>
+        </w:rPr>
+      </w:pPr>
+      <w:r>
+        <w:rPr>
+          <w:b/>
+          <w:bCs/>
+          <w:sz w:val="40"/>
+          <w:szCs w:val="40"/>
+        </w:rPr>
+        <w:t>5</w:t>
+      </w:r>
+      <w:r>
+        <w:rPr>
+          <w:b/>
+          <w:bCs/>
+          <w:sz w:val="40"/>
+          <w:szCs w:val="40"/>
+        </w:rPr>
         <w:t>.</w:t>
       </w:r>
     </w:p>
@@ -16768,6 +17448,7 @@
     <w:p/>
     <w:p>
       <w:r>
+        <w:lastRenderedPageBreak/>
         <w:t>update responses</w:t>
       </w:r>
     </w:p>
@@ -17828,7 +18509,6 @@
     </w:p>
     <w:p>
       <w:r>
-        <w:lastRenderedPageBreak/>
         <w:tab/>
         <w:t>If (`</w:t>
       </w:r>
@@ -17913,6 +18593,7 @@
     </w:p>
     <w:p>
       <w:r>
+        <w:lastRenderedPageBreak/>
         <w:tab/>
         <w:t>If (`</w:t>
       </w:r>
@@ -18384,50 +19065,50 @@
         </w:pBdr>
       </w:pPr>
       <w:r>
+        <w:t>`</w:t>
+      </w:r>
+      <w:proofErr w:type="spellStart"/>
+      <w:r>
+        <w:t>docCategory</w:t>
+      </w:r>
+      <w:proofErr w:type="spellEnd"/>
+      <w:r>
+        <w:t>`,</w:t>
+      </w:r>
+    </w:p>
+    <w:p>
+      <w:pPr>
+        <w:pBdr>
+          <w:bottom w:val="single" w:sz="6" w:space="1" w:color="auto"/>
+        </w:pBdr>
+      </w:pPr>
+      <w:r>
+        <w:t>`</w:t>
+      </w:r>
+      <w:proofErr w:type="spellStart"/>
+      <w:r>
+        <w:t>schoolId</w:t>
+      </w:r>
+      <w:proofErr w:type="spellEnd"/>
+      <w:r>
+        <w:t>`)</w:t>
+      </w:r>
+    </w:p>
+    <w:p>
+      <w:pPr>
+        <w:pBdr>
+          <w:bottom w:val="single" w:sz="6" w:space="1" w:color="auto"/>
+        </w:pBdr>
+      </w:pPr>
+    </w:p>
+    <w:p>
+      <w:pPr>
+        <w:pBdr>
+          <w:bottom w:val="single" w:sz="6" w:space="1" w:color="auto"/>
+        </w:pBdr>
+      </w:pPr>
+      <w:r>
         <w:lastRenderedPageBreak/>
-        <w:t>`</w:t>
-      </w:r>
-      <w:proofErr w:type="spellStart"/>
-      <w:r>
-        <w:t>docCategory</w:t>
-      </w:r>
-      <w:proofErr w:type="spellEnd"/>
-      <w:r>
-        <w:t>`,</w:t>
-      </w:r>
-    </w:p>
-    <w:p>
-      <w:pPr>
-        <w:pBdr>
-          <w:bottom w:val="single" w:sz="6" w:space="1" w:color="auto"/>
-        </w:pBdr>
-      </w:pPr>
-      <w:r>
-        <w:t>`</w:t>
-      </w:r>
-      <w:proofErr w:type="spellStart"/>
-      <w:r>
-        <w:t>schoolId</w:t>
-      </w:r>
-      <w:proofErr w:type="spellEnd"/>
-      <w:r>
-        <w:t>`)</w:t>
-      </w:r>
-    </w:p>
-    <w:p>
-      <w:pPr>
-        <w:pBdr>
-          <w:bottom w:val="single" w:sz="6" w:space="1" w:color="auto"/>
-        </w:pBdr>
-      </w:pPr>
-    </w:p>
-    <w:p>
-      <w:pPr>
-        <w:pBdr>
-          <w:bottom w:val="single" w:sz="6" w:space="1" w:color="auto"/>
-        </w:pBdr>
-      </w:pPr>
-      <w:r>
         <w:t xml:space="preserve">SELECT </w:t>
       </w:r>
     </w:p>
@@ -18939,7 +19620,6 @@
     </w:p>
     <w:p>
       <w:r>
-        <w:lastRenderedPageBreak/>
         <w:t>`</w:t>
       </w:r>
       <w:proofErr w:type="spellStart"/>
@@ -19693,6 +20373,7 @@
     </w:p>
     <w:p>
       <w:r>
+        <w:lastRenderedPageBreak/>
         <w:t xml:space="preserve">and </w:t>
       </w:r>
       <w:proofErr w:type="spellStart"/>
@@ -20139,6 +20820,81 @@
     </w:p>
     <w:p>
       <w:r>
+        <w:t xml:space="preserve">  `</w:t>
+      </w:r>
+      <w:proofErr w:type="spellStart"/>
+      <w:r>
+        <w:t>ssefSPM</w:t>
+      </w:r>
+      <w:proofErr w:type="spellEnd"/>
+      <w:proofErr w:type="gramStart"/>
+      <w:r>
+        <w:t>`.`</w:t>
+      </w:r>
+      <w:proofErr w:type="gramEnd"/>
+      <w:r>
+        <w:t>document`.`</w:t>
+      </w:r>
+      <w:proofErr w:type="spellStart"/>
+      <w:r>
+        <w:t>create_time</w:t>
+      </w:r>
+      <w:proofErr w:type="spellEnd"/>
+      <w:r>
+        <w:t>`,</w:t>
+      </w:r>
+    </w:p>
+    <w:p>
+      <w:r>
+        <w:t xml:space="preserve">  `</w:t>
+      </w:r>
+      <w:proofErr w:type="spellStart"/>
+      <w:r>
+        <w:t>ssefSPM</w:t>
+      </w:r>
+      <w:proofErr w:type="spellEnd"/>
+      <w:proofErr w:type="gramStart"/>
+      <w:r>
+        <w:t>`.`</w:t>
+      </w:r>
+      <w:proofErr w:type="gramEnd"/>
+      <w:r>
+        <w:t>document`.`</w:t>
+      </w:r>
+      <w:proofErr w:type="spellStart"/>
+      <w:r>
+        <w:t>create_time</w:t>
+      </w:r>
+      <w:proofErr w:type="spellEnd"/>
+      <w:r>
+        <w:t xml:space="preserve">`,  </w:t>
+      </w:r>
+    </w:p>
+    <w:p>
+      <w:r>
+        <w:t xml:space="preserve">  `</w:t>
+      </w:r>
+      <w:proofErr w:type="spellStart"/>
+      <w:r>
+        <w:t>ssefSPM</w:t>
+      </w:r>
+      <w:proofErr w:type="spellEnd"/>
+      <w:proofErr w:type="gramStart"/>
+      <w:r>
+        <w:t>`.`</w:t>
+      </w:r>
+      <w:proofErr w:type="spellStart"/>
+      <w:proofErr w:type="gramEnd"/>
+      <w:r>
+        <w:t>document`.`file</w:t>
+      </w:r>
+      <w:proofErr w:type="spellEnd"/>
+      <w:r>
+        <w:t>`,</w:t>
+      </w:r>
+    </w:p>
+    <w:p>
+      <w:r>
         <w:lastRenderedPageBreak/>
         <w:t xml:space="preserve">  `</w:t>
       </w:r>
@@ -20151,81 +20907,6 @@
       <w:r>
         <w:t>`.`</w:t>
       </w:r>
-      <w:proofErr w:type="gramEnd"/>
-      <w:r>
-        <w:t>document`.`</w:t>
-      </w:r>
-      <w:proofErr w:type="spellStart"/>
-      <w:r>
-        <w:t>create_time</w:t>
-      </w:r>
-      <w:proofErr w:type="spellEnd"/>
-      <w:r>
-        <w:t>`,</w:t>
-      </w:r>
-    </w:p>
-    <w:p>
-      <w:r>
-        <w:t xml:space="preserve">  `</w:t>
-      </w:r>
-      <w:proofErr w:type="spellStart"/>
-      <w:r>
-        <w:t>ssefSPM</w:t>
-      </w:r>
-      <w:proofErr w:type="spellEnd"/>
-      <w:proofErr w:type="gramStart"/>
-      <w:r>
-        <w:t>`.`</w:t>
-      </w:r>
-      <w:proofErr w:type="gramEnd"/>
-      <w:r>
-        <w:t>document`.`</w:t>
-      </w:r>
-      <w:proofErr w:type="spellStart"/>
-      <w:r>
-        <w:t>create_time</w:t>
-      </w:r>
-      <w:proofErr w:type="spellEnd"/>
-      <w:r>
-        <w:t xml:space="preserve">`,  </w:t>
-      </w:r>
-    </w:p>
-    <w:p>
-      <w:r>
-        <w:t xml:space="preserve">  `</w:t>
-      </w:r>
-      <w:proofErr w:type="spellStart"/>
-      <w:r>
-        <w:t>ssefSPM</w:t>
-      </w:r>
-      <w:proofErr w:type="spellEnd"/>
-      <w:proofErr w:type="gramStart"/>
-      <w:r>
-        <w:t>`.`</w:t>
-      </w:r>
-      <w:proofErr w:type="spellStart"/>
-      <w:proofErr w:type="gramEnd"/>
-      <w:r>
-        <w:t>document`.`file</w:t>
-      </w:r>
-      <w:proofErr w:type="spellEnd"/>
-      <w:r>
-        <w:t>`,</w:t>
-      </w:r>
-    </w:p>
-    <w:p>
-      <w:r>
-        <w:t xml:space="preserve">  `</w:t>
-      </w:r>
-      <w:proofErr w:type="spellStart"/>
-      <w:r>
-        <w:t>ssefSPM</w:t>
-      </w:r>
-      <w:proofErr w:type="spellEnd"/>
-      <w:proofErr w:type="gramStart"/>
-      <w:r>
-        <w:t>`.`</w:t>
-      </w:r>
       <w:proofErr w:type="spellStart"/>
       <w:proofErr w:type="gramEnd"/>
       <w:r>
@@ -20877,53 +21558,53 @@
     </w:p>
     <w:p>
       <w:r>
+        <w:t xml:space="preserve">and </w:t>
+      </w:r>
+      <w:proofErr w:type="spellStart"/>
+      <w:r>
+        <w:t>ssefSPM.document_types.id_translater</w:t>
+      </w:r>
+      <w:proofErr w:type="spellEnd"/>
+      <w:r>
+        <w:t xml:space="preserve"> = ssefSPM.translaters.id</w:t>
+      </w:r>
+    </w:p>
+    <w:p/>
+    <w:p>
+      <w:r>
+        <w:t xml:space="preserve">and </w:t>
+      </w:r>
+      <w:proofErr w:type="spellStart"/>
+      <w:proofErr w:type="gramStart"/>
+      <w:r>
+        <w:t>ssefSPM.document.related</w:t>
+      </w:r>
+      <w:proofErr w:type="gramEnd"/>
+      <w:r>
+        <w:t>_key</w:t>
+      </w:r>
+      <w:proofErr w:type="spellEnd"/>
+      <w:r>
+        <w:t xml:space="preserve"> = </w:t>
+      </w:r>
+      <w:proofErr w:type="spellStart"/>
+      <w:r>
+        <w:t>ssefSPM</w:t>
+      </w:r>
+      <w:proofErr w:type="spellEnd"/>
+      <w:r>
+        <w:t>.</w:t>
+      </w:r>
+      <w:r>
+        <w:t xml:space="preserve"> </w:t>
+      </w:r>
+      <w:r>
+        <w:t xml:space="preserve">program_cases.id </w:t>
+      </w:r>
+    </w:p>
+    <w:p>
+      <w:r>
         <w:lastRenderedPageBreak/>
-        <w:t xml:space="preserve">and </w:t>
-      </w:r>
-      <w:proofErr w:type="spellStart"/>
-      <w:r>
-        <w:t>ssefSPM.document_types.id_translater</w:t>
-      </w:r>
-      <w:proofErr w:type="spellEnd"/>
-      <w:r>
-        <w:t xml:space="preserve"> = ssefSPM.translaters.id</w:t>
-      </w:r>
-    </w:p>
-    <w:p/>
-    <w:p>
-      <w:r>
-        <w:t xml:space="preserve">and </w:t>
-      </w:r>
-      <w:proofErr w:type="spellStart"/>
-      <w:proofErr w:type="gramStart"/>
-      <w:r>
-        <w:t>ssefSPM.document.related</w:t>
-      </w:r>
-      <w:proofErr w:type="gramEnd"/>
-      <w:r>
-        <w:t>_key</w:t>
-      </w:r>
-      <w:proofErr w:type="spellEnd"/>
-      <w:r>
-        <w:t xml:space="preserve"> = </w:t>
-      </w:r>
-      <w:proofErr w:type="spellStart"/>
-      <w:r>
-        <w:t>ssefSPM</w:t>
-      </w:r>
-      <w:proofErr w:type="spellEnd"/>
-      <w:r>
-        <w:t>.</w:t>
-      </w:r>
-      <w:r>
-        <w:t xml:space="preserve"> </w:t>
-      </w:r>
-      <w:r>
-        <w:t xml:space="preserve">program_cases.id </w:t>
-      </w:r>
-    </w:p>
-    <w:p>
-      <w:r>
         <w:t xml:space="preserve">and </w:t>
       </w:r>
       <w:proofErr w:type="spellStart"/>

</xml_diff>

<commit_message>
cell # not validated when regitsering
</commit_message>
<xml_diff>
--- a/ops/migration/log.docx
+++ b/ops/migration/log.docx
@@ -16599,6 +16599,249 @@
         </w:pBdr>
       </w:pPr>
     </w:p>
+    <w:p>
+      <w:pPr>
+        <w:pBdr>
+          <w:bottom w:val="single" w:sz="6" w:space="1" w:color="auto"/>
+        </w:pBdr>
+        <w:rPr>
+          <w:b/>
+          <w:bCs/>
+          <w:sz w:val="40"/>
+          <w:szCs w:val="40"/>
+        </w:rPr>
+      </w:pPr>
+      <w:r>
+        <w:rPr>
+          <w:b/>
+          <w:bCs/>
+          <w:sz w:val="40"/>
+          <w:szCs w:val="40"/>
+        </w:rPr>
+        <w:t>6.</w:t>
+      </w:r>
+    </w:p>
+    <w:p>
+      <w:pPr>
+        <w:pBdr>
+          <w:bottom w:val="single" w:sz="6" w:space="1" w:color="auto"/>
+        </w:pBdr>
+      </w:pPr>
+    </w:p>
+    <w:p>
+      <w:pPr>
+        <w:pBdr>
+          <w:bottom w:val="single" w:sz="6" w:space="1" w:color="auto"/>
+        </w:pBdr>
+      </w:pPr>
+      <w:r>
+        <w:t>update schools</w:t>
+      </w:r>
+    </w:p>
+    <w:p>
+      <w:pPr>
+        <w:pBdr>
+          <w:bottom w:val="single" w:sz="6" w:space="1" w:color="auto"/>
+        </w:pBdr>
+        <w:rPr>
+          <w:rFonts w:hint="eastAsia"/>
+        </w:rPr>
+      </w:pPr>
+      <w:r>
+        <w:rPr>
+          <w:rFonts w:hint="eastAsia"/>
+        </w:rPr>
+        <w:t xml:space="preserve">set </w:t>
+      </w:r>
+      <w:proofErr w:type="spellStart"/>
+      <w:r>
+        <w:rPr>
+          <w:rFonts w:hint="eastAsia"/>
+        </w:rPr>
+        <w:t>principalId</w:t>
+      </w:r>
+      <w:proofErr w:type="spellEnd"/>
+      <w:r>
+        <w:rPr>
+          <w:rFonts w:hint="eastAsia"/>
+        </w:rPr>
+        <w:t xml:space="preserve"> = (select id from users where schools.id = </w:t>
+      </w:r>
+      <w:proofErr w:type="spellStart"/>
+      <w:r>
+        <w:rPr>
+          <w:rFonts w:hint="eastAsia"/>
+        </w:rPr>
+        <w:t>users.schoolId</w:t>
+      </w:r>
+      <w:proofErr w:type="spellEnd"/>
+      <w:r>
+        <w:rPr>
+          <w:rFonts w:hint="eastAsia"/>
+        </w:rPr>
+        <w:t xml:space="preserve"> and title = '</w:t>
+      </w:r>
+      <w:r>
+        <w:rPr>
+          <w:rFonts w:hint="eastAsia"/>
+        </w:rPr>
+        <w:t>校长</w:t>
+      </w:r>
+      <w:r>
+        <w:rPr>
+          <w:rFonts w:hint="eastAsia"/>
+        </w:rPr>
+        <w:t>')</w:t>
+      </w:r>
+    </w:p>
+    <w:p>
+      <w:pPr>
+        <w:pBdr>
+          <w:bottom w:val="single" w:sz="6" w:space="1" w:color="auto"/>
+        </w:pBdr>
+      </w:pPr>
+      <w:r>
+        <w:t>where id &gt; 0</w:t>
+      </w:r>
+    </w:p>
+    <w:p>
+      <w:pPr>
+        <w:pBdr>
+          <w:bottom w:val="single" w:sz="6" w:space="1" w:color="auto"/>
+        </w:pBdr>
+      </w:pPr>
+    </w:p>
+    <w:p>
+      <w:pPr>
+        <w:pBdr>
+          <w:bottom w:val="single" w:sz="6" w:space="1" w:color="auto"/>
+        </w:pBdr>
+        <w:rPr>
+          <w:b/>
+          <w:bCs/>
+          <w:sz w:val="40"/>
+          <w:szCs w:val="40"/>
+        </w:rPr>
+      </w:pPr>
+      <w:r>
+        <w:rPr>
+          <w:b/>
+          <w:bCs/>
+          <w:sz w:val="40"/>
+          <w:szCs w:val="40"/>
+        </w:rPr>
+        <w:t>7</w:t>
+      </w:r>
+      <w:r>
+        <w:rPr>
+          <w:b/>
+          <w:bCs/>
+          <w:sz w:val="40"/>
+          <w:szCs w:val="40"/>
+        </w:rPr>
+        <w:t>.</w:t>
+      </w:r>
+    </w:p>
+    <w:p>
+      <w:pPr>
+        <w:pBdr>
+          <w:bottom w:val="single" w:sz="6" w:space="1" w:color="auto"/>
+        </w:pBdr>
+      </w:pPr>
+    </w:p>
+    <w:p>
+      <w:pPr>
+        <w:pBdr>
+          <w:bottom w:val="single" w:sz="6" w:space="1" w:color="auto"/>
+        </w:pBdr>
+      </w:pPr>
+      <w:r>
+        <w:t xml:space="preserve">update </w:t>
+      </w:r>
+      <w:r>
+        <w:t>surveys</w:t>
+      </w:r>
+    </w:p>
+    <w:p>
+      <w:pPr>
+        <w:pBdr>
+          <w:bottom w:val="single" w:sz="6" w:space="1" w:color="auto"/>
+        </w:pBdr>
+        <w:rPr>
+          <w:rFonts w:hint="eastAsia"/>
+        </w:rPr>
+      </w:pPr>
+      <w:r>
+        <w:rPr>
+          <w:rFonts w:hint="eastAsia"/>
+        </w:rPr>
+        <w:t xml:space="preserve">set </w:t>
+      </w:r>
+      <w:proofErr w:type="spellStart"/>
+      <w:r>
+        <w:rPr>
+          <w:rFonts w:hint="eastAsia"/>
+        </w:rPr>
+        <w:t>principalId</w:t>
+      </w:r>
+      <w:proofErr w:type="spellEnd"/>
+      <w:r>
+        <w:rPr>
+          <w:rFonts w:hint="eastAsia"/>
+        </w:rPr>
+        <w:t xml:space="preserve"> = (select id from users where schools.id = </w:t>
+      </w:r>
+      <w:proofErr w:type="spellStart"/>
+      <w:r>
+        <w:rPr>
+          <w:rFonts w:hint="eastAsia"/>
+        </w:rPr>
+        <w:t>users.schoolId</w:t>
+      </w:r>
+      <w:proofErr w:type="spellEnd"/>
+      <w:r>
+        <w:rPr>
+          <w:rFonts w:hint="eastAsia"/>
+        </w:rPr>
+        <w:t xml:space="preserve"> and title = '</w:t>
+      </w:r>
+      <w:r>
+        <w:rPr>
+          <w:rFonts w:hint="eastAsia"/>
+        </w:rPr>
+        <w:t>校长</w:t>
+      </w:r>
+      <w:r>
+        <w:rPr>
+          <w:rFonts w:hint="eastAsia"/>
+        </w:rPr>
+        <w:t>')</w:t>
+      </w:r>
+    </w:p>
+    <w:p>
+      <w:pPr>
+        <w:pBdr>
+          <w:bottom w:val="single" w:sz="6" w:space="1" w:color="auto"/>
+        </w:pBdr>
+      </w:pPr>
+      <w:r>
+        <w:t>where id &gt; 0</w:t>
+      </w:r>
+    </w:p>
+    <w:p>
+      <w:pPr>
+        <w:pBdr>
+          <w:bottom w:val="single" w:sz="6" w:space="1" w:color="auto"/>
+        </w:pBdr>
+      </w:pPr>
+    </w:p>
+    <w:p>
+      <w:pPr>
+        <w:pBdr>
+          <w:bottom w:val="single" w:sz="6" w:space="1" w:color="auto"/>
+        </w:pBdr>
+      </w:pPr>
+    </w:p>
     <w:p/>
     <w:p>
       <w:pPr>
@@ -16927,6 +17170,7 @@
           <w:sz w:val="48"/>
           <w:szCs w:val="48"/>
         </w:rPr>
+        <w:lastRenderedPageBreak/>
         <w:t xml:space="preserve">OBSOLETE: </w:t>
       </w:r>
       <w:r>
@@ -17448,7 +17692,6 @@
     <w:p/>
     <w:p>
       <w:r>
-        <w:lastRenderedPageBreak/>
         <w:t>update responses</w:t>
       </w:r>
     </w:p>
@@ -17719,6 +17962,7 @@
     </w:p>
     <w:p>
       <w:r>
+        <w:lastRenderedPageBreak/>
         <w:t xml:space="preserve">set </w:t>
       </w:r>
     </w:p>
@@ -18254,6 +18498,7 @@
     <w:p/>
     <w:p>
       <w:r>
+        <w:lastRenderedPageBreak/>
         <w:t xml:space="preserve">  </w:t>
       </w:r>
       <w:proofErr w:type="gramStart"/>
@@ -18593,7 +18838,6 @@
     </w:p>
     <w:p>
       <w:r>
-        <w:lastRenderedPageBreak/>
         <w:tab/>
         <w:t>If (`</w:t>
       </w:r>
@@ -18882,6 +19126,7 @@
           <w:sz w:val="48"/>
           <w:szCs w:val="48"/>
         </w:rPr>
+        <w:lastRenderedPageBreak/>
         <w:t xml:space="preserve">Migrate </w:t>
       </w:r>
       <w:r>
@@ -19108,7 +19353,6 @@
         </w:pBdr>
       </w:pPr>
       <w:r>
-        <w:lastRenderedPageBreak/>
         <w:t xml:space="preserve">SELECT </w:t>
       </w:r>
     </w:p>
@@ -20193,6 +20437,7 @@
     </w:p>
     <w:p>
       <w:r>
+        <w:lastRenderedPageBreak/>
         <w:tab/>
         <w:t>)</w:t>
       </w:r>
@@ -20373,7 +20618,6 @@
     </w:p>
     <w:p>
       <w:r>
-        <w:lastRenderedPageBreak/>
         <w:t xml:space="preserve">and </w:t>
       </w:r>
       <w:proofErr w:type="spellStart"/>
@@ -20715,6 +20959,7 @@
     </w:p>
     <w:p>
       <w:r>
+        <w:lastRenderedPageBreak/>
         <w:t>`</w:t>
       </w:r>
       <w:proofErr w:type="spellStart"/>
@@ -20895,7 +21140,6 @@
     </w:p>
     <w:p>
       <w:r>
-        <w:lastRenderedPageBreak/>
         <w:t xml:space="preserve">  `</w:t>
       </w:r>
       <w:proofErr w:type="spellStart"/>
@@ -21394,6 +21638,7 @@
         <w:ind w:firstLine="720"/>
       </w:pPr>
       <w:r>
+        <w:lastRenderedPageBreak/>
         <w:t>)</w:t>
       </w:r>
     </w:p>
@@ -21604,7 +21849,6 @@
     </w:p>
     <w:p>
       <w:r>
-        <w:lastRenderedPageBreak/>
         <w:t xml:space="preserve">and </w:t>
       </w:r>
       <w:proofErr w:type="spellStart"/>

</xml_diff>